<commit_message>
rad Vr a piacere
</commit_message>
<xml_diff>
--- a/rad/RAD_gruppoZaza.docx
+++ b/rad/RAD_gruppoZaza.docx
@@ -4696,7 +4696,18 @@
                 <w:szCs w:val="22"/>
                 <w:lang w:eastAsia="it-IT"/>
               </w:rPr>
-              <w:t>Il modulo di IA deve essere in grado di fare una previsione sulla quantità di prodotti da acquistare</w:t>
+              <w:t xml:space="preserve">Il modulo di IA deve essere in grado di fare una previsione sulla </w:t>
+            </w:r>
+            <w:r>
+              <w:rPr>
+                <w:rFonts w:asciiTheme="majorHAnsi" w:eastAsia="Times New Roman" w:hAnsiTheme="majorHAnsi" w:cs="Calibri"/>
+                <w:color w:val="auto"/>
+                <w:sz w:val="22"/>
+                <w:szCs w:val="22"/>
+                <w:lang w:eastAsia="it-IT"/>
+              </w:rPr>
+              <w:lastRenderedPageBreak/>
+              <w:t>quantità di prodotti da acquistare</w:t>
             </w:r>
           </w:p>
         </w:tc>
@@ -5161,7 +5172,59 @@
           <w:shd w:val="clear" w:color="auto" w:fill="FFFFFF"/>
           <w:lang w:val="it-IT"/>
         </w:rPr>
-        <w:t>La scannerizzazione e la visualizzazione del prezzo del prodotto deve avvenire in al più sec. 2, in modo da evitare il crearsi di lunghe file alla cassa. Allo stesso modo il calcolo totale e l’emissione dello scontrino devono avvenire in al più sec. 3. L' avanzamento del ticket per l’assistenza di un prodotto deve avvenire entro h. 24 al fine di soddisfare le richieste nel minor tempo possibile. Il sistema deve essere sempre disponibile durante l’orario di lavoro (6am to 10pm).</w:t>
+        <w:t xml:space="preserve">La scannerizzazione e la visualizzazione del prezzo del prodotto </w:t>
+      </w:r>
+      <w:proofErr w:type="gramStart"/>
+      <w:r>
+        <w:rPr>
+          <w:rStyle w:val="normaltextrun"/>
+          <w:rFonts w:cs="Calibri"/>
+          <w:color w:val="000000"/>
+          <w:sz w:val="24"/>
+          <w:szCs w:val="24"/>
+          <w:shd w:val="clear" w:color="auto" w:fill="FFFFFF"/>
+          <w:lang w:val="it-IT"/>
+        </w:rPr>
+        <w:t>deve avvenire</w:t>
+      </w:r>
+      <w:proofErr w:type="gramEnd"/>
+      <w:r>
+        <w:rPr>
+          <w:rStyle w:val="normaltextrun"/>
+          <w:rFonts w:cs="Calibri"/>
+          <w:color w:val="000000"/>
+          <w:sz w:val="24"/>
+          <w:szCs w:val="24"/>
+          <w:shd w:val="clear" w:color="auto" w:fill="FFFFFF"/>
+          <w:lang w:val="it-IT"/>
+        </w:rPr>
+        <w:t xml:space="preserve"> in al più sec. 2, in modo da evitare il crearsi di lunghe file alla cassa. Allo stesso modo il calcolo totale e l’emissione dello scontrino devono avvenire </w:t>
+      </w:r>
+      <w:proofErr w:type="gramStart"/>
+      <w:r>
+        <w:rPr>
+          <w:rStyle w:val="normaltextrun"/>
+          <w:rFonts w:cs="Calibri"/>
+          <w:color w:val="000000"/>
+          <w:sz w:val="24"/>
+          <w:szCs w:val="24"/>
+          <w:shd w:val="clear" w:color="auto" w:fill="FFFFFF"/>
+          <w:lang w:val="it-IT"/>
+        </w:rPr>
+        <w:t>in al</w:t>
+      </w:r>
+      <w:proofErr w:type="gramEnd"/>
+      <w:r>
+        <w:rPr>
+          <w:rStyle w:val="normaltextrun"/>
+          <w:rFonts w:cs="Calibri"/>
+          <w:color w:val="000000"/>
+          <w:sz w:val="24"/>
+          <w:szCs w:val="24"/>
+          <w:shd w:val="clear" w:color="auto" w:fill="FFFFFF"/>
+          <w:lang w:val="it-IT"/>
+        </w:rPr>
+        <w:t xml:space="preserve"> più sec. 3. L' avanzamento del ticket per l’assistenza di un prodotto deve avvenire entro h. 24 al fine di soddisfare le richieste nel minor tempo possibile. Il sistema deve essere sempre disponibile durante l’orario di lavoro (6am to 10pm).</w:t>
       </w:r>
       <w:r>
         <w:rPr>
@@ -5402,6 +5465,7 @@
       </w:pPr>
       <w:bookmarkStart w:id="12" w:name="_Toc433975265"/>
       <w:r>
+        <w:lastRenderedPageBreak/>
         <w:t xml:space="preserve">3.4 </w:t>
       </w:r>
       <w:r>
@@ -6006,7 +6070,27 @@
                 <w:szCs w:val="22"/>
                 <w:lang w:val="it-IT"/>
               </w:rPr>
-              <w:t>: 5449000005090 50 pz. Il sistema provvede a aggiornare le quantità dei prodotti rimanenti.</w:t>
+              <w:t xml:space="preserve">: 5449000005090 50 pz. Il sistema provvede </w:t>
+            </w:r>
+            <w:proofErr w:type="gramStart"/>
+            <w:r>
+              <w:rPr>
+                <w:rFonts w:asciiTheme="majorHAnsi" w:hAnsiTheme="majorHAnsi"/>
+                <w:sz w:val="22"/>
+                <w:szCs w:val="22"/>
+                <w:lang w:val="it-IT"/>
+              </w:rPr>
+              <w:t>a</w:t>
+            </w:r>
+            <w:proofErr w:type="gramEnd"/>
+            <w:r>
+              <w:rPr>
+                <w:rFonts w:asciiTheme="majorHAnsi" w:hAnsiTheme="majorHAnsi"/>
+                <w:sz w:val="22"/>
+                <w:szCs w:val="22"/>
+                <w:lang w:val="it-IT"/>
+              </w:rPr>
+              <w:t xml:space="preserve"> aggiornare le quantità dei prodotti rimanenti.</w:t>
             </w:r>
           </w:p>
         </w:tc>
@@ -6243,7 +6327,16 @@
                 <w:sz w:val="22"/>
                 <w:szCs w:val="22"/>
               </w:rPr>
-              <w:t>Alberto si reca presso il punto vendita in cui ha effettuato l’acquisto e richiede assistenza presso lo sportello, Alberto consegna il computer e il relativo scontrino a Saverio. Saverio apre il ticket per la richiesta di assistenza, inserisce nel ticket tutti i dati anagrafici di Alberto e in seguito controlla lo scontrino e osserva che la data di acquisto del computer risale al 10 ottobre 2019, quindi meno di 2 anni dalla data odierna. Saverio a questo punto chiede ad Alberto una descrizione dettagliata del problema da allegare al computer. Saverio in fine consegna ad Alberto una copia del ticket da utilizzare al momento del ritiro.</w:t>
+              <w:t xml:space="preserve">Alberto si reca presso il punto vendita in cui ha effettuato l’acquisto e richiede assistenza presso lo sportello, Alberto consegna il computer e il relativo scontrino a Saverio. Saverio apre il ticket per la richiesta di assistenza, inserisce nel ticket tutti i </w:t>
+            </w:r>
+            <w:r>
+              <w:rPr>
+                <w:rFonts w:asciiTheme="majorHAnsi" w:hAnsiTheme="majorHAnsi"/>
+                <w:sz w:val="22"/>
+                <w:szCs w:val="22"/>
+              </w:rPr>
+              <w:lastRenderedPageBreak/>
+              <w:t>dati anagrafici di Alberto e in seguito controlla lo scontrino e osserva che la data di acquisto del computer risale al 10 ottobre 2019, quindi meno di 2 anni dalla data odierna. Saverio a questo punto chiede ad Alberto una descrizione dettagliata del problema da allegare al computer. Saverio in fine consegna ad Alberto una copia del ticket da utilizzare al momento del ritiro.</w:t>
             </w:r>
           </w:p>
         </w:tc>
@@ -6291,7 +6384,6 @@
                 <w:sz w:val="22"/>
                 <w:szCs w:val="22"/>
               </w:rPr>
-              <w:lastRenderedPageBreak/>
               <w:t>NOME SCENARIO</w:t>
             </w:r>
           </w:p>
@@ -6495,7 +6587,27 @@
                 <w:szCs w:val="22"/>
                 <w:lang w:val="it-IT"/>
               </w:rPr>
-              <w:t xml:space="preserve"> per l’inserimento del codice del prodotto. Giovanni inserisce il codice della Coca Cola 1.5L : </w:t>
+              <w:t xml:space="preserve"> per l’inserimento del codice del prodotto. Giovanni inserisce il codice della Coca Cola </w:t>
+            </w:r>
+            <w:proofErr w:type="gramStart"/>
+            <w:r>
+              <w:rPr>
+                <w:rFonts w:asciiTheme="majorHAnsi" w:hAnsiTheme="majorHAnsi"/>
+                <w:sz w:val="22"/>
+                <w:szCs w:val="22"/>
+                <w:lang w:val="it-IT"/>
+              </w:rPr>
+              <w:t>1.5L :</w:t>
+            </w:r>
+            <w:proofErr w:type="gramEnd"/>
+            <w:r>
+              <w:rPr>
+                <w:rFonts w:asciiTheme="majorHAnsi" w:hAnsiTheme="majorHAnsi"/>
+                <w:sz w:val="22"/>
+                <w:szCs w:val="22"/>
+                <w:lang w:val="it-IT"/>
+              </w:rPr>
+              <w:t xml:space="preserve"> </w:t>
             </w:r>
             <w:proofErr w:type="spellStart"/>
             <w:r>
@@ -6873,7 +6985,27 @@
                 <w:szCs w:val="22"/>
                 <w:lang w:val="it-IT"/>
               </w:rPr>
-              <w:t>Lenovo yoga slim 7 14are05”. Giovanni aggiorna il prezzo del prodotto e conferma la modifica. Il sistema provvede a aggiornare le informazioni del prodotto sul database.</w:t>
+              <w:t xml:space="preserve">Lenovo yoga slim 7 14are05”. Giovanni aggiorna il prezzo del prodotto e conferma la modifica. Il sistema provvede </w:t>
+            </w:r>
+            <w:proofErr w:type="gramStart"/>
+            <w:r>
+              <w:rPr>
+                <w:rFonts w:asciiTheme="majorHAnsi" w:hAnsiTheme="majorHAnsi"/>
+                <w:sz w:val="22"/>
+                <w:szCs w:val="22"/>
+                <w:lang w:val="it-IT"/>
+              </w:rPr>
+              <w:t>a</w:t>
+            </w:r>
+            <w:proofErr w:type="gramEnd"/>
+            <w:r>
+              <w:rPr>
+                <w:rFonts w:asciiTheme="majorHAnsi" w:hAnsiTheme="majorHAnsi"/>
+                <w:sz w:val="22"/>
+                <w:szCs w:val="22"/>
+                <w:lang w:val="it-IT"/>
+              </w:rPr>
+              <w:t xml:space="preserve"> aggiornare le informazioni del prodotto sul database.</w:t>
             </w:r>
           </w:p>
         </w:tc>
@@ -7298,6 +7430,7 @@
                 <w:sz w:val="22"/>
                 <w:szCs w:val="22"/>
               </w:rPr>
+              <w:lastRenderedPageBreak/>
               <w:t>ATTORI</w:t>
             </w:r>
           </w:p>
@@ -7432,38 +7565,49 @@
                 <w:szCs w:val="22"/>
                 <w:lang w:val="it-IT" w:eastAsia="it-IT"/>
               </w:rPr>
-              <w:t>Giovanni raggiunge la schermata relativa del sistema. Il sistema mostra 3 possibili aree di lavoro:</w:t>
-            </w:r>
-          </w:p>
-          <w:p>
-            <w:pPr>
-              <w:jc w:val="center"/>
-              <w:rPr>
-                <w:rFonts w:asciiTheme="majorHAnsi" w:hAnsiTheme="majorHAnsi"/>
-                <w:sz w:val="22"/>
-                <w:szCs w:val="22"/>
-              </w:rPr>
-            </w:pPr>
+              <w:t xml:space="preserve">Giovanni raggiunge la schermata relativa del sistema. Il sistema mostra </w:t>
+            </w:r>
+            <w:proofErr w:type="gramStart"/>
             <w:r>
               <w:rPr>
                 <w:rFonts w:asciiTheme="majorHAnsi" w:eastAsia="Times New Roman" w:hAnsiTheme="majorHAnsi" w:cstheme="minorHAnsi"/>
                 <w:color w:val="000000"/>
                 <w:sz w:val="22"/>
                 <w:szCs w:val="22"/>
-                <w:lang w:eastAsia="it-IT"/>
-              </w:rPr>
-              <w:t xml:space="preserve">Magazzino, cassa, assistenza. Giovanni seleziona magazzino e il sistema mostra una schermata per l’inserimento delle credenziali. Giovanni inserisce come nome </w:t>
-            </w:r>
+                <w:lang w:val="it-IT" w:eastAsia="it-IT"/>
+              </w:rPr>
+              <w:t>3</w:t>
+            </w:r>
+            <w:proofErr w:type="gramEnd"/>
             <w:r>
               <w:rPr>
                 <w:rFonts w:asciiTheme="majorHAnsi" w:eastAsia="Times New Roman" w:hAnsiTheme="majorHAnsi" w:cstheme="minorHAnsi"/>
                 <w:color w:val="000000"/>
                 <w:sz w:val="22"/>
                 <w:szCs w:val="22"/>
+                <w:lang w:val="it-IT" w:eastAsia="it-IT"/>
+              </w:rPr>
+              <w:t xml:space="preserve"> possibili aree di lavoro:</w:t>
+            </w:r>
+          </w:p>
+          <w:p>
+            <w:pPr>
+              <w:jc w:val="center"/>
+              <w:rPr>
+                <w:rFonts w:asciiTheme="majorHAnsi" w:hAnsiTheme="majorHAnsi"/>
+                <w:sz w:val="22"/>
+                <w:szCs w:val="22"/>
+              </w:rPr>
+            </w:pPr>
+            <w:r>
+              <w:rPr>
+                <w:rFonts w:asciiTheme="majorHAnsi" w:eastAsia="Times New Roman" w:hAnsiTheme="majorHAnsi" w:cstheme="minorHAnsi"/>
+                <w:color w:val="000000"/>
+                <w:sz w:val="22"/>
+                <w:szCs w:val="22"/>
                 <w:lang w:eastAsia="it-IT"/>
               </w:rPr>
-              <w:lastRenderedPageBreak/>
-              <w:t>utente: “Giovanni99” e come password: “</w:t>
+              <w:t>Magazzino, cassa, assistenza. Giovanni seleziona magazzino e il sistema mostra una schermata per l’inserimento delle credenziali. Giovanni inserisce come nome utente: “Giovanni99” e come password: “</w:t>
             </w:r>
             <w:proofErr w:type="spellStart"/>
             <w:r>
@@ -10464,6 +10608,7 @@
                 <w:sz w:val="22"/>
                 <w:szCs w:val="22"/>
               </w:rPr>
+              <w:lastRenderedPageBreak/>
               <w:t>3.1</w:t>
             </w:r>
           </w:p>
@@ -11251,7 +11396,6 @@
                 <w:sz w:val="22"/>
                 <w:szCs w:val="22"/>
               </w:rPr>
-              <w:lastRenderedPageBreak/>
               <w:t>Descrizione</w:t>
             </w:r>
           </w:p>
@@ -14043,6 +14187,7 @@
                 <w:sz w:val="22"/>
                 <w:szCs w:val="22"/>
               </w:rPr>
+              <w:lastRenderedPageBreak/>
               <w:t>Attori secondari</w:t>
             </w:r>
           </w:p>
@@ -14649,7 +14794,6 @@
                 <w:sz w:val="22"/>
                 <w:szCs w:val="22"/>
               </w:rPr>
-              <w:lastRenderedPageBreak/>
               <w:t>Generalization</w:t>
             </w:r>
             <w:proofErr w:type="spellEnd"/>
@@ -15684,7 +15828,27 @@
                 <w:sz w:val="22"/>
                 <w:szCs w:val="22"/>
               </w:rPr>
-              <w:t>Salva i dati e conferma che il prodotto è stato acquistato meno di 2 anni fa</w:t>
+              <w:t xml:space="preserve">Salva i dati e conferma che il prodotto è stato acquistato meno di </w:t>
+            </w:r>
+            <w:proofErr w:type="gramStart"/>
+            <w:r>
+              <w:rPr>
+                <w:rFonts w:asciiTheme="majorHAnsi" w:hAnsiTheme="majorHAnsi"/>
+                <w:iCs/>
+                <w:sz w:val="22"/>
+                <w:szCs w:val="22"/>
+              </w:rPr>
+              <w:t>2</w:t>
+            </w:r>
+            <w:proofErr w:type="gramEnd"/>
+            <w:r>
+              <w:rPr>
+                <w:rFonts w:asciiTheme="majorHAnsi" w:hAnsiTheme="majorHAnsi"/>
+                <w:iCs/>
+                <w:sz w:val="22"/>
+                <w:szCs w:val="22"/>
+              </w:rPr>
+              <w:t xml:space="preserve"> anni fa</w:t>
             </w:r>
           </w:p>
         </w:tc>
@@ -16499,14 +16663,25 @@
                 <w:szCs w:val="22"/>
               </w:rPr>
             </w:pPr>
-            <w:r>
-              <w:rPr>
-                <w:rFonts w:asciiTheme="majorHAnsi" w:hAnsiTheme="majorHAnsi"/>
-                <w:color w:val="FFFFFF" w:themeColor="background1"/>
-                <w:sz w:val="22"/>
-                <w:szCs w:val="22"/>
-              </w:rPr>
-              <w:t>II Scenario/Flusso di eventi di ERRORE: Lo scontrino ha più di 2 anni</w:t>
+            <w:proofErr w:type="gramStart"/>
+            <w:r>
+              <w:rPr>
+                <w:rFonts w:asciiTheme="majorHAnsi" w:hAnsiTheme="majorHAnsi"/>
+                <w:color w:val="FFFFFF" w:themeColor="background1"/>
+                <w:sz w:val="22"/>
+                <w:szCs w:val="22"/>
+              </w:rPr>
+              <w:t>II</w:t>
+            </w:r>
+            <w:proofErr w:type="gramEnd"/>
+            <w:r>
+              <w:rPr>
+                <w:rFonts w:asciiTheme="majorHAnsi" w:hAnsiTheme="majorHAnsi"/>
+                <w:color w:val="FFFFFF" w:themeColor="background1"/>
+                <w:sz w:val="22"/>
+                <w:szCs w:val="22"/>
+              </w:rPr>
+              <w:t xml:space="preserve"> Scenario/Flusso di eventi di ERRORE: Lo scontrino ha più di 2 anni</w:t>
             </w:r>
           </w:p>
         </w:tc>
@@ -17253,7 +17428,18 @@
                 <w:sz w:val="22"/>
                 <w:szCs w:val="22"/>
               </w:rPr>
-              <w:t>Il magazziniere dopo aver ricevuto una notifica deve richiedere l’acquisto di prodotti che hanno raggiunto la quantità minima</w:t>
+              <w:t xml:space="preserve">Il magazziniere dopo aver ricevuto una notifica deve </w:t>
+            </w:r>
+            <w:r>
+              <w:rPr>
+                <w:rFonts w:asciiTheme="majorHAnsi" w:hAnsiTheme="majorHAnsi"/>
+                <w:i/>
+                <w:iCs/>
+                <w:sz w:val="22"/>
+                <w:szCs w:val="22"/>
+              </w:rPr>
+              <w:lastRenderedPageBreak/>
+              <w:t>richiedere l’acquisto di prodotti che hanno raggiunto la quantità minima</w:t>
             </w:r>
           </w:p>
         </w:tc>
@@ -17293,6 +17479,7 @@
                 <w:sz w:val="22"/>
                 <w:szCs w:val="22"/>
               </w:rPr>
+              <w:lastRenderedPageBreak/>
               <w:t>Attore Principale</w:t>
             </w:r>
           </w:p>
@@ -17668,7 +17855,6 @@
                 <w:sz w:val="22"/>
                 <w:szCs w:val="22"/>
               </w:rPr>
-              <w:lastRenderedPageBreak/>
               <w:t xml:space="preserve">On </w:t>
             </w:r>
             <w:proofErr w:type="spellStart"/>
@@ -17711,7 +17897,6 @@
                 <w:sz w:val="22"/>
                 <w:szCs w:val="22"/>
               </w:rPr>
-              <w:lastRenderedPageBreak/>
               <w:t>Richiesta acquisto prodotti non effettuata</w:t>
             </w:r>
           </w:p>
@@ -20592,6 +20777,7 @@
                 <w:sz w:val="22"/>
                 <w:szCs w:val="22"/>
               </w:rPr>
+              <w:lastRenderedPageBreak/>
               <w:t>2</w:t>
             </w:r>
           </w:p>
@@ -21475,15 +21661,25 @@
                 <w:szCs w:val="22"/>
               </w:rPr>
             </w:pPr>
-            <w:r>
-              <w:rPr>
-                <w:rFonts w:asciiTheme="majorHAnsi" w:hAnsiTheme="majorHAnsi"/>
-                <w:color w:val="FFFFFF" w:themeColor="background1"/>
-                <w:sz w:val="22"/>
-                <w:szCs w:val="22"/>
-              </w:rPr>
-              <w:lastRenderedPageBreak/>
-              <w:t>II Scenario/Flusso di eventi di ERRORE: Prezzo non positivo</w:t>
+            <w:proofErr w:type="gramStart"/>
+            <w:r>
+              <w:rPr>
+                <w:rFonts w:asciiTheme="majorHAnsi" w:hAnsiTheme="majorHAnsi"/>
+                <w:color w:val="FFFFFF" w:themeColor="background1"/>
+                <w:sz w:val="22"/>
+                <w:szCs w:val="22"/>
+              </w:rPr>
+              <w:t>II</w:t>
+            </w:r>
+            <w:proofErr w:type="gramEnd"/>
+            <w:r>
+              <w:rPr>
+                <w:rFonts w:asciiTheme="majorHAnsi" w:hAnsiTheme="majorHAnsi"/>
+                <w:color w:val="FFFFFF" w:themeColor="background1"/>
+                <w:sz w:val="22"/>
+                <w:szCs w:val="22"/>
+              </w:rPr>
+              <w:t xml:space="preserve"> Scenario/Flusso di eventi di ERRORE: Prezzo non positivo</w:t>
             </w:r>
           </w:p>
         </w:tc>
@@ -24156,6 +24352,7 @@
                 <w:sz w:val="22"/>
                 <w:szCs w:val="22"/>
               </w:rPr>
+              <w:lastRenderedPageBreak/>
               <w:t>4.3</w:t>
             </w:r>
           </w:p>
@@ -24965,7 +25162,6 @@
                 <w:sz w:val="22"/>
                 <w:szCs w:val="22"/>
               </w:rPr>
-              <w:lastRenderedPageBreak/>
               <w:t xml:space="preserve">Entry </w:t>
             </w:r>
             <w:proofErr w:type="spellStart"/>
@@ -26426,6 +26622,7 @@
         <w:pStyle w:val="Titolo3"/>
       </w:pPr>
       <w:r>
+        <w:lastRenderedPageBreak/>
         <w:t>3.4.</w:t>
       </w:r>
       <w:r>
@@ -26487,7 +26684,6 @@
         <w:pStyle w:val="Titolo3"/>
       </w:pPr>
       <w:r>
-        <w:lastRenderedPageBreak/>
         <w:t>3.4.</w:t>
       </w:r>
       <w:r>
@@ -26503,133 +26699,30 @@
     <w:p>
       <w:pPr>
         <w:rPr>
+          <w:i/>
+          <w:iCs/>
           <w:sz w:val="24"/>
         </w:rPr>
       </w:pPr>
       <w:r>
         <w:rPr>
-          <w:sz w:val="22"/>
-        </w:rPr>
-        <w:t>&lt;</w:t>
-      </w:r>
-      <w:r>
-        <w:rPr>
-          <w:sz w:val="22"/>
-        </w:rPr>
-        <w:t xml:space="preserve">CONVENZIONE NOMI: </w:t>
-      </w:r>
-      <w:r>
-        <w:rPr>
-          <w:sz w:val="22"/>
-        </w:rPr>
-        <w:br/>
-      </w:r>
-      <w:r>
-        <w:rPr>
-          <w:sz w:val="22"/>
-        </w:rPr>
-        <w:tab/>
-      </w:r>
-      <w:proofErr w:type="spellStart"/>
-      <w:r>
-        <w:rPr>
-          <w:sz w:val="24"/>
-        </w:rPr>
-        <w:t>entity</w:t>
-      </w:r>
-      <w:proofErr w:type="spellEnd"/>
-      <w:r>
-        <w:rPr>
-          <w:sz w:val="24"/>
-        </w:rPr>
-        <w:t>: usare nome usato dall’utente finale e in accordo al dominio dell’applicazione</w:t>
-      </w:r>
-      <w:r>
-        <w:rPr>
-          <w:sz w:val="24"/>
-        </w:rPr>
-        <w:br/>
-      </w:r>
-      <w:r>
-        <w:rPr>
-          <w:sz w:val="24"/>
-        </w:rPr>
-        <w:tab/>
-        <w:t xml:space="preserve">control: </w:t>
-      </w:r>
-      <w:r>
-        <w:rPr>
-          <w:sz w:val="24"/>
-        </w:rPr>
-        <w:t>[</w:t>
-      </w:r>
-      <w:proofErr w:type="spellStart"/>
-      <w:r>
-        <w:rPr>
-          <w:sz w:val="24"/>
-        </w:rPr>
-        <w:t>nome_use_case</w:t>
-      </w:r>
-      <w:proofErr w:type="spellEnd"/>
-      <w:r>
-        <w:rPr>
-          <w:sz w:val="24"/>
-        </w:rPr>
-        <w:t>]Control (di solito dovremmo avere un oggetto control in funzione di ogni attore coinvolto in ogni use case. Dato che l’attore è sempre il presidente di area didattica noi avremo un solo oggetto control per use case)</w:t>
-      </w:r>
-      <w:r>
-        <w:rPr>
-          <w:sz w:val="24"/>
-        </w:rPr>
-        <w:br/>
-      </w:r>
-      <w:r>
-        <w:rPr>
+          <w:i/>
+          <w:iCs/>
           <w:sz w:val="24"/>
         </w:rPr>
         <w:tab/>
       </w:r>
-      <w:proofErr w:type="spellStart"/>
       <w:r>
         <w:rPr>
-          <w:sz w:val="24"/>
+          <w:b/>
+          <w:bCs/>
+          <w:i/>
+          <w:iCs/>
+          <w:sz w:val="23"/>
+          <w:szCs w:val="23"/>
         </w:rPr>
-        <w:t>boundary</w:t>
+        <w:t>3.4.3.1 Tabella riassuntiva di tutti gli oggetti</w:t>
       </w:r>
-      <w:proofErr w:type="spellEnd"/>
-      <w:r>
-        <w:rPr>
-          <w:sz w:val="24"/>
-        </w:rPr>
-        <w:t xml:space="preserve">: strumenti che fungono da interfaccia con l’utente per erogare la funzionalità richiesta dall’utente. </w:t>
-      </w:r>
-    </w:p>
-    <w:p>
-      <w:pPr>
-        <w:rPr>
-          <w:sz w:val="24"/>
-        </w:rPr>
-      </w:pPr>
-      <w:r>
-        <w:rPr>
-          <w:sz w:val="24"/>
-        </w:rPr>
-        <w:t>TABELLA RIASSUNTIVA DI TUTTI GLI OGGETTI:&gt;</w:t>
-      </w:r>
-    </w:p>
-    <w:p>
-      <w:pPr>
-        <w:rPr>
-          <w:sz w:val="24"/>
-        </w:rPr>
-      </w:pPr>
-    </w:p>
-    <w:p>
-      <w:pPr>
-        <w:rPr>
-          <w:sz w:val="24"/>
-        </w:rPr>
-      </w:pPr>
     </w:p>
     <w:tbl>
       <w:tblPr>
@@ -26837,16 +26930,55 @@
     </w:tbl>
     <w:p/>
     <w:p>
+      <w:pPr>
+        <w:pStyle w:val="Titolo3"/>
+      </w:pPr>
       <w:r>
-        <w:t xml:space="preserve">&lt;PER OGNI USE CASE RIPORTARE IL DIAGRAMMA DELLE RELAZIONI TRA GLI OGGETTI ENTITY; BOUNDARY E CONTROL COINVOLTI NELLO USE CASE CORRENTE. Per gli oggetti </w:t>
+        <w:tab/>
+        <w:t xml:space="preserve">3.4.3.2 Class </w:t>
       </w:r>
       <w:proofErr w:type="spellStart"/>
       <w:r>
-        <w:t>Entity</w:t>
+        <w:t>Diagram</w:t>
+      </w:r>
+      <w:proofErr w:type="spellEnd"/>
+    </w:p>
+    <w:p>
+      <w:pPr>
+        <w:pStyle w:val="Titolo3"/>
+      </w:pPr>
+    </w:p>
+    <w:p>
+      <w:pPr>
+        <w:pStyle w:val="Titolo3"/>
+      </w:pPr>
+      <w:r>
+        <w:tab/>
+      </w:r>
+      <w:r>
+        <w:rPr>
+          <w:sz w:val="23"/>
+          <w:szCs w:val="23"/>
+        </w:rPr>
+        <w:t xml:space="preserve">3.4.3.3 Object </w:t>
+      </w:r>
+      <w:proofErr w:type="spellStart"/>
+      <w:r>
+        <w:rPr>
+          <w:sz w:val="23"/>
+          <w:szCs w:val="23"/>
+        </w:rPr>
+        <w:t>Diagram</w:t>
       </w:r>
       <w:proofErr w:type="spellEnd"/>
       <w:r>
-        <w:t xml:space="preserve"> specificare gli attributi, per gli oggetti control specificare le operazioni/metodi&gt;</w:t>
+        <w:tab/>
+      </w:r>
+    </w:p>
+    <w:p/>
+    <w:p>
+      <w:r>
+        <w:tab/>
       </w:r>
     </w:p>
     <w:p>
@@ -26868,35 +27000,155 @@
     </w:p>
     <w:p>
       <w:pPr>
-        <w:ind w:left="720"/>
+        <w:ind w:firstLine="720"/>
+        <w:rPr>
+          <w:b/>
+          <w:bCs/>
+          <w:i/>
+          <w:iCs/>
+          <w:sz w:val="23"/>
+          <w:szCs w:val="23"/>
+        </w:rPr>
       </w:pPr>
       <w:r>
-        <w:t xml:space="preserve">[Diagramma di sequenza o diagrammi </w:t>
+        <w:rPr>
+          <w:b/>
+          <w:bCs/>
+          <w:i/>
+          <w:iCs/>
+          <w:sz w:val="23"/>
+          <w:szCs w:val="23"/>
+        </w:rPr>
+        <w:t>3.4.</w:t>
+      </w:r>
+      <w:r>
+        <w:rPr>
+          <w:b/>
+          <w:bCs/>
+          <w:i/>
+          <w:iCs/>
+          <w:sz w:val="23"/>
+          <w:szCs w:val="23"/>
+        </w:rPr>
+        <w:t>5</w:t>
+      </w:r>
+      <w:r>
+        <w:rPr>
+          <w:b/>
+          <w:bCs/>
+          <w:i/>
+          <w:iCs/>
+          <w:sz w:val="23"/>
+          <w:szCs w:val="23"/>
+        </w:rPr>
+        <w:t>.</w:t>
+      </w:r>
+      <w:r>
+        <w:rPr>
+          <w:b/>
+          <w:bCs/>
+          <w:i/>
+          <w:iCs/>
+          <w:sz w:val="23"/>
+          <w:szCs w:val="23"/>
+        </w:rPr>
+        <w:t>1</w:t>
+      </w:r>
+      <w:r>
+        <w:rPr>
+          <w:b/>
+          <w:bCs/>
+          <w:i/>
+          <w:iCs/>
+          <w:sz w:val="23"/>
+          <w:szCs w:val="23"/>
+        </w:rPr>
+        <w:t xml:space="preserve"> </w:t>
       </w:r>
       <w:proofErr w:type="spellStart"/>
       <w:r>
-        <w:t>della attività</w:t>
+        <w:rPr>
+          <w:b/>
+          <w:bCs/>
+          <w:i/>
+          <w:iCs/>
+          <w:sz w:val="23"/>
+          <w:szCs w:val="23"/>
+        </w:rPr>
+        <w:t>Sequence</w:t>
       </w:r>
       <w:proofErr w:type="spellEnd"/>
       <w:r>
-        <w:t xml:space="preserve">. </w:t>
+        <w:rPr>
+          <w:b/>
+          <w:bCs/>
+          <w:i/>
+          <w:iCs/>
+          <w:sz w:val="23"/>
+          <w:szCs w:val="23"/>
+        </w:rPr>
+        <w:t xml:space="preserve"> </w:t>
       </w:r>
+      <w:proofErr w:type="spellStart"/>
       <w:r>
-        <w:br/>
-        <w:t xml:space="preserve">INFO VALUTAZIONE: Comunicare il tempo impiegato per la produzione del diagrammi di sequenza o attività. </w:t>
+        <w:rPr>
+          <w:b/>
+          <w:bCs/>
+          <w:i/>
+          <w:iCs/>
+          <w:sz w:val="23"/>
+          <w:szCs w:val="23"/>
+        </w:rPr>
+        <w:t>Diagram</w:t>
       </w:r>
+      <w:proofErr w:type="spellEnd"/>
+    </w:p>
+    <w:p>
+      <w:pPr>
+        <w:ind w:firstLine="720"/>
+        <w:rPr>
+          <w:b/>
+          <w:bCs/>
+          <w:i/>
+          <w:iCs/>
+          <w:sz w:val="23"/>
+          <w:szCs w:val="23"/>
+        </w:rPr>
+      </w:pPr>
+    </w:p>
+    <w:p>
+      <w:pPr>
+        <w:ind w:firstLine="720"/>
+        <w:rPr>
+          <w:i/>
+          <w:iCs/>
+        </w:rPr>
+      </w:pPr>
       <w:r>
-        <w:t>Sottolineiamo che il tempo necessario per capire come gli use case sono strutturati e le prove fatte per produrne alcuni di esempio NON deve essere contemplato nel tempo dedicato alla realizzazione de</w:t>
+        <w:rPr>
+          <w:b/>
+          <w:bCs/>
+          <w:i/>
+          <w:iCs/>
+          <w:sz w:val="23"/>
+          <w:szCs w:val="23"/>
+        </w:rPr>
+        <w:lastRenderedPageBreak/>
+        <w:t xml:space="preserve">3.4.4.1 </w:t>
       </w:r>
+      <w:proofErr w:type="spellStart"/>
       <w:r>
-        <w:t xml:space="preserve">i diagrammi </w:t>
+        <w:rPr>
+          <w:b/>
+          <w:bCs/>
+          <w:i/>
+          <w:iCs/>
+          <w:sz w:val="23"/>
+          <w:szCs w:val="23"/>
+        </w:rPr>
+        <w:t>Statechart</w:t>
       </w:r>
-      <w:r>
-        <w:t>per il progetto</w:t>
-      </w:r>
-      <w:r>
-        <w:t>]</w:t>
-      </w:r>
+      <w:proofErr w:type="spellEnd"/>
     </w:p>
     <w:p>
       <w:pPr>
@@ -26937,122 +27189,122 @@
       </w:pPr>
       <w:r>
         <w:rPr>
-          <w:b w:val="0"/>
-          <w:i w:val="0"/>
-          <w:sz w:val="20"/>
+          <w:noProof/>
         </w:rPr>
-        <w:t xml:space="preserve">[CONSIGLIO: i programmi che abbiamo usato </w:t>
+        <w:lastRenderedPageBreak/>
+        <w:drawing>
+          <wp:anchor distT="0" distB="0" distL="114300" distR="114300" simplePos="0" relativeHeight="251660288" behindDoc="0" locked="0" layoutInCell="1" allowOverlap="1" wp14:anchorId="0F5EF3AE" wp14:editId="48B7266A">
+            <wp:simplePos x="0" y="0"/>
+            <wp:positionH relativeFrom="column">
+              <wp:posOffset>2936875</wp:posOffset>
+            </wp:positionH>
+            <wp:positionV relativeFrom="paragraph">
+              <wp:posOffset>457835</wp:posOffset>
+            </wp:positionV>
+            <wp:extent cx="3723640" cy="2647950"/>
+            <wp:effectExtent l="0" t="0" r="0" b="0"/>
+            <wp:wrapThrough wrapText="bothSides">
+              <wp:wrapPolygon edited="0">
+                <wp:start x="0" y="0"/>
+                <wp:lineTo x="0" y="21445"/>
+                <wp:lineTo x="21438" y="21445"/>
+                <wp:lineTo x="21438" y="0"/>
+                <wp:lineTo x="0" y="0"/>
+              </wp:wrapPolygon>
+            </wp:wrapThrough>
+            <wp:docPr id="25" name="Immagine 25"/>
+            <wp:cNvGraphicFramePr>
+              <a:graphicFrameLocks xmlns:a="http://schemas.openxmlformats.org/drawingml/2006/main" noChangeAspect="1"/>
+            </wp:cNvGraphicFramePr>
+            <a:graphic xmlns:a="http://schemas.openxmlformats.org/drawingml/2006/main">
+              <a:graphicData uri="http://schemas.openxmlformats.org/drawingml/2006/picture">
+                <pic:pic xmlns:pic="http://schemas.openxmlformats.org/drawingml/2006/picture">
+                  <pic:nvPicPr>
+                    <pic:cNvPr id="25" name="Immagine 25"/>
+                    <pic:cNvPicPr/>
+                  </pic:nvPicPr>
+                  <pic:blipFill>
+                    <a:blip r:embed="rId14"/>
+                    <a:stretch>
+                      <a:fillRect/>
+                    </a:stretch>
+                  </pic:blipFill>
+                  <pic:spPr>
+                    <a:xfrm>
+                      <a:off x="0" y="0"/>
+                      <a:ext cx="3723640" cy="2647950"/>
+                    </a:xfrm>
+                    <a:prstGeom prst="rect">
+                      <a:avLst/>
+                    </a:prstGeom>
+                  </pic:spPr>
+                </pic:pic>
+              </a:graphicData>
+            </a:graphic>
+          </wp:anchor>
+        </w:drawing>
       </w:r>
       <w:r>
         <w:rPr>
-          <w:b w:val="0"/>
-          <w:i w:val="0"/>
-          <w:sz w:val="20"/>
+          <w:noProof/>
         </w:rPr>
-        <w:t xml:space="preserve">per la produzione dei </w:t>
-      </w:r>
-      <w:proofErr w:type="spellStart"/>
-      <w:r>
-        <w:rPr>
-          <w:b w:val="0"/>
-          <w:i w:val="0"/>
-          <w:sz w:val="20"/>
-        </w:rPr>
-        <w:t>mock</w:t>
-      </w:r>
-      <w:proofErr w:type="spellEnd"/>
-      <w:r>
-        <w:rPr>
-          <w:b w:val="0"/>
-          <w:i w:val="0"/>
-          <w:sz w:val="20"/>
-        </w:rPr>
-        <w:t xml:space="preserve"> up sono </w:t>
-      </w:r>
-      <w:proofErr w:type="spellStart"/>
-      <w:r>
-        <w:rPr>
-          <w:i w:val="0"/>
-          <w:sz w:val="20"/>
-        </w:rPr>
-        <w:t>balsamiq</w:t>
-      </w:r>
-      <w:proofErr w:type="spellEnd"/>
-      <w:r>
-        <w:rPr>
-          <w:b w:val="0"/>
-          <w:i w:val="0"/>
-          <w:sz w:val="20"/>
-        </w:rPr>
-        <w:t xml:space="preserve"> (free per 30 giorni) e </w:t>
-      </w:r>
-      <w:proofErr w:type="spellStart"/>
-      <w:r>
-        <w:rPr>
-          <w:i w:val="0"/>
-          <w:sz w:val="20"/>
-        </w:rPr>
-        <w:t>Pencil</w:t>
-      </w:r>
-      <w:proofErr w:type="spellEnd"/>
-      <w:r>
-        <w:rPr>
-          <w:i w:val="0"/>
-          <w:sz w:val="20"/>
-        </w:rPr>
-        <w:t xml:space="preserve">. </w:t>
-      </w:r>
-      <w:r>
-        <w:rPr>
-          <w:b w:val="0"/>
-          <w:i w:val="0"/>
-          <w:sz w:val="20"/>
-        </w:rPr>
-        <w:t xml:space="preserve">Nel momento in cui sviluppate i </w:t>
-      </w:r>
-      <w:proofErr w:type="spellStart"/>
-      <w:r>
-        <w:rPr>
-          <w:b w:val="0"/>
-          <w:i w:val="0"/>
-          <w:sz w:val="20"/>
-        </w:rPr>
-        <w:t>mockup</w:t>
-      </w:r>
-      <w:proofErr w:type="spellEnd"/>
-      <w:r>
-        <w:rPr>
-          <w:b w:val="0"/>
-          <w:i w:val="0"/>
-          <w:sz w:val="20"/>
-        </w:rPr>
-        <w:t xml:space="preserve"> tenete presente che il sistema dovrebbe essere una web </w:t>
-      </w:r>
-      <w:proofErr w:type="spellStart"/>
-      <w:r>
-        <w:rPr>
-          <w:b w:val="0"/>
-          <w:i w:val="0"/>
-          <w:sz w:val="20"/>
-        </w:rPr>
-        <w:t>application</w:t>
-      </w:r>
-      <w:proofErr w:type="spellEnd"/>
-      <w:r>
-        <w:rPr>
-          <w:b w:val="0"/>
-          <w:i w:val="0"/>
-          <w:sz w:val="20"/>
-        </w:rPr>
-        <w:t>.</w:t>
-      </w:r>
-      <w:r>
-        <w:rPr>
-          <w:b w:val="0"/>
-          <w:i w:val="0"/>
-          <w:sz w:val="20"/>
-        </w:rPr>
-        <w:t>]</w:t>
+        <w:drawing>
+          <wp:anchor distT="0" distB="0" distL="114300" distR="114300" simplePos="0" relativeHeight="251659264" behindDoc="0" locked="0" layoutInCell="1" allowOverlap="1" wp14:anchorId="35497FEF" wp14:editId="5FBDBBFB">
+            <wp:simplePos x="0" y="0"/>
+            <wp:positionH relativeFrom="column">
+              <wp:posOffset>-830580</wp:posOffset>
+            </wp:positionH>
+            <wp:positionV relativeFrom="page">
+              <wp:posOffset>1238250</wp:posOffset>
+            </wp:positionV>
+            <wp:extent cx="3571875" cy="2540000"/>
+            <wp:effectExtent l="0" t="0" r="9525" b="0"/>
+            <wp:wrapThrough wrapText="bothSides">
+              <wp:wrapPolygon edited="0">
+                <wp:start x="0" y="0"/>
+                <wp:lineTo x="0" y="21384"/>
+                <wp:lineTo x="21542" y="21384"/>
+                <wp:lineTo x="21542" y="0"/>
+                <wp:lineTo x="0" y="0"/>
+              </wp:wrapPolygon>
+            </wp:wrapThrough>
+            <wp:docPr id="24" name="Immagine 24" descr="Immagine che contiene testo&#10;&#10;Descrizione generata automaticamente"/>
+            <wp:cNvGraphicFramePr>
+              <a:graphicFrameLocks xmlns:a="http://schemas.openxmlformats.org/drawingml/2006/main" noChangeAspect="1"/>
+            </wp:cNvGraphicFramePr>
+            <a:graphic xmlns:a="http://schemas.openxmlformats.org/drawingml/2006/main">
+              <a:graphicData uri="http://schemas.openxmlformats.org/drawingml/2006/picture">
+                <pic:pic xmlns:pic="http://schemas.openxmlformats.org/drawingml/2006/picture">
+                  <pic:nvPicPr>
+                    <pic:cNvPr id="24" name="Immagine 24" descr="Immagine che contiene testo&#10;&#10;Descrizione generata automaticamente"/>
+                    <pic:cNvPicPr/>
+                  </pic:nvPicPr>
+                  <pic:blipFill>
+                    <a:blip r:embed="rId15"/>
+                    <a:stretch>
+                      <a:fillRect/>
+                    </a:stretch>
+                  </pic:blipFill>
+                  <pic:spPr>
+                    <a:xfrm>
+                      <a:off x="0" y="0"/>
+                      <a:ext cx="3571875" cy="2540000"/>
+                    </a:xfrm>
+                    <a:prstGeom prst="rect">
+                      <a:avLst/>
+                    </a:prstGeom>
+                  </pic:spPr>
+                </pic:pic>
+              </a:graphicData>
+            </a:graphic>
+            <wp14:sizeRelH relativeFrom="margin">
+              <wp14:pctWidth>0</wp14:pctWidth>
+            </wp14:sizeRelH>
+            <wp14:sizeRelV relativeFrom="margin">
+              <wp14:pctHeight>0</wp14:pctHeight>
+            </wp14:sizeRelV>
+          </wp:anchor>
+        </w:drawing>
       </w:r>
       <w:r>
         <w:br/>
@@ -27060,6 +27312,1178 @@
       <w:r>
         <w:tab/>
       </w:r>
+    </w:p>
+    <w:p>
+      <w:pPr>
+        <w:pStyle w:val="Titolo1"/>
+      </w:pPr>
+      <w:r>
+        <w:rPr>
+          <w:noProof/>
+        </w:rPr>
+        <w:drawing>
+          <wp:anchor distT="0" distB="0" distL="114300" distR="114300" simplePos="0" relativeHeight="251662336" behindDoc="0" locked="0" layoutInCell="1" allowOverlap="1" wp14:anchorId="0CE162F4" wp14:editId="3D9DEB28">
+            <wp:simplePos x="0" y="0"/>
+            <wp:positionH relativeFrom="column">
+              <wp:posOffset>2922270</wp:posOffset>
+            </wp:positionH>
+            <wp:positionV relativeFrom="paragraph">
+              <wp:posOffset>622300</wp:posOffset>
+            </wp:positionV>
+            <wp:extent cx="3473450" cy="2469515"/>
+            <wp:effectExtent l="0" t="0" r="0" b="6985"/>
+            <wp:wrapThrough wrapText="bothSides">
+              <wp:wrapPolygon edited="0">
+                <wp:start x="0" y="0"/>
+                <wp:lineTo x="0" y="21494"/>
+                <wp:lineTo x="21442" y="21494"/>
+                <wp:lineTo x="21442" y="0"/>
+                <wp:lineTo x="0" y="0"/>
+              </wp:wrapPolygon>
+            </wp:wrapThrough>
+            <wp:docPr id="27" name="Immagine 27" descr="Immagine che contiene testo&#10;&#10;Descrizione generata automaticamente"/>
+            <wp:cNvGraphicFramePr>
+              <a:graphicFrameLocks xmlns:a="http://schemas.openxmlformats.org/drawingml/2006/main" noChangeAspect="1"/>
+            </wp:cNvGraphicFramePr>
+            <a:graphic xmlns:a="http://schemas.openxmlformats.org/drawingml/2006/main">
+              <a:graphicData uri="http://schemas.openxmlformats.org/drawingml/2006/picture">
+                <pic:pic xmlns:pic="http://schemas.openxmlformats.org/drawingml/2006/picture">
+                  <pic:nvPicPr>
+                    <pic:cNvPr id="27" name="Immagine 27" descr="Immagine che contiene testo&#10;&#10;Descrizione generata automaticamente"/>
+                    <pic:cNvPicPr/>
+                  </pic:nvPicPr>
+                  <pic:blipFill>
+                    <a:blip r:embed="rId16"/>
+                    <a:stretch>
+                      <a:fillRect/>
+                    </a:stretch>
+                  </pic:blipFill>
+                  <pic:spPr>
+                    <a:xfrm>
+                      <a:off x="0" y="0"/>
+                      <a:ext cx="3473450" cy="2469515"/>
+                    </a:xfrm>
+                    <a:prstGeom prst="rect">
+                      <a:avLst/>
+                    </a:prstGeom>
+                  </pic:spPr>
+                </pic:pic>
+              </a:graphicData>
+            </a:graphic>
+            <wp14:sizeRelH relativeFrom="margin">
+              <wp14:pctWidth>0</wp14:pctWidth>
+            </wp14:sizeRelH>
+            <wp14:sizeRelV relativeFrom="margin">
+              <wp14:pctHeight>0</wp14:pctHeight>
+            </wp14:sizeRelV>
+          </wp:anchor>
+        </w:drawing>
+      </w:r>
+      <w:r>
+        <w:rPr>
+          <w:noProof/>
+        </w:rPr>
+        <w:drawing>
+          <wp:anchor distT="0" distB="0" distL="114300" distR="114300" simplePos="0" relativeHeight="251661312" behindDoc="0" locked="0" layoutInCell="1" allowOverlap="1" wp14:anchorId="6E532011" wp14:editId="06021168">
+            <wp:simplePos x="0" y="0"/>
+            <wp:positionH relativeFrom="column">
+              <wp:posOffset>-963930</wp:posOffset>
+            </wp:positionH>
+            <wp:positionV relativeFrom="paragraph">
+              <wp:posOffset>507365</wp:posOffset>
+            </wp:positionV>
+            <wp:extent cx="3697171" cy="2628900"/>
+            <wp:effectExtent l="0" t="0" r="0" b="0"/>
+            <wp:wrapThrough wrapText="bothSides">
+              <wp:wrapPolygon edited="0">
+                <wp:start x="0" y="0"/>
+                <wp:lineTo x="0" y="21443"/>
+                <wp:lineTo x="21481" y="21443"/>
+                <wp:lineTo x="21481" y="0"/>
+                <wp:lineTo x="0" y="0"/>
+              </wp:wrapPolygon>
+            </wp:wrapThrough>
+            <wp:docPr id="26" name="Immagine 26"/>
+            <wp:cNvGraphicFramePr>
+              <a:graphicFrameLocks xmlns:a="http://schemas.openxmlformats.org/drawingml/2006/main" noChangeAspect="1"/>
+            </wp:cNvGraphicFramePr>
+            <a:graphic xmlns:a="http://schemas.openxmlformats.org/drawingml/2006/main">
+              <a:graphicData uri="http://schemas.openxmlformats.org/drawingml/2006/picture">
+                <pic:pic xmlns:pic="http://schemas.openxmlformats.org/drawingml/2006/picture">
+                  <pic:nvPicPr>
+                    <pic:cNvPr id="26" name="Immagine 26"/>
+                    <pic:cNvPicPr/>
+                  </pic:nvPicPr>
+                  <pic:blipFill>
+                    <a:blip r:embed="rId17"/>
+                    <a:stretch>
+                      <a:fillRect/>
+                    </a:stretch>
+                  </pic:blipFill>
+                  <pic:spPr>
+                    <a:xfrm>
+                      <a:off x="0" y="0"/>
+                      <a:ext cx="3697171" cy="2628900"/>
+                    </a:xfrm>
+                    <a:prstGeom prst="rect">
+                      <a:avLst/>
+                    </a:prstGeom>
+                  </pic:spPr>
+                </pic:pic>
+              </a:graphicData>
+            </a:graphic>
+          </wp:anchor>
+        </w:drawing>
+      </w:r>
+    </w:p>
+    <w:p>
+      <w:pPr>
+        <w:pStyle w:val="Titolo1"/>
+      </w:pPr>
+    </w:p>
+    <w:p>
+      <w:pPr>
+        <w:pStyle w:val="Titolo1"/>
+      </w:pPr>
+    </w:p>
+    <w:p>
+      <w:pPr>
+        <w:pStyle w:val="Titolo1"/>
+      </w:pPr>
+    </w:p>
+    <w:p>
+      <w:pPr>
+        <w:pStyle w:val="Titolo1"/>
+      </w:pPr>
+    </w:p>
+    <w:p>
+      <w:pPr>
+        <w:pStyle w:val="Titolo1"/>
+      </w:pPr>
+    </w:p>
+    <w:p>
+      <w:pPr>
+        <w:pStyle w:val="Titolo1"/>
+      </w:pPr>
+    </w:p>
+    <w:p>
+      <w:pPr>
+        <w:pStyle w:val="Titolo1"/>
+      </w:pPr>
+      <w:r>
+        <w:rPr>
+          <w:noProof/>
+        </w:rPr>
+        <w:lastRenderedPageBreak/>
+        <w:drawing>
+          <wp:anchor distT="0" distB="0" distL="114300" distR="114300" simplePos="0" relativeHeight="251668480" behindDoc="0" locked="0" layoutInCell="1" allowOverlap="1" wp14:anchorId="1862858C" wp14:editId="16A9F945">
+            <wp:simplePos x="0" y="0"/>
+            <wp:positionH relativeFrom="column">
+              <wp:posOffset>2914015</wp:posOffset>
+            </wp:positionH>
+            <wp:positionV relativeFrom="paragraph">
+              <wp:posOffset>5474970</wp:posOffset>
+            </wp:positionV>
+            <wp:extent cx="3464560" cy="2463800"/>
+            <wp:effectExtent l="0" t="0" r="2540" b="0"/>
+            <wp:wrapThrough wrapText="bothSides">
+              <wp:wrapPolygon edited="0">
+                <wp:start x="0" y="0"/>
+                <wp:lineTo x="0" y="21377"/>
+                <wp:lineTo x="21497" y="21377"/>
+                <wp:lineTo x="21497" y="0"/>
+                <wp:lineTo x="0" y="0"/>
+              </wp:wrapPolygon>
+            </wp:wrapThrough>
+            <wp:docPr id="33" name="Immagine 33"/>
+            <wp:cNvGraphicFramePr>
+              <a:graphicFrameLocks xmlns:a="http://schemas.openxmlformats.org/drawingml/2006/main" noChangeAspect="1"/>
+            </wp:cNvGraphicFramePr>
+            <a:graphic xmlns:a="http://schemas.openxmlformats.org/drawingml/2006/main">
+              <a:graphicData uri="http://schemas.openxmlformats.org/drawingml/2006/picture">
+                <pic:pic xmlns:pic="http://schemas.openxmlformats.org/drawingml/2006/picture">
+                  <pic:nvPicPr>
+                    <pic:cNvPr id="33" name="Immagine 33"/>
+                    <pic:cNvPicPr/>
+                  </pic:nvPicPr>
+                  <pic:blipFill>
+                    <a:blip r:embed="rId18"/>
+                    <a:stretch>
+                      <a:fillRect/>
+                    </a:stretch>
+                  </pic:blipFill>
+                  <pic:spPr>
+                    <a:xfrm>
+                      <a:off x="0" y="0"/>
+                      <a:ext cx="3464560" cy="2463800"/>
+                    </a:xfrm>
+                    <a:prstGeom prst="rect">
+                      <a:avLst/>
+                    </a:prstGeom>
+                  </pic:spPr>
+                </pic:pic>
+              </a:graphicData>
+            </a:graphic>
+            <wp14:sizeRelH relativeFrom="margin">
+              <wp14:pctWidth>0</wp14:pctWidth>
+            </wp14:sizeRelH>
+            <wp14:sizeRelV relativeFrom="margin">
+              <wp14:pctHeight>0</wp14:pctHeight>
+            </wp14:sizeRelV>
+          </wp:anchor>
+        </w:drawing>
+      </w:r>
+      <w:r>
+        <w:rPr>
+          <w:noProof/>
+        </w:rPr>
+        <w:drawing>
+          <wp:anchor distT="0" distB="0" distL="114300" distR="114300" simplePos="0" relativeHeight="251667456" behindDoc="0" locked="0" layoutInCell="1" allowOverlap="1" wp14:anchorId="11CC8264" wp14:editId="6DB30440">
+            <wp:simplePos x="0" y="0"/>
+            <wp:positionH relativeFrom="column">
+              <wp:posOffset>-786130</wp:posOffset>
+            </wp:positionH>
+            <wp:positionV relativeFrom="paragraph">
+              <wp:posOffset>5500370</wp:posOffset>
+            </wp:positionV>
+            <wp:extent cx="3550285" cy="2524456"/>
+            <wp:effectExtent l="0" t="0" r="0" b="9525"/>
+            <wp:wrapThrough wrapText="bothSides">
+              <wp:wrapPolygon edited="0">
+                <wp:start x="0" y="0"/>
+                <wp:lineTo x="0" y="21518"/>
+                <wp:lineTo x="21442" y="21518"/>
+                <wp:lineTo x="21442" y="0"/>
+                <wp:lineTo x="0" y="0"/>
+              </wp:wrapPolygon>
+            </wp:wrapThrough>
+            <wp:docPr id="32" name="Immagine 32"/>
+            <wp:cNvGraphicFramePr>
+              <a:graphicFrameLocks xmlns:a="http://schemas.openxmlformats.org/drawingml/2006/main" noChangeAspect="1"/>
+            </wp:cNvGraphicFramePr>
+            <a:graphic xmlns:a="http://schemas.openxmlformats.org/drawingml/2006/main">
+              <a:graphicData uri="http://schemas.openxmlformats.org/drawingml/2006/picture">
+                <pic:pic xmlns:pic="http://schemas.openxmlformats.org/drawingml/2006/picture">
+                  <pic:nvPicPr>
+                    <pic:cNvPr id="32" name="Immagine 32"/>
+                    <pic:cNvPicPr/>
+                  </pic:nvPicPr>
+                  <pic:blipFill>
+                    <a:blip r:embed="rId19"/>
+                    <a:stretch>
+                      <a:fillRect/>
+                    </a:stretch>
+                  </pic:blipFill>
+                  <pic:spPr>
+                    <a:xfrm>
+                      <a:off x="0" y="0"/>
+                      <a:ext cx="3550285" cy="2524456"/>
+                    </a:xfrm>
+                    <a:prstGeom prst="rect">
+                      <a:avLst/>
+                    </a:prstGeom>
+                  </pic:spPr>
+                </pic:pic>
+              </a:graphicData>
+            </a:graphic>
+          </wp:anchor>
+        </w:drawing>
+      </w:r>
+      <w:r>
+        <w:rPr>
+          <w:noProof/>
+        </w:rPr>
+        <w:drawing>
+          <wp:anchor distT="0" distB="0" distL="114300" distR="114300" simplePos="0" relativeHeight="251666432" behindDoc="0" locked="0" layoutInCell="1" allowOverlap="1" wp14:anchorId="07B707DC" wp14:editId="13B53919">
+            <wp:simplePos x="0" y="0"/>
+            <wp:positionH relativeFrom="column">
+              <wp:posOffset>2827020</wp:posOffset>
+            </wp:positionH>
+            <wp:positionV relativeFrom="paragraph">
+              <wp:posOffset>2687320</wp:posOffset>
+            </wp:positionV>
+            <wp:extent cx="3601720" cy="2560955"/>
+            <wp:effectExtent l="0" t="0" r="0" b="0"/>
+            <wp:wrapThrough wrapText="bothSides">
+              <wp:wrapPolygon edited="0">
+                <wp:start x="0" y="0"/>
+                <wp:lineTo x="0" y="21370"/>
+                <wp:lineTo x="21478" y="21370"/>
+                <wp:lineTo x="21478" y="0"/>
+                <wp:lineTo x="0" y="0"/>
+              </wp:wrapPolygon>
+            </wp:wrapThrough>
+            <wp:docPr id="31" name="Immagine 31"/>
+            <wp:cNvGraphicFramePr>
+              <a:graphicFrameLocks xmlns:a="http://schemas.openxmlformats.org/drawingml/2006/main" noChangeAspect="1"/>
+            </wp:cNvGraphicFramePr>
+            <a:graphic xmlns:a="http://schemas.openxmlformats.org/drawingml/2006/main">
+              <a:graphicData uri="http://schemas.openxmlformats.org/drawingml/2006/picture">
+                <pic:pic xmlns:pic="http://schemas.openxmlformats.org/drawingml/2006/picture">
+                  <pic:nvPicPr>
+                    <pic:cNvPr id="31" name="Immagine 31"/>
+                    <pic:cNvPicPr/>
+                  </pic:nvPicPr>
+                  <pic:blipFill>
+                    <a:blip r:embed="rId20"/>
+                    <a:stretch>
+                      <a:fillRect/>
+                    </a:stretch>
+                  </pic:blipFill>
+                  <pic:spPr>
+                    <a:xfrm>
+                      <a:off x="0" y="0"/>
+                      <a:ext cx="3601720" cy="2560955"/>
+                    </a:xfrm>
+                    <a:prstGeom prst="rect">
+                      <a:avLst/>
+                    </a:prstGeom>
+                  </pic:spPr>
+                </pic:pic>
+              </a:graphicData>
+            </a:graphic>
+            <wp14:sizeRelH relativeFrom="margin">
+              <wp14:pctWidth>0</wp14:pctWidth>
+            </wp14:sizeRelH>
+            <wp14:sizeRelV relativeFrom="margin">
+              <wp14:pctHeight>0</wp14:pctHeight>
+            </wp14:sizeRelV>
+          </wp:anchor>
+        </w:drawing>
+      </w:r>
+      <w:r>
+        <w:rPr>
+          <w:noProof/>
+        </w:rPr>
+        <w:drawing>
+          <wp:anchor distT="0" distB="0" distL="114300" distR="114300" simplePos="0" relativeHeight="251665408" behindDoc="0" locked="0" layoutInCell="1" allowOverlap="1" wp14:anchorId="2A5C3413" wp14:editId="2E467506">
+            <wp:simplePos x="0" y="0"/>
+            <wp:positionH relativeFrom="column">
+              <wp:posOffset>-767080</wp:posOffset>
+            </wp:positionH>
+            <wp:positionV relativeFrom="paragraph">
+              <wp:posOffset>2738120</wp:posOffset>
+            </wp:positionV>
+            <wp:extent cx="3416300" cy="2446655"/>
+            <wp:effectExtent l="0" t="0" r="0" b="0"/>
+            <wp:wrapThrough wrapText="bothSides">
+              <wp:wrapPolygon edited="0">
+                <wp:start x="0" y="0"/>
+                <wp:lineTo x="0" y="21359"/>
+                <wp:lineTo x="21439" y="21359"/>
+                <wp:lineTo x="21439" y="0"/>
+                <wp:lineTo x="0" y="0"/>
+              </wp:wrapPolygon>
+            </wp:wrapThrough>
+            <wp:docPr id="30" name="Immagine 30"/>
+            <wp:cNvGraphicFramePr>
+              <a:graphicFrameLocks xmlns:a="http://schemas.openxmlformats.org/drawingml/2006/main" noChangeAspect="1"/>
+            </wp:cNvGraphicFramePr>
+            <a:graphic xmlns:a="http://schemas.openxmlformats.org/drawingml/2006/main">
+              <a:graphicData uri="http://schemas.openxmlformats.org/drawingml/2006/picture">
+                <pic:pic xmlns:pic="http://schemas.openxmlformats.org/drawingml/2006/picture">
+                  <pic:nvPicPr>
+                    <pic:cNvPr id="30" name="Immagine 30"/>
+                    <pic:cNvPicPr/>
+                  </pic:nvPicPr>
+                  <pic:blipFill>
+                    <a:blip r:embed="rId21"/>
+                    <a:stretch>
+                      <a:fillRect/>
+                    </a:stretch>
+                  </pic:blipFill>
+                  <pic:spPr>
+                    <a:xfrm>
+                      <a:off x="0" y="0"/>
+                      <a:ext cx="3416300" cy="2446655"/>
+                    </a:xfrm>
+                    <a:prstGeom prst="rect">
+                      <a:avLst/>
+                    </a:prstGeom>
+                  </pic:spPr>
+                </pic:pic>
+              </a:graphicData>
+            </a:graphic>
+            <wp14:sizeRelH relativeFrom="margin">
+              <wp14:pctWidth>0</wp14:pctWidth>
+            </wp14:sizeRelH>
+            <wp14:sizeRelV relativeFrom="margin">
+              <wp14:pctHeight>0</wp14:pctHeight>
+            </wp14:sizeRelV>
+          </wp:anchor>
+        </w:drawing>
+      </w:r>
+      <w:r>
+        <w:rPr>
+          <w:noProof/>
+        </w:rPr>
+        <w:drawing>
+          <wp:anchor distT="0" distB="0" distL="114300" distR="114300" simplePos="0" relativeHeight="251663360" behindDoc="0" locked="0" layoutInCell="1" allowOverlap="1" wp14:anchorId="600442E4" wp14:editId="1E870B42">
+            <wp:simplePos x="0" y="0"/>
+            <wp:positionH relativeFrom="column">
+              <wp:posOffset>-805180</wp:posOffset>
+            </wp:positionH>
+            <wp:positionV relativeFrom="paragraph">
+              <wp:posOffset>-100330</wp:posOffset>
+            </wp:positionV>
+            <wp:extent cx="3508375" cy="2495550"/>
+            <wp:effectExtent l="0" t="0" r="0" b="0"/>
+            <wp:wrapThrough wrapText="bothSides">
+              <wp:wrapPolygon edited="0">
+                <wp:start x="0" y="0"/>
+                <wp:lineTo x="0" y="21435"/>
+                <wp:lineTo x="21463" y="21435"/>
+                <wp:lineTo x="21463" y="0"/>
+                <wp:lineTo x="0" y="0"/>
+              </wp:wrapPolygon>
+            </wp:wrapThrough>
+            <wp:docPr id="28" name="Immagine 28"/>
+            <wp:cNvGraphicFramePr>
+              <a:graphicFrameLocks xmlns:a="http://schemas.openxmlformats.org/drawingml/2006/main" noChangeAspect="1"/>
+            </wp:cNvGraphicFramePr>
+            <a:graphic xmlns:a="http://schemas.openxmlformats.org/drawingml/2006/main">
+              <a:graphicData uri="http://schemas.openxmlformats.org/drawingml/2006/picture">
+                <pic:pic xmlns:pic="http://schemas.openxmlformats.org/drawingml/2006/picture">
+                  <pic:nvPicPr>
+                    <pic:cNvPr id="28" name="Immagine 28"/>
+                    <pic:cNvPicPr/>
+                  </pic:nvPicPr>
+                  <pic:blipFill>
+                    <a:blip r:embed="rId22"/>
+                    <a:stretch>
+                      <a:fillRect/>
+                    </a:stretch>
+                  </pic:blipFill>
+                  <pic:spPr>
+                    <a:xfrm>
+                      <a:off x="0" y="0"/>
+                      <a:ext cx="3508375" cy="2495550"/>
+                    </a:xfrm>
+                    <a:prstGeom prst="rect">
+                      <a:avLst/>
+                    </a:prstGeom>
+                  </pic:spPr>
+                </pic:pic>
+              </a:graphicData>
+            </a:graphic>
+            <wp14:sizeRelH relativeFrom="margin">
+              <wp14:pctWidth>0</wp14:pctWidth>
+            </wp14:sizeRelH>
+            <wp14:sizeRelV relativeFrom="margin">
+              <wp14:pctHeight>0</wp14:pctHeight>
+            </wp14:sizeRelV>
+          </wp:anchor>
+        </w:drawing>
+      </w:r>
+      <w:r>
+        <w:rPr>
+          <w:noProof/>
+        </w:rPr>
+        <w:drawing>
+          <wp:anchor distT="0" distB="0" distL="114300" distR="114300" simplePos="0" relativeHeight="251664384" behindDoc="0" locked="0" layoutInCell="1" allowOverlap="1" wp14:anchorId="3DC7A211" wp14:editId="2EA13DC5">
+            <wp:simplePos x="0" y="0"/>
+            <wp:positionH relativeFrom="column">
+              <wp:posOffset>2833370</wp:posOffset>
+            </wp:positionH>
+            <wp:positionV relativeFrom="paragraph">
+              <wp:posOffset>-119380</wp:posOffset>
+            </wp:positionV>
+            <wp:extent cx="3736464" cy="2656840"/>
+            <wp:effectExtent l="0" t="0" r="0" b="0"/>
+            <wp:wrapThrough wrapText="bothSides">
+              <wp:wrapPolygon edited="0">
+                <wp:start x="0" y="0"/>
+                <wp:lineTo x="0" y="21373"/>
+                <wp:lineTo x="21475" y="21373"/>
+                <wp:lineTo x="21475" y="0"/>
+                <wp:lineTo x="0" y="0"/>
+              </wp:wrapPolygon>
+            </wp:wrapThrough>
+            <wp:docPr id="29" name="Immagine 29" descr="Immagine che contiene testo&#10;&#10;Descrizione generata automaticamente"/>
+            <wp:cNvGraphicFramePr>
+              <a:graphicFrameLocks xmlns:a="http://schemas.openxmlformats.org/drawingml/2006/main" noChangeAspect="1"/>
+            </wp:cNvGraphicFramePr>
+            <a:graphic xmlns:a="http://schemas.openxmlformats.org/drawingml/2006/main">
+              <a:graphicData uri="http://schemas.openxmlformats.org/drawingml/2006/picture">
+                <pic:pic xmlns:pic="http://schemas.openxmlformats.org/drawingml/2006/picture">
+                  <pic:nvPicPr>
+                    <pic:cNvPr id="29" name="Immagine 29" descr="Immagine che contiene testo&#10;&#10;Descrizione generata automaticamente"/>
+                    <pic:cNvPicPr/>
+                  </pic:nvPicPr>
+                  <pic:blipFill>
+                    <a:blip r:embed="rId23"/>
+                    <a:stretch>
+                      <a:fillRect/>
+                    </a:stretch>
+                  </pic:blipFill>
+                  <pic:spPr>
+                    <a:xfrm>
+                      <a:off x="0" y="0"/>
+                      <a:ext cx="3736464" cy="2656840"/>
+                    </a:xfrm>
+                    <a:prstGeom prst="rect">
+                      <a:avLst/>
+                    </a:prstGeom>
+                  </pic:spPr>
+                </pic:pic>
+              </a:graphicData>
+            </a:graphic>
+          </wp:anchor>
+        </w:drawing>
+      </w:r>
+    </w:p>
+    <w:p>
+      <w:pPr>
+        <w:pStyle w:val="Titolo1"/>
+      </w:pPr>
+    </w:p>
+    <w:p>
+      <w:pPr>
+        <w:pStyle w:val="Titolo1"/>
+      </w:pPr>
+      <w:r>
+        <w:rPr>
+          <w:noProof/>
+        </w:rPr>
+        <w:lastRenderedPageBreak/>
+        <w:drawing>
+          <wp:anchor distT="0" distB="0" distL="114300" distR="114300" simplePos="0" relativeHeight="251672576" behindDoc="0" locked="0" layoutInCell="1" allowOverlap="1" wp14:anchorId="7ACB6F00" wp14:editId="696E5B4B">
+            <wp:simplePos x="0" y="0"/>
+            <wp:positionH relativeFrom="column">
+              <wp:posOffset>2998470</wp:posOffset>
+            </wp:positionH>
+            <wp:positionV relativeFrom="paragraph">
+              <wp:posOffset>2553970</wp:posOffset>
+            </wp:positionV>
+            <wp:extent cx="3564890" cy="2534285"/>
+            <wp:effectExtent l="0" t="0" r="0" b="0"/>
+            <wp:wrapThrough wrapText="bothSides">
+              <wp:wrapPolygon edited="0">
+                <wp:start x="0" y="0"/>
+                <wp:lineTo x="0" y="21432"/>
+                <wp:lineTo x="21469" y="21432"/>
+                <wp:lineTo x="21469" y="0"/>
+                <wp:lineTo x="0" y="0"/>
+              </wp:wrapPolygon>
+            </wp:wrapThrough>
+            <wp:docPr id="37" name="Immagine 37"/>
+            <wp:cNvGraphicFramePr>
+              <a:graphicFrameLocks xmlns:a="http://schemas.openxmlformats.org/drawingml/2006/main" noChangeAspect="1"/>
+            </wp:cNvGraphicFramePr>
+            <a:graphic xmlns:a="http://schemas.openxmlformats.org/drawingml/2006/main">
+              <a:graphicData uri="http://schemas.openxmlformats.org/drawingml/2006/picture">
+                <pic:pic xmlns:pic="http://schemas.openxmlformats.org/drawingml/2006/picture">
+                  <pic:nvPicPr>
+                    <pic:cNvPr id="37" name="Immagine 37"/>
+                    <pic:cNvPicPr/>
+                  </pic:nvPicPr>
+                  <pic:blipFill>
+                    <a:blip r:embed="rId24"/>
+                    <a:stretch>
+                      <a:fillRect/>
+                    </a:stretch>
+                  </pic:blipFill>
+                  <pic:spPr>
+                    <a:xfrm>
+                      <a:off x="0" y="0"/>
+                      <a:ext cx="3564890" cy="2534285"/>
+                    </a:xfrm>
+                    <a:prstGeom prst="rect">
+                      <a:avLst/>
+                    </a:prstGeom>
+                  </pic:spPr>
+                </pic:pic>
+              </a:graphicData>
+            </a:graphic>
+            <wp14:sizeRelH relativeFrom="margin">
+              <wp14:pctWidth>0</wp14:pctWidth>
+            </wp14:sizeRelH>
+            <wp14:sizeRelV relativeFrom="margin">
+              <wp14:pctHeight>0</wp14:pctHeight>
+            </wp14:sizeRelV>
+          </wp:anchor>
+        </w:drawing>
+      </w:r>
+      <w:r>
+        <w:rPr>
+          <w:noProof/>
+        </w:rPr>
+        <w:drawing>
+          <wp:anchor distT="0" distB="0" distL="114300" distR="114300" simplePos="0" relativeHeight="251671552" behindDoc="0" locked="0" layoutInCell="1" allowOverlap="1" wp14:anchorId="49B135AC" wp14:editId="2E64D0C4">
+            <wp:simplePos x="0" y="0"/>
+            <wp:positionH relativeFrom="column">
+              <wp:posOffset>-805180</wp:posOffset>
+            </wp:positionH>
+            <wp:positionV relativeFrom="paragraph">
+              <wp:posOffset>2579370</wp:posOffset>
+            </wp:positionV>
+            <wp:extent cx="3511550" cy="2496820"/>
+            <wp:effectExtent l="0" t="0" r="0" b="0"/>
+            <wp:wrapThrough wrapText="bothSides">
+              <wp:wrapPolygon edited="0">
+                <wp:start x="0" y="0"/>
+                <wp:lineTo x="0" y="21424"/>
+                <wp:lineTo x="21444" y="21424"/>
+                <wp:lineTo x="21444" y="0"/>
+                <wp:lineTo x="0" y="0"/>
+              </wp:wrapPolygon>
+            </wp:wrapThrough>
+            <wp:docPr id="36" name="Immagine 36"/>
+            <wp:cNvGraphicFramePr>
+              <a:graphicFrameLocks xmlns:a="http://schemas.openxmlformats.org/drawingml/2006/main" noChangeAspect="1"/>
+            </wp:cNvGraphicFramePr>
+            <a:graphic xmlns:a="http://schemas.openxmlformats.org/drawingml/2006/main">
+              <a:graphicData uri="http://schemas.openxmlformats.org/drawingml/2006/picture">
+                <pic:pic xmlns:pic="http://schemas.openxmlformats.org/drawingml/2006/picture">
+                  <pic:nvPicPr>
+                    <pic:cNvPr id="36" name="Immagine 36"/>
+                    <pic:cNvPicPr/>
+                  </pic:nvPicPr>
+                  <pic:blipFill>
+                    <a:blip r:embed="rId25"/>
+                    <a:stretch>
+                      <a:fillRect/>
+                    </a:stretch>
+                  </pic:blipFill>
+                  <pic:spPr>
+                    <a:xfrm>
+                      <a:off x="0" y="0"/>
+                      <a:ext cx="3511550" cy="2496820"/>
+                    </a:xfrm>
+                    <a:prstGeom prst="rect">
+                      <a:avLst/>
+                    </a:prstGeom>
+                  </pic:spPr>
+                </pic:pic>
+              </a:graphicData>
+            </a:graphic>
+            <wp14:sizeRelH relativeFrom="margin">
+              <wp14:pctWidth>0</wp14:pctWidth>
+            </wp14:sizeRelH>
+            <wp14:sizeRelV relativeFrom="margin">
+              <wp14:pctHeight>0</wp14:pctHeight>
+            </wp14:sizeRelV>
+          </wp:anchor>
+        </w:drawing>
+      </w:r>
+      <w:r>
+        <w:rPr>
+          <w:noProof/>
+        </w:rPr>
+        <w:drawing>
+          <wp:anchor distT="0" distB="0" distL="114300" distR="114300" simplePos="0" relativeHeight="251670528" behindDoc="0" locked="0" layoutInCell="1" allowOverlap="1" wp14:anchorId="6CA9BB67" wp14:editId="46875435">
+            <wp:simplePos x="0" y="0"/>
+            <wp:positionH relativeFrom="column">
+              <wp:posOffset>3037205</wp:posOffset>
+            </wp:positionH>
+            <wp:positionV relativeFrom="paragraph">
+              <wp:posOffset>-316230</wp:posOffset>
+            </wp:positionV>
+            <wp:extent cx="3536315" cy="2514600"/>
+            <wp:effectExtent l="0" t="0" r="6985" b="0"/>
+            <wp:wrapThrough wrapText="bothSides">
+              <wp:wrapPolygon edited="0">
+                <wp:start x="0" y="0"/>
+                <wp:lineTo x="0" y="21436"/>
+                <wp:lineTo x="21526" y="21436"/>
+                <wp:lineTo x="21526" y="0"/>
+                <wp:lineTo x="0" y="0"/>
+              </wp:wrapPolygon>
+            </wp:wrapThrough>
+            <wp:docPr id="35" name="Immagine 35" descr="Immagine che contiene testo&#10;&#10;Descrizione generata automaticamente"/>
+            <wp:cNvGraphicFramePr>
+              <a:graphicFrameLocks xmlns:a="http://schemas.openxmlformats.org/drawingml/2006/main" noChangeAspect="1"/>
+            </wp:cNvGraphicFramePr>
+            <a:graphic xmlns:a="http://schemas.openxmlformats.org/drawingml/2006/main">
+              <a:graphicData uri="http://schemas.openxmlformats.org/drawingml/2006/picture">
+                <pic:pic xmlns:pic="http://schemas.openxmlformats.org/drawingml/2006/picture">
+                  <pic:nvPicPr>
+                    <pic:cNvPr id="35" name="Immagine 35" descr="Immagine che contiene testo&#10;&#10;Descrizione generata automaticamente"/>
+                    <pic:cNvPicPr/>
+                  </pic:nvPicPr>
+                  <pic:blipFill>
+                    <a:blip r:embed="rId26"/>
+                    <a:stretch>
+                      <a:fillRect/>
+                    </a:stretch>
+                  </pic:blipFill>
+                  <pic:spPr>
+                    <a:xfrm>
+                      <a:off x="0" y="0"/>
+                      <a:ext cx="3536315" cy="2514600"/>
+                    </a:xfrm>
+                    <a:prstGeom prst="rect">
+                      <a:avLst/>
+                    </a:prstGeom>
+                  </pic:spPr>
+                </pic:pic>
+              </a:graphicData>
+            </a:graphic>
+            <wp14:sizeRelH relativeFrom="margin">
+              <wp14:pctWidth>0</wp14:pctWidth>
+            </wp14:sizeRelH>
+            <wp14:sizeRelV relativeFrom="margin">
+              <wp14:pctHeight>0</wp14:pctHeight>
+            </wp14:sizeRelV>
+          </wp:anchor>
+        </w:drawing>
+      </w:r>
+      <w:r>
+        <w:rPr>
+          <w:noProof/>
+        </w:rPr>
+        <w:drawing>
+          <wp:anchor distT="0" distB="0" distL="114300" distR="114300" simplePos="0" relativeHeight="251669504" behindDoc="0" locked="0" layoutInCell="1" allowOverlap="1" wp14:anchorId="50B63D69" wp14:editId="7A5EBBE9">
+            <wp:simplePos x="0" y="0"/>
+            <wp:positionH relativeFrom="column">
+              <wp:posOffset>-786130</wp:posOffset>
+            </wp:positionH>
+            <wp:positionV relativeFrom="paragraph">
+              <wp:posOffset>-278130</wp:posOffset>
+            </wp:positionV>
+            <wp:extent cx="3509645" cy="2495550"/>
+            <wp:effectExtent l="0" t="0" r="0" b="0"/>
+            <wp:wrapThrough wrapText="bothSides">
+              <wp:wrapPolygon edited="0">
+                <wp:start x="0" y="0"/>
+                <wp:lineTo x="0" y="21435"/>
+                <wp:lineTo x="21455" y="21435"/>
+                <wp:lineTo x="21455" y="0"/>
+                <wp:lineTo x="0" y="0"/>
+              </wp:wrapPolygon>
+            </wp:wrapThrough>
+            <wp:docPr id="34" name="Immagine 34" descr="Immagine che contiene testo&#10;&#10;Descrizione generata automaticamente"/>
+            <wp:cNvGraphicFramePr>
+              <a:graphicFrameLocks xmlns:a="http://schemas.openxmlformats.org/drawingml/2006/main" noChangeAspect="1"/>
+            </wp:cNvGraphicFramePr>
+            <a:graphic xmlns:a="http://schemas.openxmlformats.org/drawingml/2006/main">
+              <a:graphicData uri="http://schemas.openxmlformats.org/drawingml/2006/picture">
+                <pic:pic xmlns:pic="http://schemas.openxmlformats.org/drawingml/2006/picture">
+                  <pic:nvPicPr>
+                    <pic:cNvPr id="34" name="Immagine 34" descr="Immagine che contiene testo&#10;&#10;Descrizione generata automaticamente"/>
+                    <pic:cNvPicPr/>
+                  </pic:nvPicPr>
+                  <pic:blipFill>
+                    <a:blip r:embed="rId27"/>
+                    <a:stretch>
+                      <a:fillRect/>
+                    </a:stretch>
+                  </pic:blipFill>
+                  <pic:spPr>
+                    <a:xfrm>
+                      <a:off x="0" y="0"/>
+                      <a:ext cx="3509645" cy="2495550"/>
+                    </a:xfrm>
+                    <a:prstGeom prst="rect">
+                      <a:avLst/>
+                    </a:prstGeom>
+                  </pic:spPr>
+                </pic:pic>
+              </a:graphicData>
+            </a:graphic>
+            <wp14:sizeRelH relativeFrom="margin">
+              <wp14:pctWidth>0</wp14:pctWidth>
+            </wp14:sizeRelH>
+            <wp14:sizeRelV relativeFrom="margin">
+              <wp14:pctHeight>0</wp14:pctHeight>
+            </wp14:sizeRelV>
+          </wp:anchor>
+        </w:drawing>
+      </w:r>
+    </w:p>
+    <w:p>
+      <w:pPr>
+        <w:pStyle w:val="Titolo1"/>
+        <w:rPr>
+          <w:noProof/>
+        </w:rPr>
+      </w:pPr>
+    </w:p>
+    <w:p>
+      <w:pPr>
+        <w:pStyle w:val="Titolo1"/>
+      </w:pPr>
+      <w:r>
+        <w:rPr>
+          <w:noProof/>
+        </w:rPr>
+        <w:drawing>
+          <wp:anchor distT="0" distB="0" distL="114300" distR="114300" simplePos="0" relativeHeight="251674624" behindDoc="0" locked="0" layoutInCell="1" allowOverlap="1" wp14:anchorId="1F5BC086" wp14:editId="1DF5974B">
+            <wp:simplePos x="0" y="0"/>
+            <wp:positionH relativeFrom="column">
+              <wp:posOffset>3054985</wp:posOffset>
+            </wp:positionH>
+            <wp:positionV relativeFrom="paragraph">
+              <wp:posOffset>87630</wp:posOffset>
+            </wp:positionV>
+            <wp:extent cx="3488055" cy="2480310"/>
+            <wp:effectExtent l="0" t="0" r="0" b="0"/>
+            <wp:wrapThrough wrapText="bothSides">
+              <wp:wrapPolygon edited="0">
+                <wp:start x="0" y="0"/>
+                <wp:lineTo x="0" y="21401"/>
+                <wp:lineTo x="21470" y="21401"/>
+                <wp:lineTo x="21470" y="0"/>
+                <wp:lineTo x="0" y="0"/>
+              </wp:wrapPolygon>
+            </wp:wrapThrough>
+            <wp:docPr id="39" name="Immagine 39"/>
+            <wp:cNvGraphicFramePr>
+              <a:graphicFrameLocks xmlns:a="http://schemas.openxmlformats.org/drawingml/2006/main" noChangeAspect="1"/>
+            </wp:cNvGraphicFramePr>
+            <a:graphic xmlns:a="http://schemas.openxmlformats.org/drawingml/2006/main">
+              <a:graphicData uri="http://schemas.openxmlformats.org/drawingml/2006/picture">
+                <pic:pic xmlns:pic="http://schemas.openxmlformats.org/drawingml/2006/picture">
+                  <pic:nvPicPr>
+                    <pic:cNvPr id="39" name="Immagine 39"/>
+                    <pic:cNvPicPr/>
+                  </pic:nvPicPr>
+                  <pic:blipFill>
+                    <a:blip r:embed="rId28"/>
+                    <a:stretch>
+                      <a:fillRect/>
+                    </a:stretch>
+                  </pic:blipFill>
+                  <pic:spPr>
+                    <a:xfrm>
+                      <a:off x="0" y="0"/>
+                      <a:ext cx="3488055" cy="2480310"/>
+                    </a:xfrm>
+                    <a:prstGeom prst="rect">
+                      <a:avLst/>
+                    </a:prstGeom>
+                  </pic:spPr>
+                </pic:pic>
+              </a:graphicData>
+            </a:graphic>
+            <wp14:sizeRelH relativeFrom="margin">
+              <wp14:pctWidth>0</wp14:pctWidth>
+            </wp14:sizeRelH>
+            <wp14:sizeRelV relativeFrom="margin">
+              <wp14:pctHeight>0</wp14:pctHeight>
+            </wp14:sizeRelV>
+          </wp:anchor>
+        </w:drawing>
+      </w:r>
+      <w:r>
+        <w:rPr>
+          <w:noProof/>
+        </w:rPr>
+        <w:drawing>
+          <wp:anchor distT="0" distB="0" distL="114300" distR="114300" simplePos="0" relativeHeight="251673600" behindDoc="0" locked="0" layoutInCell="1" allowOverlap="1" wp14:anchorId="71B9DE14" wp14:editId="02898A33">
+            <wp:simplePos x="0" y="0"/>
+            <wp:positionH relativeFrom="column">
+              <wp:posOffset>-830580</wp:posOffset>
+            </wp:positionH>
+            <wp:positionV relativeFrom="paragraph">
+              <wp:posOffset>87630</wp:posOffset>
+            </wp:positionV>
+            <wp:extent cx="3524250" cy="2505710"/>
+            <wp:effectExtent l="0" t="0" r="0" b="8890"/>
+            <wp:wrapThrough wrapText="bothSides">
+              <wp:wrapPolygon edited="0">
+                <wp:start x="0" y="0"/>
+                <wp:lineTo x="0" y="21512"/>
+                <wp:lineTo x="21483" y="21512"/>
+                <wp:lineTo x="21483" y="0"/>
+                <wp:lineTo x="0" y="0"/>
+              </wp:wrapPolygon>
+            </wp:wrapThrough>
+            <wp:docPr id="38" name="Immagine 38"/>
+            <wp:cNvGraphicFramePr>
+              <a:graphicFrameLocks xmlns:a="http://schemas.openxmlformats.org/drawingml/2006/main" noChangeAspect="1"/>
+            </wp:cNvGraphicFramePr>
+            <a:graphic xmlns:a="http://schemas.openxmlformats.org/drawingml/2006/main">
+              <a:graphicData uri="http://schemas.openxmlformats.org/drawingml/2006/picture">
+                <pic:pic xmlns:pic="http://schemas.openxmlformats.org/drawingml/2006/picture">
+                  <pic:nvPicPr>
+                    <pic:cNvPr id="38" name="Immagine 38"/>
+                    <pic:cNvPicPr/>
+                  </pic:nvPicPr>
+                  <pic:blipFill>
+                    <a:blip r:embed="rId29"/>
+                    <a:stretch>
+                      <a:fillRect/>
+                    </a:stretch>
+                  </pic:blipFill>
+                  <pic:spPr>
+                    <a:xfrm>
+                      <a:off x="0" y="0"/>
+                      <a:ext cx="3524250" cy="2505710"/>
+                    </a:xfrm>
+                    <a:prstGeom prst="rect">
+                      <a:avLst/>
+                    </a:prstGeom>
+                  </pic:spPr>
+                </pic:pic>
+              </a:graphicData>
+            </a:graphic>
+            <wp14:sizeRelH relativeFrom="margin">
+              <wp14:pctWidth>0</wp14:pctWidth>
+            </wp14:sizeRelH>
+            <wp14:sizeRelV relativeFrom="margin">
+              <wp14:pctHeight>0</wp14:pctHeight>
+            </wp14:sizeRelV>
+          </wp:anchor>
+        </w:drawing>
+      </w:r>
+    </w:p>
+    <w:p>
+      <w:pPr>
+        <w:pStyle w:val="Titolo1"/>
+      </w:pPr>
+    </w:p>
+    <w:p>
+      <w:pPr>
+        <w:pStyle w:val="Titolo1"/>
+      </w:pPr>
+    </w:p>
+    <w:p>
+      <w:pPr>
+        <w:pStyle w:val="Titolo1"/>
+      </w:pPr>
+    </w:p>
+    <w:p>
+      <w:pPr>
+        <w:pStyle w:val="Titolo1"/>
+      </w:pPr>
+    </w:p>
+    <w:p>
+      <w:pPr>
+        <w:pStyle w:val="Titolo1"/>
+      </w:pPr>
+    </w:p>
+    <w:p>
+      <w:pPr>
+        <w:pStyle w:val="Titolo1"/>
+      </w:pPr>
+    </w:p>
+    <w:p>
+      <w:pPr>
+        <w:pStyle w:val="Titolo1"/>
+      </w:pPr>
+      <w:r>
+        <w:rPr>
+          <w:noProof/>
+        </w:rPr>
+        <w:lastRenderedPageBreak/>
+        <w:drawing>
+          <wp:anchor distT="0" distB="0" distL="114300" distR="114300" simplePos="0" relativeHeight="251677696" behindDoc="0" locked="0" layoutInCell="1" allowOverlap="1" wp14:anchorId="71876D6A" wp14:editId="737D5FC3">
+            <wp:simplePos x="0" y="0"/>
+            <wp:positionH relativeFrom="column">
+              <wp:posOffset>-659765</wp:posOffset>
+            </wp:positionH>
+            <wp:positionV relativeFrom="paragraph">
+              <wp:posOffset>2509520</wp:posOffset>
+            </wp:positionV>
+            <wp:extent cx="3562985" cy="2533650"/>
+            <wp:effectExtent l="0" t="0" r="0" b="0"/>
+            <wp:wrapThrough wrapText="bothSides">
+              <wp:wrapPolygon edited="0">
+                <wp:start x="0" y="0"/>
+                <wp:lineTo x="0" y="21438"/>
+                <wp:lineTo x="21481" y="21438"/>
+                <wp:lineTo x="21481" y="0"/>
+                <wp:lineTo x="0" y="0"/>
+              </wp:wrapPolygon>
+            </wp:wrapThrough>
+            <wp:docPr id="42" name="Immagine 42"/>
+            <wp:cNvGraphicFramePr>
+              <a:graphicFrameLocks xmlns:a="http://schemas.openxmlformats.org/drawingml/2006/main" noChangeAspect="1"/>
+            </wp:cNvGraphicFramePr>
+            <a:graphic xmlns:a="http://schemas.openxmlformats.org/drawingml/2006/main">
+              <a:graphicData uri="http://schemas.openxmlformats.org/drawingml/2006/picture">
+                <pic:pic xmlns:pic="http://schemas.openxmlformats.org/drawingml/2006/picture">
+                  <pic:nvPicPr>
+                    <pic:cNvPr id="42" name="Immagine 42"/>
+                    <pic:cNvPicPr/>
+                  </pic:nvPicPr>
+                  <pic:blipFill>
+                    <a:blip r:embed="rId30"/>
+                    <a:stretch>
+                      <a:fillRect/>
+                    </a:stretch>
+                  </pic:blipFill>
+                  <pic:spPr>
+                    <a:xfrm>
+                      <a:off x="0" y="0"/>
+                      <a:ext cx="3562985" cy="2533650"/>
+                    </a:xfrm>
+                    <a:prstGeom prst="rect">
+                      <a:avLst/>
+                    </a:prstGeom>
+                  </pic:spPr>
+                </pic:pic>
+              </a:graphicData>
+            </a:graphic>
+            <wp14:sizeRelH relativeFrom="margin">
+              <wp14:pctWidth>0</wp14:pctWidth>
+            </wp14:sizeRelH>
+            <wp14:sizeRelV relativeFrom="margin">
+              <wp14:pctHeight>0</wp14:pctHeight>
+            </wp14:sizeRelV>
+          </wp:anchor>
+        </w:drawing>
+      </w:r>
+      <w:r>
+        <w:rPr>
+          <w:noProof/>
+        </w:rPr>
+        <w:drawing>
+          <wp:anchor distT="0" distB="0" distL="114300" distR="114300" simplePos="0" relativeHeight="251676672" behindDoc="0" locked="0" layoutInCell="1" allowOverlap="1" wp14:anchorId="2BCFAE1B" wp14:editId="59571BCC">
+            <wp:simplePos x="0" y="0"/>
+            <wp:positionH relativeFrom="column">
+              <wp:posOffset>2954020</wp:posOffset>
+            </wp:positionH>
+            <wp:positionV relativeFrom="paragraph">
+              <wp:posOffset>-278130</wp:posOffset>
+            </wp:positionV>
+            <wp:extent cx="3562350" cy="2533015"/>
+            <wp:effectExtent l="0" t="0" r="0" b="635"/>
+            <wp:wrapThrough wrapText="bothSides">
+              <wp:wrapPolygon edited="0">
+                <wp:start x="0" y="0"/>
+                <wp:lineTo x="0" y="21443"/>
+                <wp:lineTo x="21484" y="21443"/>
+                <wp:lineTo x="21484" y="0"/>
+                <wp:lineTo x="0" y="0"/>
+              </wp:wrapPolygon>
+            </wp:wrapThrough>
+            <wp:docPr id="41" name="Immagine 41"/>
+            <wp:cNvGraphicFramePr>
+              <a:graphicFrameLocks xmlns:a="http://schemas.openxmlformats.org/drawingml/2006/main" noChangeAspect="1"/>
+            </wp:cNvGraphicFramePr>
+            <a:graphic xmlns:a="http://schemas.openxmlformats.org/drawingml/2006/main">
+              <a:graphicData uri="http://schemas.openxmlformats.org/drawingml/2006/picture">
+                <pic:pic xmlns:pic="http://schemas.openxmlformats.org/drawingml/2006/picture">
+                  <pic:nvPicPr>
+                    <pic:cNvPr id="41" name="Immagine 41"/>
+                    <pic:cNvPicPr/>
+                  </pic:nvPicPr>
+                  <pic:blipFill>
+                    <a:blip r:embed="rId31"/>
+                    <a:stretch>
+                      <a:fillRect/>
+                    </a:stretch>
+                  </pic:blipFill>
+                  <pic:spPr>
+                    <a:xfrm>
+                      <a:off x="0" y="0"/>
+                      <a:ext cx="3562350" cy="2533015"/>
+                    </a:xfrm>
+                    <a:prstGeom prst="rect">
+                      <a:avLst/>
+                    </a:prstGeom>
+                  </pic:spPr>
+                </pic:pic>
+              </a:graphicData>
+            </a:graphic>
+            <wp14:sizeRelH relativeFrom="margin">
+              <wp14:pctWidth>0</wp14:pctWidth>
+            </wp14:sizeRelH>
+            <wp14:sizeRelV relativeFrom="margin">
+              <wp14:pctHeight>0</wp14:pctHeight>
+            </wp14:sizeRelV>
+          </wp:anchor>
+        </w:drawing>
+      </w:r>
+      <w:r>
+        <w:rPr>
+          <w:noProof/>
+        </w:rPr>
+        <w:drawing>
+          <wp:anchor distT="0" distB="0" distL="114300" distR="114300" simplePos="0" relativeHeight="251675648" behindDoc="0" locked="0" layoutInCell="1" allowOverlap="1" wp14:anchorId="7DD240B7" wp14:editId="0609A3FF">
+            <wp:simplePos x="0" y="0"/>
+            <wp:positionH relativeFrom="column">
+              <wp:posOffset>-735330</wp:posOffset>
+            </wp:positionH>
+            <wp:positionV relativeFrom="paragraph">
+              <wp:posOffset>-297180</wp:posOffset>
+            </wp:positionV>
+            <wp:extent cx="3464560" cy="2463800"/>
+            <wp:effectExtent l="0" t="0" r="2540" b="0"/>
+            <wp:wrapThrough wrapText="bothSides">
+              <wp:wrapPolygon edited="0">
+                <wp:start x="0" y="0"/>
+                <wp:lineTo x="0" y="21377"/>
+                <wp:lineTo x="21497" y="21377"/>
+                <wp:lineTo x="21497" y="0"/>
+                <wp:lineTo x="0" y="0"/>
+              </wp:wrapPolygon>
+            </wp:wrapThrough>
+            <wp:docPr id="40" name="Immagine 40"/>
+            <wp:cNvGraphicFramePr>
+              <a:graphicFrameLocks xmlns:a="http://schemas.openxmlformats.org/drawingml/2006/main" noChangeAspect="1"/>
+            </wp:cNvGraphicFramePr>
+            <a:graphic xmlns:a="http://schemas.openxmlformats.org/drawingml/2006/main">
+              <a:graphicData uri="http://schemas.openxmlformats.org/drawingml/2006/picture">
+                <pic:pic xmlns:pic="http://schemas.openxmlformats.org/drawingml/2006/picture">
+                  <pic:nvPicPr>
+                    <pic:cNvPr id="40" name="Immagine 40"/>
+                    <pic:cNvPicPr/>
+                  </pic:nvPicPr>
+                  <pic:blipFill>
+                    <a:blip r:embed="rId32"/>
+                    <a:stretch>
+                      <a:fillRect/>
+                    </a:stretch>
+                  </pic:blipFill>
+                  <pic:spPr>
+                    <a:xfrm>
+                      <a:off x="0" y="0"/>
+                      <a:ext cx="3464560" cy="2463800"/>
+                    </a:xfrm>
+                    <a:prstGeom prst="rect">
+                      <a:avLst/>
+                    </a:prstGeom>
+                  </pic:spPr>
+                </pic:pic>
+              </a:graphicData>
+            </a:graphic>
+            <wp14:sizeRelH relativeFrom="margin">
+              <wp14:pctWidth>0</wp14:pctWidth>
+            </wp14:sizeRelH>
+            <wp14:sizeRelV relativeFrom="margin">
+              <wp14:pctHeight>0</wp14:pctHeight>
+            </wp14:sizeRelV>
+          </wp:anchor>
+        </w:drawing>
+      </w:r>
+    </w:p>
+    <w:p>
+      <w:pPr>
+        <w:pStyle w:val="Titolo1"/>
+      </w:pPr>
+    </w:p>
+    <w:p>
+      <w:pPr>
+        <w:pStyle w:val="Titolo1"/>
+      </w:pPr>
+    </w:p>
+    <w:p>
+      <w:pPr>
+        <w:pStyle w:val="Titolo1"/>
+      </w:pPr>
+    </w:p>
+    <w:p>
+      <w:pPr>
+        <w:pStyle w:val="Titolo1"/>
+      </w:pPr>
+    </w:p>
+    <w:p>
+      <w:pPr>
+        <w:pStyle w:val="Titolo1"/>
+      </w:pPr>
+    </w:p>
+    <w:p>
+      <w:pPr>
+        <w:pStyle w:val="Titolo3"/>
+        <w:shd w:val="clear" w:color="auto" w:fill="FFFFFF" w:themeFill="background1"/>
+        <w:rPr>
+          <w:b w:val="0"/>
+          <w:i w:val="0"/>
+        </w:rPr>
+      </w:pPr>
     </w:p>
     <w:p>
       <w:pPr>
@@ -27087,7 +28511,7 @@
       </w:r>
     </w:p>
     <w:sectPr>
-      <w:footerReference w:type="default" r:id="rId14"/>
+      <w:footerReference w:type="default" r:id="rId33"/>
       <w:pgSz w:w="11907" w:h="16839" w:code="1"/>
       <w:pgMar w:top="1148" w:right="1418" w:bottom="1148" w:left="1418" w:header="709" w:footer="709" w:gutter="0"/>
       <w:cols w:space="720"/>
@@ -30087,19 +31511,6 @@
 </file>
 
 <file path=customXml/item3.xml><?xml version="1.0" encoding="utf-8"?>
-<?mso-contentType ?>
-<FormTemplates xmlns="http://schemas.microsoft.com/sharepoint/v3/contenttype/forms">
-  <Display>DocumentLibraryForm</Display>
-  <Edit>DocumentLibraryForm</Edit>
-  <New>DocumentLibraryForm</New>
-</FormTemplates>
-</file>
-
-<file path=customXml/item4.xml><?xml version="1.0" encoding="utf-8"?>
-<b:Sources xmlns:b="http://schemas.openxmlformats.org/officeDocument/2006/bibliography" SelectedStyle="\apasixtheditionofficeonline.xsl" StyleName="APA" Version="6"/>
-</file>
-
-<file path=customXml/item5.xml><?xml version="1.0" encoding="utf-8"?>
 <ct:contentTypeSchema xmlns:ct="http://schemas.microsoft.com/office/2006/metadata/contentType" xmlns:ma="http://schemas.microsoft.com/office/2006/metadata/properties/metaAttributes" ct:_="" ma:_="" ma:contentTypeName="Documento" ma:contentTypeID="0x010100840053E01BAC1847A33C5CEC6AC3E775" ma:contentTypeVersion="6" ma:contentTypeDescription="Creare un nuovo documento." ma:contentTypeScope="" ma:versionID="57b0dcc9f6eb1763dd72ab6fe9c9e81e">
   <xsd:schema xmlns:xsd="http://www.w3.org/2001/XMLSchema" xmlns:xs="http://www.w3.org/2001/XMLSchema" xmlns:p="http://schemas.microsoft.com/office/2006/metadata/properties" xmlns:ns2="74079e45-7f65-4138-97dc-157eadf0f424" targetNamespace="http://schemas.microsoft.com/office/2006/metadata/properties" ma:root="true" ma:fieldsID="873e157d534e492989b59cf24606d719" ns2:_="">
     <xsd:import namespace="74079e45-7f65-4138-97dc-157eadf0f424"/>
@@ -30257,6 +31668,19 @@
 </ct:contentTypeSchema>
 </file>
 
+<file path=customXml/item4.xml><?xml version="1.0" encoding="utf-8"?>
+<b:Sources xmlns:b="http://schemas.openxmlformats.org/officeDocument/2006/bibliography" SelectedStyle="\apasixtheditionofficeonline.xsl" StyleName="APA" Version="6"/>
+</file>
+
+<file path=customXml/item5.xml><?xml version="1.0" encoding="utf-8"?>
+<?mso-contentType ?>
+<FormTemplates xmlns="http://schemas.microsoft.com/sharepoint/v3/contenttype/forms">
+  <Display>DocumentLibraryForm</Display>
+  <Edit>DocumentLibraryForm</Edit>
+  <New>DocumentLibraryForm</New>
+</FormTemplates>
+</file>
+
 <file path=customXml/itemProps1.xml><?xml version="1.0" encoding="utf-8"?>
 <ds:datastoreItem xmlns:ds="http://schemas.openxmlformats.org/officeDocument/2006/customXml" ds:itemID="{55AF091B-3C7A-41E3-B477-F2FDAA23CFDA}">
   <ds:schemaRefs>
@@ -30275,22 +31699,6 @@
 </file>
 
 <file path=customXml/itemProps3.xml><?xml version="1.0" encoding="utf-8"?>
-<ds:datastoreItem xmlns:ds="http://schemas.openxmlformats.org/officeDocument/2006/customXml" ds:itemID="{08640AF7-34B6-48E9-8C2A-C480C5D3D602}">
-  <ds:schemaRefs>
-    <ds:schemaRef ds:uri="http://schemas.microsoft.com/sharepoint/v3/contenttype/forms"/>
-  </ds:schemaRefs>
-</ds:datastoreItem>
-</file>
-
-<file path=customXml/itemProps4.xml><?xml version="1.0" encoding="utf-8"?>
-<ds:datastoreItem xmlns:ds="http://schemas.openxmlformats.org/officeDocument/2006/customXml" ds:itemID="{106745A0-09F1-4AA9-AFF0-06A09A42E428}">
-  <ds:schemaRefs>
-    <ds:schemaRef ds:uri="http://schemas.openxmlformats.org/officeDocument/2006/bibliography"/>
-  </ds:schemaRefs>
-</ds:datastoreItem>
-</file>
-
-<file path=customXml/itemProps5.xml><?xml version="1.0" encoding="utf-8"?>
 <ds:datastoreItem xmlns:ds="http://schemas.openxmlformats.org/officeDocument/2006/customXml" ds:itemID="{DEF1F08F-7FAD-494A-A181-358746C6C4FA}">
   <ds:schemaRefs>
     <ds:schemaRef ds:uri="http://schemas.microsoft.com/office/2006/metadata/contentType"/>
@@ -30306,4 +31714,20 @@
     <ds:schemaRef ds:uri="http://schemas.microsoft.com/internal/obd"/>
   </ds:schemaRefs>
 </ds:datastoreItem>
+</file>
+
+<file path=customXml/itemProps4.xml><?xml version="1.0" encoding="utf-8"?>
+<ds:datastoreItem xmlns:ds="http://schemas.openxmlformats.org/officeDocument/2006/customXml" ds:itemID="{106745A0-09F1-4AA9-AFF0-06A09A42E428}">
+  <ds:schemaRefs>
+    <ds:schemaRef ds:uri="http://schemas.openxmlformats.org/officeDocument/2006/bibliography"/>
+  </ds:schemaRefs>
+</ds:datastoreItem>
+</file>
+
+<file path=customXml/itemProps5.xml><?xml version="1.0" encoding="utf-8"?>
+<ds:datastoreItem xmlns:ds="http://schemas.openxmlformats.org/officeDocument/2006/customXml" ds:itemID="{08640AF7-34B6-48E9-8C2A-C480C5D3D602}">
+  <ds:schemaRefs>
+    <ds:schemaRef ds:uri="http://schemas.microsoft.com/sharepoint/v3/contenttype/forms"/>
+  </ds:schemaRefs>
+</ds:datastoreItem>
 </file>
</xml_diff>

<commit_message>
Update rad come da documentazione
</commit_message>
<xml_diff>
--- a/rad/RAD_gruppoZaza.docx
+++ b/rad/RAD_gruppoZaza.docx
@@ -19,154 +19,22 @@
           <w:r>
             <w:rPr>
               <w:noProof/>
-            </w:rPr>
-            <w:drawing>
-              <wp:inline distT="0" distB="0" distL="0" distR="0" wp14:anchorId="6443374A" wp14:editId="5E846A7C">
-                <wp:extent cx="2141220" cy="2141220"/>
-                <wp:effectExtent l="0" t="0" r="0" b="0"/>
-                <wp:docPr id="3" name="Immagine 3"/>
-                <wp:cNvGraphicFramePr>
-                  <a:graphicFrameLocks xmlns:a="http://schemas.openxmlformats.org/drawingml/2006/main" noChangeAspect="1"/>
-                </wp:cNvGraphicFramePr>
-                <a:graphic xmlns:a="http://schemas.openxmlformats.org/drawingml/2006/main">
-                  <a:graphicData uri="http://schemas.openxmlformats.org/drawingml/2006/picture">
-                    <pic:pic xmlns:pic="http://schemas.openxmlformats.org/drawingml/2006/picture">
-                      <pic:nvPicPr>
-                        <pic:cNvPr id="3" name="Immagine 3"/>
-                        <pic:cNvPicPr/>
-                      </pic:nvPicPr>
-                      <pic:blipFill>
-                        <a:blip r:embed="rId12"/>
-                        <a:stretch>
-                          <a:fillRect/>
-                        </a:stretch>
-                      </pic:blipFill>
-                      <pic:spPr>
-                        <a:xfrm>
-                          <a:off x="0" y="0"/>
-                          <a:ext cx="2141220" cy="2141220"/>
-                        </a:xfrm>
-                        <a:prstGeom prst="rect">
-                          <a:avLst/>
-                        </a:prstGeom>
-                      </pic:spPr>
-                    </pic:pic>
-                  </a:graphicData>
-                </a:graphic>
-              </wp:inline>
-            </w:drawing>
-          </w:r>
-        </w:p>
-        <w:tbl>
-          <w:tblPr>
-            <w:tblStyle w:val="Grigliatabella"/>
-            <w:tblpPr w:leftFromText="141" w:rightFromText="141" w:vertAnchor="text" w:horzAnchor="margin" w:tblpY="9082"/>
-            <w:tblW w:w="0" w:type="auto"/>
-            <w:tblLook w:val="04A0" w:firstRow="1" w:lastRow="0" w:firstColumn="1" w:lastColumn="0" w:noHBand="0" w:noVBand="1"/>
-          </w:tblPr>
-          <w:tblGrid>
-            <w:gridCol w:w="9211"/>
-          </w:tblGrid>
-          <w:tr>
-            <w:tc>
-              <w:tcPr>
-                <w:tcW w:w="9211" w:type="dxa"/>
-                <w:shd w:val="clear" w:color="auto" w:fill="2E74B5"/>
-              </w:tcPr>
-              <w:p>
-                <w:pPr>
-                  <w:rPr>
-                    <w:color w:val="FFFFFF" w:themeColor="background1"/>
-                    <w:sz w:val="24"/>
-                    <w:szCs w:val="24"/>
-                  </w:rPr>
-                </w:pPr>
-                <w:r>
-                  <w:rPr>
-                    <w:color w:val="FFFFFF" w:themeColor="background1"/>
-                    <w:sz w:val="24"/>
-                    <w:szCs w:val="24"/>
-                  </w:rPr>
-                  <w:t>Cirillo Franco</w:t>
-                </w:r>
-              </w:p>
-              <w:p>
-                <w:pPr>
-                  <w:rPr>
-                    <w:color w:val="2E74B5"/>
-                    <w:sz w:val="24"/>
-                    <w:szCs w:val="24"/>
-                  </w:rPr>
-                </w:pPr>
-                <w:r>
-                  <w:rPr>
-                    <w:color w:val="FFFFFF" w:themeColor="background1"/>
-                    <w:sz w:val="24"/>
-                    <w:szCs w:val="24"/>
-                  </w:rPr>
-                  <w:t>Cirillo Luigi</w:t>
-                </w:r>
-              </w:p>
-              <w:p>
-                <w:pPr>
-                  <w:rPr>
-                    <w:color w:val="FFFFFF" w:themeColor="background1"/>
-                    <w:sz w:val="24"/>
-                    <w:szCs w:val="24"/>
-                  </w:rPr>
-                </w:pPr>
-                <w:r>
-                  <w:rPr>
-                    <w:color w:val="FFFFFF" w:themeColor="background1"/>
-                    <w:sz w:val="24"/>
-                    <w:szCs w:val="24"/>
-                  </w:rPr>
-                  <w:t>Fusco Ciro</w:t>
-                </w:r>
-              </w:p>
-              <w:p>
-                <w:pPr>
-                  <w:rPr>
-                    <w:color w:val="FFFFFF" w:themeColor="background1"/>
-                  </w:rPr>
-                </w:pPr>
-                <w:r>
-                  <w:rPr>
-                    <w:color w:val="FFFFFF" w:themeColor="background1"/>
-                    <w:sz w:val="24"/>
-                    <w:szCs w:val="24"/>
-                  </w:rPr>
-                  <w:t>Aiello Vincenzo</w:t>
-                </w:r>
-              </w:p>
-            </w:tc>
-          </w:tr>
-        </w:tbl>
-        <w:p>
-          <w:pPr>
-            <w:rPr>
-              <w:color w:val="1F4E79"/>
-            </w:rPr>
-          </w:pPr>
-          <w:r>
-            <w:rPr>
-              <w:noProof/>
               <w:color w:val="0070C0"/>
               <w:lang w:eastAsia="it-IT"/>
             </w:rPr>
             <mc:AlternateContent>
               <mc:Choice Requires="wps">
                 <w:drawing>
-                  <wp:anchor distT="0" distB="0" distL="114300" distR="114300" simplePos="0" relativeHeight="251655680" behindDoc="0" locked="0" layoutInCell="1" allowOverlap="1" wp14:anchorId="64DA8336" wp14:editId="4BFF0326">
+                  <wp:anchor distT="0" distB="0" distL="114300" distR="114300" simplePos="0" relativeHeight="251659264" behindDoc="0" locked="0" layoutInCell="1" allowOverlap="1" wp14:anchorId="64DA8336" wp14:editId="05B26EE3">
                     <wp:simplePos x="0" y="0"/>
                     <wp:positionH relativeFrom="margin">
-                      <wp:align>left</wp:align>
+                      <wp:posOffset>-1270</wp:posOffset>
                     </wp:positionH>
                     <wp:positionV relativeFrom="margin">
-                      <wp:posOffset>3181113</wp:posOffset>
+                      <wp:posOffset>2376170</wp:posOffset>
                     </wp:positionV>
-                    <wp:extent cx="5486400" cy="1463040"/>
-                    <wp:effectExtent l="0" t="0" r="15240" b="3810"/>
+                    <wp:extent cx="5486400" cy="3657600"/>
+                    <wp:effectExtent l="0" t="0" r="0" b="0"/>
                     <wp:wrapTopAndBottom/>
                     <wp:docPr id="2" name="Casella di testo 2" descr="Casella di testo in cui sono visualizzati titolo e sottotitolo del documento"/>
                     <wp:cNvGraphicFramePr/>
@@ -177,7 +45,7 @@
                           <wps:spPr>
                             <a:xfrm>
                               <a:off x="0" y="0"/>
-                              <a:ext cx="5486400" cy="1463040"/>
+                              <a:ext cx="5486400" cy="3657600"/>
                             </a:xfrm>
                             <a:prstGeom prst="rect">
                               <a:avLst/>
@@ -193,6 +61,7 @@
                               <w:p>
                                 <w:pPr>
                                   <w:pStyle w:val="Titolo"/>
+                                  <w:jc w:val="right"/>
                                   <w:rPr>
                                     <w:color w:val="1F4E79"/>
                                   </w:rPr>
@@ -237,12 +106,19 @@
                                       <w:t>Document</w:t>
                                     </w:r>
                                     <w:proofErr w:type="spellEnd"/>
+                                    <w:r>
+                                      <w:rPr>
+                                        <w:color w:val="1F4E79"/>
+                                      </w:rPr>
+                                      <w:t xml:space="preserve"> </w:t>
+                                    </w:r>
                                   </w:sdtContent>
                                 </w:sdt>
                               </w:p>
                               <w:p>
                                 <w:pPr>
                                   <w:pStyle w:val="Sottotitolo"/>
+                                  <w:jc w:val="right"/>
                                   <w:rPr>
                                     <w:color w:val="1F4E79"/>
                                   </w:rPr>
@@ -253,6 +129,8 @@
                                       <w:b/>
                                       <w:bCs/>
                                       <w:color w:val="1F4E79"/>
+                                      <w:sz w:val="44"/>
+                                      <w:szCs w:val="44"/>
                                     </w:rPr>
                                     <w:alias w:val="Sottotitolo"/>
                                     <w:tag w:val=""/>
@@ -267,6 +145,8 @@
                                         <w:b/>
                                         <w:bCs/>
                                         <w:color w:val="1F4E79"/>
+                                        <w:sz w:val="44"/>
+                                        <w:szCs w:val="44"/>
                                       </w:rPr>
                                       <w:t>NewDM</w:t>
                                     </w:r>
@@ -274,13 +154,35 @@
                                   </w:sdtContent>
                                 </w:sdt>
                               </w:p>
+                              <w:p>
+                                <w:pPr>
+                                  <w:jc w:val="right"/>
+                                </w:pPr>
+                              </w:p>
+                              <w:p>
+                                <w:pPr>
+                                  <w:pStyle w:val="Sottotitolo"/>
+                                  <w:jc w:val="right"/>
+                                  <w:rPr>
+                                    <w:color w:val="1F4E79"/>
+                                  </w:rPr>
+                                </w:pPr>
+                                <w:r>
+                                  <w:rPr>
+                                    <w:b/>
+                                    <w:bCs/>
+                                    <w:color w:val="1F4E79"/>
+                                  </w:rPr>
+                                  <w:t xml:space="preserve"> </w:t>
+                                </w:r>
+                              </w:p>
                             </w:txbxContent>
                           </wps:txbx>
                           <wps:bodyPr rot="0" spcFirstLastPara="0" vertOverflow="overflow" horzOverflow="overflow" vert="horz" wrap="square" lIns="0" tIns="0" rIns="0" bIns="0" numCol="1" spcCol="0" rtlCol="0" fromWordArt="0" anchor="t" anchorCtr="0" forceAA="0" compatLnSpc="1">
                             <a:prstTxWarp prst="textNoShape">
                               <a:avLst/>
                             </a:prstTxWarp>
-                            <a:spAutoFit/>
+                            <a:noAutofit/>
                           </wps:bodyPr>
                         </wps:wsp>
                       </a:graphicData>
@@ -300,12 +202,13 @@
                     <v:stroke joinstyle="miter"/>
                     <v:path gradientshapeok="t" o:connecttype="rect"/>
                   </v:shapetype>
-                  <v:shape id="Casella di testo 2" o:spid="_x0000_s1026" type="#_x0000_t202" alt="Casella di testo in cui sono visualizzati titolo e sottotitolo del documento" style="position:absolute;margin-left:0;margin-top:250.5pt;width:6in;height:115.2pt;z-index:251655680;visibility:visible;mso-wrap-style:square;mso-width-percent:850;mso-height-percent:0;mso-wrap-distance-left:9pt;mso-wrap-distance-top:0;mso-wrap-distance-right:9pt;mso-wrap-distance-bottom:0;mso-position-horizontal:left;mso-position-horizontal-relative:margin;mso-position-vertical:absolute;mso-position-vertical-relative:margin;mso-width-percent:850;mso-height-percent:0;mso-width-relative:margin;mso-height-relative:margin;v-text-anchor:top" o:gfxdata="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" filled="f" stroked="f" strokeweight=".5pt">
-                    <v:textbox style="mso-fit-shape-to-text:t" inset="0,0,0,0">
+                  <v:shape id="Casella di testo 2" o:spid="_x0000_s1026" type="#_x0000_t202" alt="Casella di testo in cui sono visualizzati titolo e sottotitolo del documento" style="position:absolute;left:0;text-align:left;margin-left:-.1pt;margin-top:187.1pt;width:6in;height:4in;z-index:251659264;visibility:visible;mso-wrap-style:square;mso-width-percent:850;mso-height-percent:0;mso-wrap-distance-left:9pt;mso-wrap-distance-top:0;mso-wrap-distance-right:9pt;mso-wrap-distance-bottom:0;mso-position-horizontal:absolute;mso-position-horizontal-relative:margin;mso-position-vertical:absolute;mso-position-vertical-relative:margin;mso-width-percent:850;mso-height-percent:0;mso-width-relative:margin;mso-height-relative:margin;v-text-anchor:top" o:gfxdata="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" filled="f" stroked="f" strokeweight=".5pt">
+                    <v:textbox inset="0,0,0,0">
                       <w:txbxContent>
                         <w:p>
                           <w:pPr>
                             <w:pStyle w:val="Titolo"/>
+                            <w:jc w:val="right"/>
                             <w:rPr>
                               <w:color w:val="1F4E79"/>
                             </w:rPr>
@@ -350,12 +253,19 @@
                                 <w:t>Document</w:t>
                               </w:r>
                               <w:proofErr w:type="spellEnd"/>
+                              <w:r>
+                                <w:rPr>
+                                  <w:color w:val="1F4E79"/>
+                                </w:rPr>
+                                <w:t xml:space="preserve"> </w:t>
+                              </w:r>
                             </w:sdtContent>
                           </w:sdt>
                         </w:p>
                         <w:p>
                           <w:pPr>
                             <w:pStyle w:val="Sottotitolo"/>
+                            <w:jc w:val="right"/>
                             <w:rPr>
                               <w:color w:val="1F4E79"/>
                             </w:rPr>
@@ -366,6 +276,8 @@
                                 <w:b/>
                                 <w:bCs/>
                                 <w:color w:val="1F4E79"/>
+                                <w:sz w:val="44"/>
+                                <w:szCs w:val="44"/>
                               </w:rPr>
                               <w:alias w:val="Sottotitolo"/>
                               <w:tag w:val=""/>
@@ -380,12 +292,36 @@
                                   <w:b/>
                                   <w:bCs/>
                                   <w:color w:val="1F4E79"/>
+                                  <w:sz w:val="44"/>
+                                  <w:szCs w:val="44"/>
                                 </w:rPr>
                                 <w:t>NewDM</w:t>
                               </w:r>
                               <w:proofErr w:type="spellEnd"/>
                             </w:sdtContent>
                           </w:sdt>
+                        </w:p>
+                        <w:p>
+                          <w:pPr>
+                            <w:jc w:val="right"/>
+                          </w:pPr>
+                        </w:p>
+                        <w:p>
+                          <w:pPr>
+                            <w:pStyle w:val="Sottotitolo"/>
+                            <w:jc w:val="right"/>
+                            <w:rPr>
+                              <w:color w:val="1F4E79"/>
+                            </w:rPr>
+                          </w:pPr>
+                          <w:r>
+                            <w:rPr>
+                              <w:b/>
+                              <w:bCs/>
+                              <w:color w:val="1F4E79"/>
+                            </w:rPr>
+                            <w:t xml:space="preserve"> </w:t>
+                          </w:r>
                         </w:p>
                       </w:txbxContent>
                     </v:textbox>
@@ -397,14 +333,585 @@
           </w:r>
           <w:r>
             <w:rPr>
-              <w:color w:val="0070C0"/>
+              <w:noProof/>
             </w:rPr>
-            <w:br w:type="page"/>
+            <w:drawing>
+              <wp:inline distT="0" distB="0" distL="0" distR="0" wp14:anchorId="6443374A" wp14:editId="2954B8BB">
+                <wp:extent cx="2141220" cy="1752600"/>
+                <wp:effectExtent l="0" t="0" r="0" b="0"/>
+                <wp:docPr id="3" name="Immagine 3"/>
+                <wp:cNvGraphicFramePr>
+                  <a:graphicFrameLocks xmlns:a="http://schemas.openxmlformats.org/drawingml/2006/main" noChangeAspect="1"/>
+                </wp:cNvGraphicFramePr>
+                <a:graphic xmlns:a="http://schemas.openxmlformats.org/drawingml/2006/main">
+                  <a:graphicData uri="http://schemas.openxmlformats.org/drawingml/2006/picture">
+                    <pic:pic xmlns:pic="http://schemas.openxmlformats.org/drawingml/2006/picture">
+                      <pic:nvPicPr>
+                        <pic:cNvPr id="3" name="Immagine 3"/>
+                        <pic:cNvPicPr/>
+                      </pic:nvPicPr>
+                      <pic:blipFill>
+                        <a:blip r:embed="rId12"/>
+                        <a:stretch>
+                          <a:fillRect/>
+                        </a:stretch>
+                      </pic:blipFill>
+                      <pic:spPr>
+                        <a:xfrm>
+                          <a:off x="0" y="0"/>
+                          <a:ext cx="2141220" cy="1752600"/>
+                        </a:xfrm>
+                        <a:prstGeom prst="rect">
+                          <a:avLst/>
+                        </a:prstGeom>
+                      </pic:spPr>
+                    </pic:pic>
+                  </a:graphicData>
+                </a:graphic>
+              </wp:inline>
+            </w:drawing>
           </w:r>
+        </w:p>
+        <w:p>
+          <w:pPr>
+            <w:pStyle w:val="Logo"/>
+            <w:spacing w:before="0" w:after="0"/>
+          </w:pPr>
+        </w:p>
+        <w:tbl>
+          <w:tblPr>
+            <w:tblpPr w:leftFromText="141" w:rightFromText="141" w:vertAnchor="text" w:horzAnchor="margin" w:tblpY="131"/>
+            <w:tblW w:w="7143" w:type="dxa"/>
+            <w:tblBorders>
+              <w:insideH w:val="single" w:sz="4" w:space="0" w:color="606D7A"/>
+              <w:insideV w:val="single" w:sz="4" w:space="0" w:color="606D7A"/>
+            </w:tblBorders>
+            <w:tblLayout w:type="fixed"/>
+            <w:tblCellMar>
+              <w:left w:w="70" w:type="dxa"/>
+              <w:right w:w="70" w:type="dxa"/>
+            </w:tblCellMar>
+            <w:tblLook w:val="0000" w:firstRow="0" w:lastRow="0" w:firstColumn="0" w:lastColumn="0" w:noHBand="0" w:noVBand="0"/>
+          </w:tblPr>
+          <w:tblGrid>
+            <w:gridCol w:w="1697"/>
+            <w:gridCol w:w="5446"/>
+          </w:tblGrid>
+          <w:tr>
+            <w:trPr>
+              <w:trHeight w:val="174"/>
+            </w:trPr>
+            <w:tc>
+              <w:tcPr>
+                <w:tcW w:w="1697" w:type="dxa"/>
+              </w:tcPr>
+              <w:p>
+                <w:pPr>
+                  <w:spacing w:after="160" w:line="259" w:lineRule="auto"/>
+                  <w:rPr>
+                    <w:rFonts w:ascii="Century Gothic" w:eastAsia="Calibri" w:hAnsi="Century Gothic" w:cs="Arial"/>
+                    <w:color w:val="auto"/>
+                    <w:sz w:val="22"/>
+                    <w:szCs w:val="22"/>
+                    <w:lang w:eastAsia="en-US"/>
+                  </w:rPr>
+                </w:pPr>
+                <w:r>
+                  <w:rPr>
+                    <w:rFonts w:ascii="Century Gothic" w:eastAsia="Calibri" w:hAnsi="Century Gothic" w:cs="Arial"/>
+                    <w:color w:val="auto"/>
+                    <w:sz w:val="22"/>
+                    <w:szCs w:val="22"/>
+                    <w:lang w:eastAsia="en-US"/>
+                  </w:rPr>
+                  <w:t>Riferimento</w:t>
+                </w:r>
+              </w:p>
+            </w:tc>
+            <w:tc>
+              <w:tcPr>
+                <w:tcW w:w="5446" w:type="dxa"/>
+              </w:tcPr>
+              <w:p>
+                <w:pPr>
+                  <w:spacing w:after="160" w:line="259" w:lineRule="auto"/>
+                  <w:jc w:val="right"/>
+                  <w:rPr>
+                    <w:rFonts w:ascii="Century Gothic" w:eastAsia="Calibri" w:hAnsi="Century Gothic" w:cs="Arial"/>
+                    <w:color w:val="auto"/>
+                    <w:sz w:val="22"/>
+                    <w:szCs w:val="22"/>
+                    <w:lang w:eastAsia="en-US"/>
+                  </w:rPr>
+                </w:pPr>
+              </w:p>
+            </w:tc>
+          </w:tr>
+          <w:tr>
+            <w:trPr>
+              <w:trHeight w:val="174"/>
+            </w:trPr>
+            <w:tc>
+              <w:tcPr>
+                <w:tcW w:w="1697" w:type="dxa"/>
+              </w:tcPr>
+              <w:p>
+                <w:pPr>
+                  <w:spacing w:after="160" w:line="259" w:lineRule="auto"/>
+                  <w:rPr>
+                    <w:rFonts w:ascii="Century Gothic" w:eastAsia="Calibri" w:hAnsi="Century Gothic" w:cs="Arial"/>
+                    <w:color w:val="auto"/>
+                    <w:sz w:val="22"/>
+                    <w:szCs w:val="22"/>
+                    <w:lang w:eastAsia="en-US"/>
+                  </w:rPr>
+                </w:pPr>
+                <w:r>
+                  <w:rPr>
+                    <w:rFonts w:ascii="Century Gothic" w:eastAsia="Calibri" w:hAnsi="Century Gothic" w:cs="Arial"/>
+                    <w:color w:val="auto"/>
+                    <w:sz w:val="22"/>
+                    <w:szCs w:val="22"/>
+                    <w:lang w:eastAsia="en-US"/>
+                  </w:rPr>
+                  <w:t>Versione</w:t>
+                </w:r>
+              </w:p>
+            </w:tc>
+            <w:tc>
+              <w:tcPr>
+                <w:tcW w:w="5446" w:type="dxa"/>
+              </w:tcPr>
+              <w:p>
+                <w:pPr>
+                  <w:spacing w:after="160" w:line="259" w:lineRule="auto"/>
+                  <w:rPr>
+                    <w:rFonts w:ascii="Century Gothic" w:eastAsia="Calibri" w:hAnsi="Century Gothic" w:cs="Arial"/>
+                    <w:color w:val="auto"/>
+                    <w:sz w:val="22"/>
+                    <w:szCs w:val="22"/>
+                    <w:lang w:eastAsia="en-US"/>
+                  </w:rPr>
+                </w:pPr>
+                <w:r>
+                  <w:rPr>
+                    <w:rFonts w:ascii="Century Gothic" w:eastAsia="Calibri" w:hAnsi="Century Gothic" w:cs="Times New Roman"/>
+                    <w:color w:val="auto"/>
+                    <w:sz w:val="22"/>
+                    <w:szCs w:val="22"/>
+                    <w:lang w:eastAsia="en-US"/>
+                  </w:rPr>
+                  <w:t>1.</w:t>
+                </w:r>
+                <w:r>
+                  <w:rPr>
+                    <w:rFonts w:ascii="Century Gothic" w:eastAsia="Calibri" w:hAnsi="Century Gothic" w:cs="Times New Roman"/>
+                    <w:color w:val="auto"/>
+                    <w:sz w:val="22"/>
+                    <w:szCs w:val="22"/>
+                    <w:lang w:eastAsia="en-US"/>
+                  </w:rPr>
+                  <w:t>8</w:t>
+                </w:r>
+              </w:p>
+            </w:tc>
+          </w:tr>
+          <w:tr>
+            <w:trPr>
+              <w:trHeight w:val="174"/>
+            </w:trPr>
+            <w:tc>
+              <w:tcPr>
+                <w:tcW w:w="1697" w:type="dxa"/>
+              </w:tcPr>
+              <w:p>
+                <w:pPr>
+                  <w:spacing w:after="160" w:line="259" w:lineRule="auto"/>
+                  <w:rPr>
+                    <w:rFonts w:ascii="Century Gothic" w:eastAsia="Calibri" w:hAnsi="Century Gothic" w:cs="Arial"/>
+                    <w:color w:val="auto"/>
+                    <w:sz w:val="22"/>
+                    <w:szCs w:val="22"/>
+                    <w:lang w:eastAsia="en-US"/>
+                  </w:rPr>
+                </w:pPr>
+                <w:r>
+                  <w:rPr>
+                    <w:rFonts w:ascii="Century Gothic" w:eastAsia="Calibri" w:hAnsi="Century Gothic" w:cs="Arial"/>
+                    <w:color w:val="auto"/>
+                    <w:sz w:val="22"/>
+                    <w:szCs w:val="22"/>
+                    <w:lang w:eastAsia="en-US"/>
+                  </w:rPr>
+                  <w:t>Data</w:t>
+                </w:r>
+              </w:p>
+            </w:tc>
+            <w:tc>
+              <w:tcPr>
+                <w:tcW w:w="5446" w:type="dxa"/>
+              </w:tcPr>
+              <w:p>
+                <w:pPr>
+                  <w:spacing w:after="160" w:line="259" w:lineRule="auto"/>
+                  <w:rPr>
+                    <w:rFonts w:ascii="Century Gothic" w:eastAsia="Calibri" w:hAnsi="Century Gothic" w:cs="Arial"/>
+                    <w:color w:val="auto"/>
+                    <w:sz w:val="22"/>
+                    <w:szCs w:val="22"/>
+                    <w:lang w:eastAsia="en-US"/>
+                  </w:rPr>
+                </w:pPr>
+                <w:r>
+                  <w:rPr>
+                    <w:rFonts w:ascii="Century Gothic" w:eastAsia="Calibri" w:hAnsi="Century Gothic" w:cs="Times New Roman"/>
+                    <w:color w:val="auto"/>
+                    <w:sz w:val="22"/>
+                    <w:szCs w:val="22"/>
+                    <w:lang w:eastAsia="en-US"/>
+                  </w:rPr>
+                  <w:fldChar w:fldCharType="begin"/>
+                </w:r>
+                <w:r>
+                  <w:rPr>
+                    <w:rFonts w:ascii="Century Gothic" w:eastAsia="Calibri" w:hAnsi="Century Gothic" w:cs="Times New Roman"/>
+                    <w:color w:val="auto"/>
+                    <w:sz w:val="22"/>
+                    <w:szCs w:val="22"/>
+                    <w:lang w:eastAsia="en-US"/>
+                  </w:rPr>
+                  <w:instrText xml:space="preserve"> DOCPROPERTY  "Data registrazione"  \* MERGEFORMAT </w:instrText>
+                </w:r>
+                <w:r>
+                  <w:rPr>
+                    <w:rFonts w:ascii="Century Gothic" w:eastAsia="Calibri" w:hAnsi="Century Gothic" w:cs="Times New Roman"/>
+                    <w:color w:val="auto"/>
+                    <w:sz w:val="22"/>
+                    <w:szCs w:val="22"/>
+                    <w:lang w:eastAsia="en-US"/>
+                  </w:rPr>
+                  <w:fldChar w:fldCharType="separate"/>
+                </w:r>
+                <w:r>
+                  <w:rPr>
+                    <w:rFonts w:ascii="Century Gothic" w:eastAsia="Calibri" w:hAnsi="Century Gothic" w:cs="Arial"/>
+                    <w:color w:val="auto"/>
+                    <w:sz w:val="22"/>
+                    <w:szCs w:val="22"/>
+                    <w:lang w:eastAsia="en-US"/>
+                  </w:rPr>
+                  <w:t>31/10/20</w:t>
+                </w:r>
+                <w:r>
+                  <w:rPr>
+                    <w:rFonts w:ascii="Century Gothic" w:eastAsia="Calibri" w:hAnsi="Century Gothic" w:cs="Times New Roman"/>
+                    <w:color w:val="auto"/>
+                    <w:sz w:val="22"/>
+                    <w:szCs w:val="22"/>
+                    <w:lang w:eastAsia="en-US"/>
+                  </w:rPr>
+                  <w:fldChar w:fldCharType="end"/>
+                </w:r>
+                <w:r>
+                  <w:rPr>
+                    <w:rFonts w:ascii="Century Gothic" w:eastAsia="Calibri" w:hAnsi="Century Gothic" w:cs="Times New Roman"/>
+                    <w:color w:val="auto"/>
+                    <w:sz w:val="22"/>
+                    <w:szCs w:val="22"/>
+                    <w:lang w:eastAsia="en-US"/>
+                  </w:rPr>
+                  <w:t>20</w:t>
+                </w:r>
+              </w:p>
+            </w:tc>
+          </w:tr>
+          <w:tr>
+            <w:trPr>
+              <w:trHeight w:val="421"/>
+            </w:trPr>
+            <w:tc>
+              <w:tcPr>
+                <w:tcW w:w="1697" w:type="dxa"/>
+              </w:tcPr>
+              <w:p>
+                <w:pPr>
+                  <w:spacing w:after="160" w:line="259" w:lineRule="auto"/>
+                  <w:rPr>
+                    <w:rFonts w:ascii="Century Gothic" w:eastAsia="Calibri" w:hAnsi="Century Gothic" w:cs="Arial"/>
+                    <w:color w:val="auto"/>
+                    <w:sz w:val="22"/>
+                    <w:szCs w:val="22"/>
+                    <w:lang w:eastAsia="en-US"/>
+                  </w:rPr>
+                </w:pPr>
+                <w:r>
+                  <w:rPr>
+                    <w:rFonts w:ascii="Century Gothic" w:eastAsia="Calibri" w:hAnsi="Century Gothic" w:cs="Arial"/>
+                    <w:color w:val="auto"/>
+                    <w:sz w:val="22"/>
+                    <w:szCs w:val="22"/>
+                    <w:lang w:eastAsia="en-US"/>
+                  </w:rPr>
+                  <w:t>Destinatario</w:t>
+                </w:r>
+              </w:p>
+            </w:tc>
+            <w:tc>
+              <w:tcPr>
+                <w:tcW w:w="5446" w:type="dxa"/>
+              </w:tcPr>
+              <w:p>
+                <w:pPr>
+                  <w:spacing w:after="160" w:line="259" w:lineRule="auto"/>
+                  <w:rPr>
+                    <w:rFonts w:ascii="Century Gothic" w:eastAsia="Calibri" w:hAnsi="Century Gothic" w:cs="Arial"/>
+                    <w:color w:val="auto"/>
+                    <w:sz w:val="22"/>
+                    <w:szCs w:val="22"/>
+                    <w:lang w:eastAsia="en-US"/>
+                  </w:rPr>
+                </w:pPr>
+                <w:r>
+                  <w:rPr>
+                    <w:rFonts w:ascii="Century Gothic" w:eastAsia="Calibri" w:hAnsi="Century Gothic" w:cs="Arial"/>
+                    <w:color w:val="auto"/>
+                    <w:sz w:val="22"/>
+                    <w:szCs w:val="22"/>
+                    <w:lang w:eastAsia="en-US"/>
+                  </w:rPr>
+                  <w:t>Prof.ssa F. Ferrucci</w:t>
+                </w:r>
+              </w:p>
+            </w:tc>
+          </w:tr>
+          <w:tr>
+            <w:trPr>
+              <w:trHeight w:val="421"/>
+            </w:trPr>
+            <w:tc>
+              <w:tcPr>
+                <w:tcW w:w="1697" w:type="dxa"/>
+              </w:tcPr>
+              <w:p>
+                <w:pPr>
+                  <w:spacing w:after="160" w:line="259" w:lineRule="auto"/>
+                  <w:rPr>
+                    <w:rFonts w:ascii="Century Gothic" w:eastAsia="Calibri" w:hAnsi="Century Gothic" w:cs="Arial"/>
+                    <w:color w:val="auto"/>
+                    <w:sz w:val="22"/>
+                    <w:szCs w:val="22"/>
+                    <w:lang w:eastAsia="en-US"/>
+                  </w:rPr>
+                </w:pPr>
+                <w:r>
+                  <w:rPr>
+                    <w:rFonts w:ascii="Century Gothic" w:eastAsia="Calibri" w:hAnsi="Century Gothic" w:cs="Arial"/>
+                    <w:color w:val="auto"/>
+                    <w:sz w:val="22"/>
+                    <w:szCs w:val="22"/>
+                    <w:lang w:eastAsia="en-US"/>
+                  </w:rPr>
+                  <w:t>Presentato da</w:t>
+                </w:r>
+              </w:p>
+            </w:tc>
+            <w:tc>
+              <w:tcPr>
+                <w:tcW w:w="5446" w:type="dxa"/>
+              </w:tcPr>
+              <w:p>
+                <w:pPr>
+                  <w:tabs>
+                    <w:tab w:val="left" w:pos="1910"/>
+                  </w:tabs>
+                  <w:spacing w:after="0" w:line="259" w:lineRule="auto"/>
+                  <w:rPr>
+                    <w:rFonts w:ascii="Century Gothic" w:eastAsia="Calibri" w:hAnsi="Century Gothic" w:cs="Arial"/>
+                    <w:color w:val="auto"/>
+                    <w:sz w:val="22"/>
+                    <w:szCs w:val="22"/>
+                    <w:lang w:eastAsia="en-US"/>
+                  </w:rPr>
+                </w:pPr>
+                <w:r>
+                  <w:rPr>
+                    <w:rFonts w:ascii="Century Gothic" w:eastAsia="Calibri" w:hAnsi="Century Gothic" w:cs="Arial"/>
+                    <w:color w:val="auto"/>
+                    <w:sz w:val="22"/>
+                    <w:szCs w:val="22"/>
+                    <w:lang w:eastAsia="en-US"/>
+                  </w:rPr>
+                  <w:t>Cirillo Franco</w:t>
+                </w:r>
+              </w:p>
+              <w:p>
+                <w:pPr>
+                  <w:tabs>
+                    <w:tab w:val="left" w:pos="1910"/>
+                  </w:tabs>
+                  <w:spacing w:after="0" w:line="259" w:lineRule="auto"/>
+                  <w:rPr>
+                    <w:rFonts w:ascii="Century Gothic" w:eastAsia="Calibri" w:hAnsi="Century Gothic" w:cs="Arial"/>
+                    <w:color w:val="auto"/>
+                    <w:sz w:val="22"/>
+                    <w:szCs w:val="22"/>
+                    <w:lang w:eastAsia="en-US"/>
+                  </w:rPr>
+                </w:pPr>
+                <w:r>
+                  <w:rPr>
+                    <w:rFonts w:ascii="Century Gothic" w:eastAsia="Calibri" w:hAnsi="Century Gothic" w:cs="Arial"/>
+                    <w:color w:val="auto"/>
+                    <w:sz w:val="22"/>
+                    <w:szCs w:val="22"/>
+                    <w:lang w:eastAsia="en-US"/>
+                  </w:rPr>
+                  <w:t>Cirillo Luigi</w:t>
+                </w:r>
+              </w:p>
+              <w:p>
+                <w:pPr>
+                  <w:tabs>
+                    <w:tab w:val="left" w:pos="1910"/>
+                  </w:tabs>
+                  <w:spacing w:after="0" w:line="259" w:lineRule="auto"/>
+                  <w:rPr>
+                    <w:rFonts w:ascii="Century Gothic" w:eastAsia="Calibri" w:hAnsi="Century Gothic" w:cs="Arial"/>
+                    <w:color w:val="auto"/>
+                    <w:sz w:val="22"/>
+                    <w:szCs w:val="22"/>
+                    <w:lang w:eastAsia="en-US"/>
+                  </w:rPr>
+                </w:pPr>
+                <w:r>
+                  <w:rPr>
+                    <w:rFonts w:ascii="Century Gothic" w:eastAsia="Calibri" w:hAnsi="Century Gothic" w:cs="Arial"/>
+                    <w:color w:val="auto"/>
+                    <w:sz w:val="22"/>
+                    <w:szCs w:val="22"/>
+                    <w:lang w:eastAsia="en-US"/>
+                  </w:rPr>
+                  <w:t>Fusco Ciro</w:t>
+                </w:r>
+              </w:p>
+              <w:p>
+                <w:pPr>
+                  <w:tabs>
+                    <w:tab w:val="left" w:pos="1910"/>
+                  </w:tabs>
+                  <w:spacing w:after="240" w:line="259" w:lineRule="auto"/>
+                  <w:rPr>
+                    <w:rFonts w:ascii="Century Gothic" w:eastAsia="Calibri" w:hAnsi="Century Gothic" w:cs="Arial"/>
+                    <w:color w:val="auto"/>
+                    <w:sz w:val="22"/>
+                    <w:szCs w:val="22"/>
+                    <w:lang w:eastAsia="en-US"/>
+                  </w:rPr>
+                </w:pPr>
+                <w:r>
+                  <w:rPr>
+                    <w:rFonts w:ascii="Century Gothic" w:eastAsia="Calibri" w:hAnsi="Century Gothic" w:cs="Arial"/>
+                    <w:color w:val="auto"/>
+                    <w:sz w:val="22"/>
+                    <w:szCs w:val="22"/>
+                    <w:lang w:eastAsia="en-US"/>
+                  </w:rPr>
+                  <w:t>Aiello Vincenzo</w:t>
+                </w:r>
+              </w:p>
+            </w:tc>
+          </w:tr>
+          <w:tr>
+            <w:trPr>
+              <w:trHeight w:val="421"/>
+            </w:trPr>
+            <w:tc>
+              <w:tcPr>
+                <w:tcW w:w="1697" w:type="dxa"/>
+              </w:tcPr>
+              <w:p>
+                <w:pPr>
+                  <w:spacing w:after="160" w:line="259" w:lineRule="auto"/>
+                  <w:rPr>
+                    <w:rFonts w:ascii="Century Gothic" w:eastAsia="Calibri" w:hAnsi="Century Gothic" w:cs="Arial"/>
+                    <w:color w:val="auto"/>
+                    <w:sz w:val="22"/>
+                    <w:szCs w:val="22"/>
+                    <w:lang w:eastAsia="en-US"/>
+                  </w:rPr>
+                </w:pPr>
+                <w:r>
+                  <w:rPr>
+                    <w:rFonts w:ascii="Century Gothic" w:eastAsia="Calibri" w:hAnsi="Century Gothic" w:cs="Arial"/>
+                    <w:color w:val="auto"/>
+                    <w:sz w:val="22"/>
+                    <w:szCs w:val="22"/>
+                    <w:lang w:eastAsia="en-US"/>
+                  </w:rPr>
+                  <w:t>Approvato da</w:t>
+                </w:r>
+              </w:p>
+            </w:tc>
+            <w:tc>
+              <w:tcPr>
+                <w:tcW w:w="5446" w:type="dxa"/>
+              </w:tcPr>
+              <w:p>
+                <w:pPr>
+                  <w:spacing w:after="160" w:line="259" w:lineRule="auto"/>
+                  <w:rPr>
+                    <w:rFonts w:ascii="Century Gothic" w:eastAsia="Calibri" w:hAnsi="Century Gothic" w:cs="Arial"/>
+                    <w:bCs/>
+                    <w:color w:val="auto"/>
+                    <w:sz w:val="22"/>
+                    <w:szCs w:val="22"/>
+                    <w:lang w:eastAsia="en-US"/>
+                  </w:rPr>
+                </w:pPr>
+              </w:p>
+            </w:tc>
+          </w:tr>
+        </w:tbl>
+        <w:p>
+          <w:pPr>
+            <w:pStyle w:val="Logo"/>
+            <w:spacing w:before="0" w:after="0"/>
+          </w:pPr>
+        </w:p>
+        <w:p>
+          <w:pPr>
+            <w:pStyle w:val="Logo"/>
+            <w:spacing w:before="0" w:after="0"/>
+          </w:pPr>
+        </w:p>
+        <w:p>
+          <w:pPr>
+            <w:pStyle w:val="Logo"/>
+            <w:spacing w:before="0" w:after="0"/>
+          </w:pPr>
+        </w:p>
+        <w:p>
+          <w:pPr>
+            <w:pStyle w:val="Logo"/>
+            <w:spacing w:before="0" w:after="0"/>
+          </w:pPr>
+        </w:p>
+        <w:p>
+          <w:pPr>
+            <w:pStyle w:val="Logo"/>
+            <w:spacing w:before="0" w:after="0"/>
+          </w:pPr>
+        </w:p>
+        <w:p>
+          <w:pPr>
+            <w:pStyle w:val="Logo"/>
+            <w:spacing w:before="0" w:after="0"/>
+          </w:pPr>
         </w:p>
         <w:tbl>
           <w:tblPr>
             <w:tblStyle w:val="Tabellafinanziaria"/>
+            <w:tblpPr w:leftFromText="141" w:rightFromText="141" w:vertAnchor="page" w:horzAnchor="margin" w:tblpY="3505"/>
             <w:tblW w:w="0" w:type="auto"/>
             <w:tblLook w:val="00A0" w:firstRow="1" w:lastRow="0" w:firstColumn="1" w:lastColumn="0" w:noHBand="0" w:noVBand="0"/>
           </w:tblPr>
@@ -467,7 +974,7 @@
             </w:tc>
             <w:tc>
               <w:tcPr>
-                <w:tcW w:w="2265" w:type="dxa"/>
+                <w:tcW w:w="2372" w:type="dxa"/>
                 <w:shd w:val="clear" w:color="auto" w:fill="2E74B5"/>
               </w:tcPr>
               <w:p>
@@ -569,7 +1076,7 @@
             </w:tc>
             <w:tc>
               <w:tcPr>
-                <w:tcW w:w="2265" w:type="dxa"/>
+                <w:tcW w:w="2372" w:type="dxa"/>
               </w:tcPr>
               <w:p>
                 <w:pPr>
@@ -704,7 +1211,7 @@
             </w:tc>
             <w:tc>
               <w:tcPr>
-                <w:tcW w:w="2265" w:type="dxa"/>
+                <w:tcW w:w="2372" w:type="dxa"/>
               </w:tcPr>
               <w:p>
                 <w:pPr>
@@ -790,7 +1297,7 @@
             </w:tc>
             <w:tc>
               <w:tcPr>
-                <w:tcW w:w="2265" w:type="dxa"/>
+                <w:tcW w:w="2372" w:type="dxa"/>
               </w:tcPr>
               <w:p>
                 <w:pPr>
@@ -840,105 +1347,59 @@
         </w:p>
         <w:p>
           <w:pPr>
-            <w:pStyle w:val="Logo"/>
-            <w:spacing w:before="0" w:after="0"/>
+            <w:keepNext/>
+            <w:keepLines/>
+            <w:pBdr>
+              <w:bottom w:val="single" w:sz="2" w:space="1" w:color="DEEAF6"/>
+            </w:pBdr>
+            <w:spacing w:before="120" w:after="120" w:line="360" w:lineRule="auto"/>
+            <w:outlineLvl w:val="0"/>
+            <w:rPr>
+              <w:rFonts w:ascii="Century Gothic" w:eastAsia="Times New Roman" w:hAnsi="Century Gothic" w:cs="Times New Roman"/>
+              <w:b/>
+              <w:color w:val="FFFFFF"/>
+              <w:sz w:val="36"/>
+              <w:szCs w:val="36"/>
+              <w:u w:val="single" w:color="1F4E79"/>
+              <w:lang w:eastAsia="en-US"/>
+            </w:rPr>
           </w:pPr>
-        </w:p>
-        <w:p>
-          <w:pPr>
-            <w:pStyle w:val="Logo"/>
-            <w:spacing w:before="0" w:after="0"/>
-          </w:pPr>
-        </w:p>
-        <w:p>
-          <w:pPr>
-            <w:pStyle w:val="Logo"/>
-            <w:spacing w:before="0" w:after="0"/>
-          </w:pPr>
-        </w:p>
-        <w:p>
-          <w:pPr>
-            <w:pStyle w:val="Logo"/>
-            <w:spacing w:before="0" w:after="0"/>
-          </w:pPr>
-        </w:p>
-        <w:p>
-          <w:pPr>
-            <w:pStyle w:val="Logo"/>
-            <w:spacing w:before="0" w:after="0"/>
-          </w:pPr>
-        </w:p>
-        <w:p>
-          <w:pPr>
-            <w:pStyle w:val="Logo"/>
-            <w:spacing w:before="0" w:after="0"/>
-          </w:pPr>
-        </w:p>
-        <w:p>
-          <w:pPr>
-            <w:pStyle w:val="Logo"/>
-            <w:spacing w:before="0" w:after="0"/>
-          </w:pPr>
-        </w:p>
-        <w:p>
-          <w:pPr>
-            <w:pStyle w:val="Logo"/>
-            <w:spacing w:before="0" w:after="0"/>
-          </w:pPr>
-        </w:p>
-        <w:p>
-          <w:pPr>
-            <w:pStyle w:val="Logo"/>
-            <w:spacing w:before="0" w:after="0"/>
-          </w:pPr>
-        </w:p>
-        <w:p>
-          <w:pPr>
-            <w:pStyle w:val="Logo"/>
-            <w:spacing w:before="0" w:after="0"/>
-          </w:pPr>
-        </w:p>
-        <w:p>
-          <w:pPr>
-            <w:pStyle w:val="Logo"/>
-            <w:spacing w:before="0" w:after="0"/>
-          </w:pPr>
-        </w:p>
-        <w:p>
-          <w:pPr>
-            <w:pStyle w:val="Logo"/>
-            <w:spacing w:before="0" w:after="0"/>
-          </w:pPr>
-        </w:p>
-        <w:p>
-          <w:pPr>
-            <w:pStyle w:val="Logo"/>
-            <w:spacing w:before="0" w:after="0"/>
-          </w:pPr>
-        </w:p>
-        <w:p>
-          <w:pPr>
-            <w:pStyle w:val="Logo"/>
-            <w:spacing w:before="0" w:after="0"/>
-          </w:pPr>
-        </w:p>
-        <w:p>
-          <w:pPr>
-            <w:pStyle w:val="Logo"/>
-            <w:spacing w:before="0" w:after="0"/>
-          </w:pPr>
-        </w:p>
-        <w:p>
-          <w:pPr>
-            <w:pStyle w:val="Logo"/>
-            <w:spacing w:before="0" w:after="0"/>
-          </w:pPr>
-        </w:p>
-        <w:p>
-          <w:pPr>
-            <w:pStyle w:val="Logo"/>
-            <w:spacing w:before="0" w:after="0"/>
-          </w:pPr>
+          <w:proofErr w:type="spellStart"/>
+          <w:r>
+            <w:rPr>
+              <w:rFonts w:ascii="Century Gothic" w:eastAsia="Droid Sans" w:hAnsi="Century Gothic" w:cs="Times New Roman"/>
+              <w:color w:val="1F4E79"/>
+              <w:sz w:val="36"/>
+              <w:szCs w:val="36"/>
+              <w:u w:val="single" w:color="1F4E79"/>
+              <w:lang w:eastAsia="en-US"/>
+            </w:rPr>
+            <w:t>Revision</w:t>
+          </w:r>
+          <w:proofErr w:type="spellEnd"/>
+          <w:r>
+            <w:rPr>
+              <w:rFonts w:ascii="Century Gothic" w:eastAsia="Droid Sans" w:hAnsi="Century Gothic" w:cs="Times New Roman"/>
+              <w:b/>
+              <w:color w:val="1F4E79"/>
+              <w:sz w:val="36"/>
+              <w:szCs w:val="36"/>
+              <w:u w:val="single" w:color="1F4E79"/>
+              <w:lang w:eastAsia="en-US"/>
+            </w:rPr>
+            <w:t xml:space="preserve"> </w:t>
+          </w:r>
+          <w:r>
+            <w:rPr>
+              <w:rFonts w:ascii="Century Gothic" w:eastAsia="Droid Sans" w:hAnsi="Century Gothic" w:cs="Times New Roman"/>
+              <w:color w:val="1F4E79"/>
+              <w:sz w:val="36"/>
+              <w:szCs w:val="36"/>
+              <w:u w:val="single" w:color="1F4E79"/>
+              <w:lang w:eastAsia="en-US"/>
+            </w:rPr>
+            <w:t>History</w:t>
+          </w:r>
         </w:p>
         <w:p>
           <w:pPr>
@@ -1667,9 +2128,12 @@
             <w:pStyle w:val="Sommario2"/>
             <w:ind w:left="0"/>
             <w:sectPr>
+              <w:headerReference w:type="default" r:id="rId13"/>
+              <w:footerReference w:type="default" r:id="rId14"/>
+              <w:headerReference w:type="first" r:id="rId15"/>
               <w:pgSz w:w="11907" w:h="16839" w:code="1"/>
-              <w:pgMar w:top="1148" w:right="1418" w:bottom="1148" w:left="1418" w:header="709" w:footer="612" w:gutter="0"/>
-              <w:pgNumType w:start="0"/>
+              <w:pgMar w:top="1148" w:right="1418" w:bottom="1148" w:left="1418" w:header="680" w:footer="567" w:gutter="0"/>
+              <w:pgNumType w:start="1"/>
               <w:cols w:space="720"/>
               <w:titlePg/>
               <w:docGrid w:linePitch="360"/>
@@ -2435,6 +2899,7 @@
           <w:sz w:val="24"/>
           <w:szCs w:val="24"/>
         </w:rPr>
+        <w:lastRenderedPageBreak/>
         <w:t xml:space="preserve">-- Bernd </w:t>
       </w:r>
       <w:proofErr w:type="spellStart"/>
@@ -2504,7 +2969,6 @@
         <w:rPr>
           <w:color w:val="1F4E79"/>
         </w:rPr>
-        <w:lastRenderedPageBreak/>
         <w:t xml:space="preserve">2. </w:t>
       </w:r>
       <w:r>
@@ -4283,6 +4747,7 @@
                 <w:szCs w:val="22"/>
                 <w:lang w:eastAsia="it-IT"/>
               </w:rPr>
+              <w:lastRenderedPageBreak/>
               <w:t>Req.14</w:t>
             </w:r>
           </w:p>
@@ -4696,18 +5161,7 @@
                 <w:szCs w:val="22"/>
                 <w:lang w:eastAsia="it-IT"/>
               </w:rPr>
-              <w:t xml:space="preserve">Il modulo di IA deve essere in grado di fare una previsione sulla </w:t>
-            </w:r>
-            <w:r>
-              <w:rPr>
-                <w:rFonts w:asciiTheme="majorHAnsi" w:eastAsia="Times New Roman" w:hAnsiTheme="majorHAnsi" w:cs="Calibri"/>
-                <w:color w:val="auto"/>
-                <w:sz w:val="22"/>
-                <w:szCs w:val="22"/>
-                <w:lang w:eastAsia="it-IT"/>
-              </w:rPr>
-              <w:lastRenderedPageBreak/>
-              <w:t>quantità di prodotti da acquistare</w:t>
+              <w:t>Il modulo di IA deve essere in grado di fare una previsione sulla quantità di prodotti da acquistare</w:t>
             </w:r>
           </w:p>
         </w:tc>
@@ -4746,7 +5200,6 @@
                 <w:szCs w:val="22"/>
                 <w:lang w:eastAsia="it-IT"/>
               </w:rPr>
-              <w:lastRenderedPageBreak/>
               <w:t>Req.18</w:t>
             </w:r>
           </w:p>
@@ -5172,59 +5625,7 @@
           <w:shd w:val="clear" w:color="auto" w:fill="FFFFFF"/>
           <w:lang w:val="it-IT"/>
         </w:rPr>
-        <w:t xml:space="preserve">La scannerizzazione e la visualizzazione del prezzo del prodotto </w:t>
-      </w:r>
-      <w:proofErr w:type="gramStart"/>
-      <w:r>
-        <w:rPr>
-          <w:rStyle w:val="normaltextrun"/>
-          <w:rFonts w:cs="Calibri"/>
-          <w:color w:val="000000"/>
-          <w:sz w:val="24"/>
-          <w:szCs w:val="24"/>
-          <w:shd w:val="clear" w:color="auto" w:fill="FFFFFF"/>
-          <w:lang w:val="it-IT"/>
-        </w:rPr>
-        <w:t>deve avvenire</w:t>
-      </w:r>
-      <w:proofErr w:type="gramEnd"/>
-      <w:r>
-        <w:rPr>
-          <w:rStyle w:val="normaltextrun"/>
-          <w:rFonts w:cs="Calibri"/>
-          <w:color w:val="000000"/>
-          <w:sz w:val="24"/>
-          <w:szCs w:val="24"/>
-          <w:shd w:val="clear" w:color="auto" w:fill="FFFFFF"/>
-          <w:lang w:val="it-IT"/>
-        </w:rPr>
-        <w:t xml:space="preserve"> in al più sec. 2, in modo da evitare il crearsi di lunghe file alla cassa. Allo stesso modo il calcolo totale e l’emissione dello scontrino devono avvenire </w:t>
-      </w:r>
-      <w:proofErr w:type="gramStart"/>
-      <w:r>
-        <w:rPr>
-          <w:rStyle w:val="normaltextrun"/>
-          <w:rFonts w:cs="Calibri"/>
-          <w:color w:val="000000"/>
-          <w:sz w:val="24"/>
-          <w:szCs w:val="24"/>
-          <w:shd w:val="clear" w:color="auto" w:fill="FFFFFF"/>
-          <w:lang w:val="it-IT"/>
-        </w:rPr>
-        <w:t>in al</w:t>
-      </w:r>
-      <w:proofErr w:type="gramEnd"/>
-      <w:r>
-        <w:rPr>
-          <w:rStyle w:val="normaltextrun"/>
-          <w:rFonts w:cs="Calibri"/>
-          <w:color w:val="000000"/>
-          <w:sz w:val="24"/>
-          <w:szCs w:val="24"/>
-          <w:shd w:val="clear" w:color="auto" w:fill="FFFFFF"/>
-          <w:lang w:val="it-IT"/>
-        </w:rPr>
-        <w:t xml:space="preserve"> più sec. 3. L' avanzamento del ticket per l’assistenza di un prodotto deve avvenire entro h. 24 al fine di soddisfare le richieste nel minor tempo possibile. Il sistema deve essere sempre disponibile durante l’orario di lavoro (6am to 10pm).</w:t>
+        <w:t>La scannerizzazione e la visualizzazione del prezzo del prodotto deve avvenire in al più sec. 2, in modo da evitare il crearsi di lunghe file alla cassa. Allo stesso modo il calcolo totale e l’emissione dello scontrino devono avvenire in al più sec. 3. L' avanzamento del ticket per l’assistenza di un prodotto deve avvenire entro h. 24 al fine di soddisfare le richieste nel minor tempo possibile. Il sistema deve essere sempre disponibile durante l’orario di lavoro (6am to 10pm).</w:t>
       </w:r>
       <w:r>
         <w:rPr>
@@ -5381,6 +5782,7 @@
         <w:pStyle w:val="Titolo3"/>
       </w:pPr>
       <w:r>
+        <w:lastRenderedPageBreak/>
         <w:t>3.3.7 Packaging</w:t>
       </w:r>
     </w:p>
@@ -5465,7 +5867,6 @@
       </w:pPr>
       <w:bookmarkStart w:id="12" w:name="_Toc433975265"/>
       <w:r>
-        <w:lastRenderedPageBreak/>
         <w:t xml:space="preserve">3.4 </w:t>
       </w:r>
       <w:r>
@@ -6070,27 +6471,7 @@
                 <w:szCs w:val="22"/>
                 <w:lang w:val="it-IT"/>
               </w:rPr>
-              <w:t xml:space="preserve">: 5449000005090 50 pz. Il sistema provvede </w:t>
-            </w:r>
-            <w:proofErr w:type="gramStart"/>
-            <w:r>
-              <w:rPr>
-                <w:rFonts w:asciiTheme="majorHAnsi" w:hAnsiTheme="majorHAnsi"/>
-                <w:sz w:val="22"/>
-                <w:szCs w:val="22"/>
-                <w:lang w:val="it-IT"/>
-              </w:rPr>
-              <w:t>a</w:t>
-            </w:r>
-            <w:proofErr w:type="gramEnd"/>
-            <w:r>
-              <w:rPr>
-                <w:rFonts w:asciiTheme="majorHAnsi" w:hAnsiTheme="majorHAnsi"/>
-                <w:sz w:val="22"/>
-                <w:szCs w:val="22"/>
-                <w:lang w:val="it-IT"/>
-              </w:rPr>
-              <w:t xml:space="preserve"> aggiornare le quantità dei prodotti rimanenti.</w:t>
+              <w:t>: 5449000005090 50 pz. Il sistema provvede a aggiornare le quantità dei prodotti rimanenti.</w:t>
             </w:r>
           </w:p>
         </w:tc>
@@ -6147,6 +6528,7 @@
                 <w:sz w:val="22"/>
                 <w:szCs w:val="22"/>
               </w:rPr>
+              <w:lastRenderedPageBreak/>
               <w:t>NOME SCENARIO</w:t>
             </w:r>
           </w:p>
@@ -6327,16 +6709,7 @@
                 <w:sz w:val="22"/>
                 <w:szCs w:val="22"/>
               </w:rPr>
-              <w:t xml:space="preserve">Alberto si reca presso il punto vendita in cui ha effettuato l’acquisto e richiede assistenza presso lo sportello, Alberto consegna il computer e il relativo scontrino a Saverio. Saverio apre il ticket per la richiesta di assistenza, inserisce nel ticket tutti i </w:t>
-            </w:r>
-            <w:r>
-              <w:rPr>
-                <w:rFonts w:asciiTheme="majorHAnsi" w:hAnsiTheme="majorHAnsi"/>
-                <w:sz w:val="22"/>
-                <w:szCs w:val="22"/>
-              </w:rPr>
-              <w:lastRenderedPageBreak/>
-              <w:t>dati anagrafici di Alberto e in seguito controlla lo scontrino e osserva che la data di acquisto del computer risale al 10 ottobre 2019, quindi meno di 2 anni dalla data odierna. Saverio a questo punto chiede ad Alberto una descrizione dettagliata del problema da allegare al computer. Saverio in fine consegna ad Alberto una copia del ticket da utilizzare al momento del ritiro.</w:t>
+              <w:t>Alberto si reca presso il punto vendita in cui ha effettuato l’acquisto e richiede assistenza presso lo sportello, Alberto consegna il computer e il relativo scontrino a Saverio. Saverio apre il ticket per la richiesta di assistenza, inserisce nel ticket tutti i dati anagrafici di Alberto e in seguito controlla lo scontrino e osserva che la data di acquisto del computer risale al 10 ottobre 2019, quindi meno di 2 anni dalla data odierna. Saverio a questo punto chiede ad Alberto una descrizione dettagliata del problema da allegare al computer. Saverio in fine consegna ad Alberto una copia del ticket da utilizzare al momento del ritiro.</w:t>
             </w:r>
           </w:p>
         </w:tc>
@@ -6587,27 +6960,7 @@
                 <w:szCs w:val="22"/>
                 <w:lang w:val="it-IT"/>
               </w:rPr>
-              <w:t xml:space="preserve"> per l’inserimento del codice del prodotto. Giovanni inserisce il codice della Coca Cola </w:t>
-            </w:r>
-            <w:proofErr w:type="gramStart"/>
-            <w:r>
-              <w:rPr>
-                <w:rFonts w:asciiTheme="majorHAnsi" w:hAnsiTheme="majorHAnsi"/>
-                <w:sz w:val="22"/>
-                <w:szCs w:val="22"/>
-                <w:lang w:val="it-IT"/>
-              </w:rPr>
-              <w:t>1.5L :</w:t>
-            </w:r>
-            <w:proofErr w:type="gramEnd"/>
-            <w:r>
-              <w:rPr>
-                <w:rFonts w:asciiTheme="majorHAnsi" w:hAnsiTheme="majorHAnsi"/>
-                <w:sz w:val="22"/>
-                <w:szCs w:val="22"/>
-                <w:lang w:val="it-IT"/>
-              </w:rPr>
-              <w:t xml:space="preserve"> </w:t>
+              <w:t xml:space="preserve"> per l’inserimento del codice del prodotto. Giovanni inserisce il codice della Coca Cola 1.5L : </w:t>
             </w:r>
             <w:proofErr w:type="spellStart"/>
             <w:r>
@@ -6985,27 +7338,7 @@
                 <w:szCs w:val="22"/>
                 <w:lang w:val="it-IT"/>
               </w:rPr>
-              <w:t xml:space="preserve">Lenovo yoga slim 7 14are05”. Giovanni aggiorna il prezzo del prodotto e conferma la modifica. Il sistema provvede </w:t>
-            </w:r>
-            <w:proofErr w:type="gramStart"/>
-            <w:r>
-              <w:rPr>
-                <w:rFonts w:asciiTheme="majorHAnsi" w:hAnsiTheme="majorHAnsi"/>
-                <w:sz w:val="22"/>
-                <w:szCs w:val="22"/>
-                <w:lang w:val="it-IT"/>
-              </w:rPr>
-              <w:t>a</w:t>
-            </w:r>
-            <w:proofErr w:type="gramEnd"/>
-            <w:r>
-              <w:rPr>
-                <w:rFonts w:asciiTheme="majorHAnsi" w:hAnsiTheme="majorHAnsi"/>
-                <w:sz w:val="22"/>
-                <w:szCs w:val="22"/>
-                <w:lang w:val="it-IT"/>
-              </w:rPr>
-              <w:t xml:space="preserve"> aggiornare le informazioni del prodotto sul database.</w:t>
+              <w:t>Lenovo yoga slim 7 14are05”. Giovanni aggiorna il prezzo del prodotto e conferma la modifica. Il sistema provvede a aggiornare le informazioni del prodotto sul database.</w:t>
             </w:r>
           </w:p>
         </w:tc>
@@ -7220,6 +7553,7 @@
                 <w:sz w:val="22"/>
                 <w:szCs w:val="22"/>
               </w:rPr>
+              <w:lastRenderedPageBreak/>
               <w:t>FLUSSO DEGLI EVENTI</w:t>
             </w:r>
           </w:p>
@@ -7430,7 +7764,6 @@
                 <w:sz w:val="22"/>
                 <w:szCs w:val="22"/>
               </w:rPr>
-              <w:lastRenderedPageBreak/>
               <w:t>ATTORI</w:t>
             </w:r>
           </w:p>
@@ -7565,29 +7898,7 @@
                 <w:szCs w:val="22"/>
                 <w:lang w:val="it-IT" w:eastAsia="it-IT"/>
               </w:rPr>
-              <w:t xml:space="preserve">Giovanni raggiunge la schermata relativa del sistema. Il sistema mostra </w:t>
-            </w:r>
-            <w:proofErr w:type="gramStart"/>
-            <w:r>
-              <w:rPr>
-                <w:rFonts w:asciiTheme="majorHAnsi" w:eastAsia="Times New Roman" w:hAnsiTheme="majorHAnsi" w:cstheme="minorHAnsi"/>
-                <w:color w:val="000000"/>
-                <w:sz w:val="22"/>
-                <w:szCs w:val="22"/>
-                <w:lang w:val="it-IT" w:eastAsia="it-IT"/>
-              </w:rPr>
-              <w:t>3</w:t>
-            </w:r>
-            <w:proofErr w:type="gramEnd"/>
-            <w:r>
-              <w:rPr>
-                <w:rFonts w:asciiTheme="majorHAnsi" w:eastAsia="Times New Roman" w:hAnsiTheme="majorHAnsi" w:cstheme="minorHAnsi"/>
-                <w:color w:val="000000"/>
-                <w:sz w:val="22"/>
-                <w:szCs w:val="22"/>
-                <w:lang w:val="it-IT" w:eastAsia="it-IT"/>
-              </w:rPr>
-              <w:t xml:space="preserve"> possibili aree di lavoro:</w:t>
+              <w:t>Giovanni raggiunge la schermata relativa del sistema. Il sistema mostra 3 possibili aree di lavoro:</w:t>
             </w:r>
           </w:p>
           <w:p>
@@ -9529,6 +9840,7 @@
                 <w:sz w:val="22"/>
                 <w:szCs w:val="22"/>
               </w:rPr>
+              <w:lastRenderedPageBreak/>
               <w:t>6</w:t>
             </w:r>
           </w:p>
@@ -10608,7 +10920,6 @@
                 <w:sz w:val="22"/>
                 <w:szCs w:val="22"/>
               </w:rPr>
-              <w:lastRenderedPageBreak/>
               <w:t>3.1</w:t>
             </w:r>
           </w:p>
@@ -13150,6 +13461,7 @@
                 <w:sz w:val="22"/>
                 <w:szCs w:val="22"/>
               </w:rPr>
+              <w:lastRenderedPageBreak/>
               <w:t>I Scenario/Flusso di eventi di ERRORE: codice inserito non corretto</w:t>
             </w:r>
           </w:p>
@@ -14187,7 +14499,6 @@
                 <w:sz w:val="22"/>
                 <w:szCs w:val="22"/>
               </w:rPr>
-              <w:lastRenderedPageBreak/>
               <w:t>Attori secondari</w:t>
             </w:r>
           </w:p>
@@ -15828,27 +16139,7 @@
                 <w:sz w:val="22"/>
                 <w:szCs w:val="22"/>
               </w:rPr>
-              <w:t xml:space="preserve">Salva i dati e conferma che il prodotto è stato acquistato meno di </w:t>
-            </w:r>
-            <w:proofErr w:type="gramStart"/>
-            <w:r>
-              <w:rPr>
-                <w:rFonts w:asciiTheme="majorHAnsi" w:hAnsiTheme="majorHAnsi"/>
-                <w:iCs/>
-                <w:sz w:val="22"/>
-                <w:szCs w:val="22"/>
-              </w:rPr>
-              <w:t>2</w:t>
-            </w:r>
-            <w:proofErr w:type="gramEnd"/>
-            <w:r>
-              <w:rPr>
-                <w:rFonts w:asciiTheme="majorHAnsi" w:hAnsiTheme="majorHAnsi"/>
-                <w:iCs/>
-                <w:sz w:val="22"/>
-                <w:szCs w:val="22"/>
-              </w:rPr>
-              <w:t xml:space="preserve"> anni fa</w:t>
+              <w:t>Salva i dati e conferma che il prodotto è stato acquistato meno di 2 anni fa</w:t>
             </w:r>
           </w:p>
         </w:tc>
@@ -16212,6 +16503,7 @@
                 <w:sz w:val="22"/>
                 <w:szCs w:val="22"/>
               </w:rPr>
+              <w:lastRenderedPageBreak/>
               <w:t>11</w:t>
             </w:r>
           </w:p>
@@ -16663,25 +16955,14 @@
                 <w:szCs w:val="22"/>
               </w:rPr>
             </w:pPr>
-            <w:proofErr w:type="gramStart"/>
-            <w:r>
-              <w:rPr>
-                <w:rFonts w:asciiTheme="majorHAnsi" w:hAnsiTheme="majorHAnsi"/>
-                <w:color w:val="FFFFFF" w:themeColor="background1"/>
-                <w:sz w:val="22"/>
-                <w:szCs w:val="22"/>
-              </w:rPr>
-              <w:t>II</w:t>
-            </w:r>
-            <w:proofErr w:type="gramEnd"/>
-            <w:r>
-              <w:rPr>
-                <w:rFonts w:asciiTheme="majorHAnsi" w:hAnsiTheme="majorHAnsi"/>
-                <w:color w:val="FFFFFF" w:themeColor="background1"/>
-                <w:sz w:val="22"/>
-                <w:szCs w:val="22"/>
-              </w:rPr>
-              <w:t xml:space="preserve"> Scenario/Flusso di eventi di ERRORE: Lo scontrino ha più di 2 anni</w:t>
+            <w:r>
+              <w:rPr>
+                <w:rFonts w:asciiTheme="majorHAnsi" w:hAnsiTheme="majorHAnsi"/>
+                <w:color w:val="FFFFFF" w:themeColor="background1"/>
+                <w:sz w:val="22"/>
+                <w:szCs w:val="22"/>
+              </w:rPr>
+              <w:t>II Scenario/Flusso di eventi di ERRORE: Lo scontrino ha più di 2 anni</w:t>
             </w:r>
           </w:p>
         </w:tc>
@@ -17428,18 +17709,7 @@
                 <w:sz w:val="22"/>
                 <w:szCs w:val="22"/>
               </w:rPr>
-              <w:t xml:space="preserve">Il magazziniere dopo aver ricevuto una notifica deve </w:t>
-            </w:r>
-            <w:r>
-              <w:rPr>
-                <w:rFonts w:asciiTheme="majorHAnsi" w:hAnsiTheme="majorHAnsi"/>
-                <w:i/>
-                <w:iCs/>
-                <w:sz w:val="22"/>
-                <w:szCs w:val="22"/>
-              </w:rPr>
-              <w:lastRenderedPageBreak/>
-              <w:t>richiedere l’acquisto di prodotti che hanno raggiunto la quantità minima</w:t>
+              <w:t>Il magazziniere dopo aver ricevuto una notifica deve richiedere l’acquisto di prodotti che hanno raggiunto la quantità minima</w:t>
             </w:r>
           </w:p>
         </w:tc>
@@ -17479,7 +17749,6 @@
                 <w:sz w:val="22"/>
                 <w:szCs w:val="22"/>
               </w:rPr>
-              <w:lastRenderedPageBreak/>
               <w:t>Attore Principale</w:t>
             </w:r>
           </w:p>
@@ -19358,6 +19627,7 @@
                 <w:sz w:val="22"/>
                 <w:szCs w:val="22"/>
               </w:rPr>
+              <w:lastRenderedPageBreak/>
               <w:t>UC_5</w:t>
             </w:r>
           </w:p>
@@ -19394,6 +19664,7 @@
                 <w:sz w:val="22"/>
                 <w:szCs w:val="22"/>
               </w:rPr>
+              <w:lastRenderedPageBreak/>
               <w:t>Modifica prezzo prodotto</w:t>
             </w:r>
           </w:p>
@@ -20777,7 +21048,6 @@
                 <w:sz w:val="22"/>
                 <w:szCs w:val="22"/>
               </w:rPr>
-              <w:lastRenderedPageBreak/>
               <w:t>2</w:t>
             </w:r>
           </w:p>
@@ -21661,25 +21931,14 @@
                 <w:szCs w:val="22"/>
               </w:rPr>
             </w:pPr>
-            <w:proofErr w:type="gramStart"/>
-            <w:r>
-              <w:rPr>
-                <w:rFonts w:asciiTheme="majorHAnsi" w:hAnsiTheme="majorHAnsi"/>
-                <w:color w:val="FFFFFF" w:themeColor="background1"/>
-                <w:sz w:val="22"/>
-                <w:szCs w:val="22"/>
-              </w:rPr>
-              <w:t>II</w:t>
-            </w:r>
-            <w:proofErr w:type="gramEnd"/>
-            <w:r>
-              <w:rPr>
-                <w:rFonts w:asciiTheme="majorHAnsi" w:hAnsiTheme="majorHAnsi"/>
-                <w:color w:val="FFFFFF" w:themeColor="background1"/>
-                <w:sz w:val="22"/>
-                <w:szCs w:val="22"/>
-              </w:rPr>
-              <w:t xml:space="preserve"> Scenario/Flusso di eventi di ERRORE: Prezzo non positivo</w:t>
+            <w:r>
+              <w:rPr>
+                <w:rFonts w:asciiTheme="majorHAnsi" w:hAnsiTheme="majorHAnsi"/>
+                <w:color w:val="FFFFFF" w:themeColor="background1"/>
+                <w:sz w:val="22"/>
+                <w:szCs w:val="22"/>
+              </w:rPr>
+              <w:t>II Scenario/Flusso di eventi di ERRORE: Prezzo non positivo</w:t>
             </w:r>
           </w:p>
         </w:tc>
@@ -22866,6 +23125,7 @@
                 <w:sz w:val="22"/>
                 <w:szCs w:val="22"/>
               </w:rPr>
+              <w:lastRenderedPageBreak/>
               <w:t>On success</w:t>
             </w:r>
           </w:p>
@@ -22897,6 +23157,7 @@
                 <w:sz w:val="22"/>
                 <w:szCs w:val="22"/>
               </w:rPr>
+              <w:lastRenderedPageBreak/>
               <w:t>Il nuovo prodotto risulta correttamente inserito nel sistema</w:t>
             </w:r>
           </w:p>
@@ -24352,7 +24613,6 @@
                 <w:sz w:val="22"/>
                 <w:szCs w:val="22"/>
               </w:rPr>
-              <w:lastRenderedPageBreak/>
               <w:t>4.3</w:t>
             </w:r>
           </w:p>
@@ -26003,6 +26263,7 @@
               <w:rPr>
                 <w:rFonts w:asciiTheme="majorHAnsi" w:hAnsiTheme="majorHAnsi"/>
               </w:rPr>
+              <w:lastRenderedPageBreak/>
               <w:t>Cassa</w:t>
             </w:r>
           </w:p>
@@ -26622,7 +26883,6 @@
         <w:pStyle w:val="Titolo3"/>
       </w:pPr>
       <w:r>
-        <w:lastRenderedPageBreak/>
         <w:t>3.4.</w:t>
       </w:r>
       <w:r>
@@ -26643,7 +26903,7 @@
           <w:noProof/>
         </w:rPr>
         <w:drawing>
-          <wp:inline distT="0" distB="0" distL="0" distR="0" wp14:anchorId="1BFCF29C" wp14:editId="0015AA46">
+          <wp:inline distT="0" distB="0" distL="0" distR="0" wp14:anchorId="1BFCF29C" wp14:editId="323FB59A">
             <wp:extent cx="4667250" cy="4421065"/>
             <wp:effectExtent l="0" t="0" r="0" b="0"/>
             <wp:docPr id="1" name="Immagine 1"/>
@@ -26658,7 +26918,7 @@
                     <pic:cNvPicPr/>
                   </pic:nvPicPr>
                   <pic:blipFill>
-                    <a:blip r:embed="rId13"/>
+                    <a:blip r:embed="rId16"/>
                     <a:stretch>
                       <a:fillRect/>
                     </a:stretch>
@@ -26934,6 +27194,7 @@
         <w:pStyle w:val="Titolo3"/>
       </w:pPr>
       <w:r>
+        <w:lastRenderedPageBreak/>
         <w:tab/>
         <w:t xml:space="preserve">3.4.3.2 Class </w:t>
       </w:r>
@@ -27019,51 +27280,7 @@
           <w:sz w:val="23"/>
           <w:szCs w:val="23"/>
         </w:rPr>
-        <w:t>3.4.</w:t>
-      </w:r>
-      <w:r>
-        <w:rPr>
-          <w:b/>
-          <w:bCs/>
-          <w:i/>
-          <w:iCs/>
-          <w:sz w:val="23"/>
-          <w:szCs w:val="23"/>
-        </w:rPr>
-        <w:t>5</w:t>
-      </w:r>
-      <w:r>
-        <w:rPr>
-          <w:b/>
-          <w:bCs/>
-          <w:i/>
-          <w:iCs/>
-          <w:sz w:val="23"/>
-          <w:szCs w:val="23"/>
-        </w:rPr>
-        <w:t>.</w:t>
-      </w:r>
-      <w:r>
-        <w:rPr>
-          <w:b/>
-          <w:bCs/>
-          <w:i/>
-          <w:iCs/>
-          <w:sz w:val="23"/>
-          <w:szCs w:val="23"/>
-        </w:rPr>
-        <w:t>1</w:t>
-      </w:r>
-      <w:r>
-        <w:rPr>
-          <w:b/>
-          <w:bCs/>
-          <w:i/>
-          <w:iCs/>
-          <w:sz w:val="23"/>
-          <w:szCs w:val="23"/>
-        </w:rPr>
-        <w:t xml:space="preserve"> </w:t>
+        <w:t xml:space="preserve">3.4.5.1 </w:t>
       </w:r>
       <w:proofErr w:type="spellStart"/>
       <w:r>
@@ -27133,7 +27350,6 @@
           <w:sz w:val="23"/>
           <w:szCs w:val="23"/>
         </w:rPr>
-        <w:lastRenderedPageBreak/>
         <w:t xml:space="preserve">3.4.4.1 </w:t>
       </w:r>
       <w:proofErr w:type="spellStart"/>
@@ -27193,7 +27409,7 @@
         </w:rPr>
         <w:lastRenderedPageBreak/>
         <w:drawing>
-          <wp:anchor distT="0" distB="0" distL="114300" distR="114300" simplePos="0" relativeHeight="251660288" behindDoc="0" locked="0" layoutInCell="1" allowOverlap="1" wp14:anchorId="0F5EF3AE" wp14:editId="48B7266A">
+          <wp:anchor distT="0" distB="0" distL="114300" distR="114300" simplePos="0" relativeHeight="251650048" behindDoc="0" locked="0" layoutInCell="1" allowOverlap="1" wp14:anchorId="0F5EF3AE" wp14:editId="51269C5A">
             <wp:simplePos x="0" y="0"/>
             <wp:positionH relativeFrom="column">
               <wp:posOffset>2936875</wp:posOffset>
@@ -27224,7 +27440,7 @@
                     <pic:cNvPicPr/>
                   </pic:nvPicPr>
                   <pic:blipFill>
-                    <a:blip r:embed="rId14"/>
+                    <a:blip r:embed="rId17"/>
                     <a:stretch>
                       <a:fillRect/>
                     </a:stretch>
@@ -27249,7 +27465,7 @@
           <w:noProof/>
         </w:rPr>
         <w:drawing>
-          <wp:anchor distT="0" distB="0" distL="114300" distR="114300" simplePos="0" relativeHeight="251659264" behindDoc="0" locked="0" layoutInCell="1" allowOverlap="1" wp14:anchorId="35497FEF" wp14:editId="5FBDBBFB">
+          <wp:anchor distT="0" distB="0" distL="114300" distR="114300" simplePos="0" relativeHeight="251649024" behindDoc="0" locked="0" layoutInCell="1" allowOverlap="1" wp14:anchorId="35497FEF" wp14:editId="51490681">
             <wp:simplePos x="0" y="0"/>
             <wp:positionH relativeFrom="column">
               <wp:posOffset>-830580</wp:posOffset>
@@ -27280,7 +27496,7 @@
                     <pic:cNvPicPr/>
                   </pic:nvPicPr>
                   <pic:blipFill>
-                    <a:blip r:embed="rId15"/>
+                    <a:blip r:embed="rId18"/>
                     <a:stretch>
                       <a:fillRect/>
                     </a:stretch>
@@ -27321,8 +27537,9 @@
         <w:rPr>
           <w:noProof/>
         </w:rPr>
+        <w:lastRenderedPageBreak/>
         <w:drawing>
-          <wp:anchor distT="0" distB="0" distL="114300" distR="114300" simplePos="0" relativeHeight="251662336" behindDoc="0" locked="0" layoutInCell="1" allowOverlap="1" wp14:anchorId="0CE162F4" wp14:editId="3D9DEB28">
+          <wp:anchor distT="0" distB="0" distL="114300" distR="114300" simplePos="0" relativeHeight="251652096" behindDoc="0" locked="0" layoutInCell="1" allowOverlap="1" wp14:anchorId="0CE162F4" wp14:editId="798B6C95">
             <wp:simplePos x="0" y="0"/>
             <wp:positionH relativeFrom="column">
               <wp:posOffset>2922270</wp:posOffset>
@@ -27353,7 +27570,7 @@
                     <pic:cNvPicPr/>
                   </pic:nvPicPr>
                   <pic:blipFill>
-                    <a:blip r:embed="rId16"/>
+                    <a:blip r:embed="rId19"/>
                     <a:stretch>
                       <a:fillRect/>
                     </a:stretch>
@@ -27384,7 +27601,7 @@
           <w:noProof/>
         </w:rPr>
         <w:drawing>
-          <wp:anchor distT="0" distB="0" distL="114300" distR="114300" simplePos="0" relativeHeight="251661312" behindDoc="0" locked="0" layoutInCell="1" allowOverlap="1" wp14:anchorId="6E532011" wp14:editId="06021168">
+          <wp:anchor distT="0" distB="0" distL="114300" distR="114300" simplePos="0" relativeHeight="251651072" behindDoc="0" locked="0" layoutInCell="1" allowOverlap="1" wp14:anchorId="6E532011" wp14:editId="74D19BA4">
             <wp:simplePos x="0" y="0"/>
             <wp:positionH relativeFrom="column">
               <wp:posOffset>-963930</wp:posOffset>
@@ -27415,7 +27632,7 @@
                     <pic:cNvPicPr/>
                   </pic:nvPicPr>
                   <pic:blipFill>
-                    <a:blip r:embed="rId17"/>
+                    <a:blip r:embed="rId20"/>
                     <a:stretch>
                       <a:fillRect/>
                     </a:stretch>
@@ -27476,7 +27693,7 @@
         </w:rPr>
         <w:lastRenderedPageBreak/>
         <w:drawing>
-          <wp:anchor distT="0" distB="0" distL="114300" distR="114300" simplePos="0" relativeHeight="251668480" behindDoc="0" locked="0" layoutInCell="1" allowOverlap="1" wp14:anchorId="1862858C" wp14:editId="16A9F945">
+          <wp:anchor distT="0" distB="0" distL="114300" distR="114300" simplePos="0" relativeHeight="251658240" behindDoc="0" locked="0" layoutInCell="1" allowOverlap="1" wp14:anchorId="1862858C" wp14:editId="284CEB2D">
             <wp:simplePos x="0" y="0"/>
             <wp:positionH relativeFrom="column">
               <wp:posOffset>2914015</wp:posOffset>
@@ -27507,7 +27724,7 @@
                     <pic:cNvPicPr/>
                   </pic:nvPicPr>
                   <pic:blipFill>
-                    <a:blip r:embed="rId18"/>
+                    <a:blip r:embed="rId21"/>
                     <a:stretch>
                       <a:fillRect/>
                     </a:stretch>
@@ -27538,7 +27755,7 @@
           <w:noProof/>
         </w:rPr>
         <w:drawing>
-          <wp:anchor distT="0" distB="0" distL="114300" distR="114300" simplePos="0" relativeHeight="251667456" behindDoc="0" locked="0" layoutInCell="1" allowOverlap="1" wp14:anchorId="11CC8264" wp14:editId="6DB30440">
+          <wp:anchor distT="0" distB="0" distL="114300" distR="114300" simplePos="0" relativeHeight="251657216" behindDoc="0" locked="0" layoutInCell="1" allowOverlap="1" wp14:anchorId="11CC8264" wp14:editId="29E6D5EC">
             <wp:simplePos x="0" y="0"/>
             <wp:positionH relativeFrom="column">
               <wp:posOffset>-786130</wp:posOffset>
@@ -27569,7 +27786,7 @@
                     <pic:cNvPicPr/>
                   </pic:nvPicPr>
                   <pic:blipFill>
-                    <a:blip r:embed="rId19"/>
+                    <a:blip r:embed="rId22"/>
                     <a:stretch>
                       <a:fillRect/>
                     </a:stretch>
@@ -27594,7 +27811,7 @@
           <w:noProof/>
         </w:rPr>
         <w:drawing>
-          <wp:anchor distT="0" distB="0" distL="114300" distR="114300" simplePos="0" relativeHeight="251666432" behindDoc="0" locked="0" layoutInCell="1" allowOverlap="1" wp14:anchorId="07B707DC" wp14:editId="13B53919">
+          <wp:anchor distT="0" distB="0" distL="114300" distR="114300" simplePos="0" relativeHeight="251656192" behindDoc="0" locked="0" layoutInCell="1" allowOverlap="1" wp14:anchorId="07B707DC" wp14:editId="17A97788">
             <wp:simplePos x="0" y="0"/>
             <wp:positionH relativeFrom="column">
               <wp:posOffset>2827020</wp:posOffset>
@@ -27625,7 +27842,7 @@
                     <pic:cNvPicPr/>
                   </pic:nvPicPr>
                   <pic:blipFill>
-                    <a:blip r:embed="rId20"/>
+                    <a:blip r:embed="rId23"/>
                     <a:stretch>
                       <a:fillRect/>
                     </a:stretch>
@@ -27656,7 +27873,7 @@
           <w:noProof/>
         </w:rPr>
         <w:drawing>
-          <wp:anchor distT="0" distB="0" distL="114300" distR="114300" simplePos="0" relativeHeight="251665408" behindDoc="0" locked="0" layoutInCell="1" allowOverlap="1" wp14:anchorId="2A5C3413" wp14:editId="2E467506">
+          <wp:anchor distT="0" distB="0" distL="114300" distR="114300" simplePos="0" relativeHeight="251655168" behindDoc="0" locked="0" layoutInCell="1" allowOverlap="1" wp14:anchorId="2A5C3413" wp14:editId="5B5B6A1B">
             <wp:simplePos x="0" y="0"/>
             <wp:positionH relativeFrom="column">
               <wp:posOffset>-767080</wp:posOffset>
@@ -27687,7 +27904,7 @@
                     <pic:cNvPicPr/>
                   </pic:nvPicPr>
                   <pic:blipFill>
-                    <a:blip r:embed="rId21"/>
+                    <a:blip r:embed="rId24"/>
                     <a:stretch>
                       <a:fillRect/>
                     </a:stretch>
@@ -27718,7 +27935,7 @@
           <w:noProof/>
         </w:rPr>
         <w:drawing>
-          <wp:anchor distT="0" distB="0" distL="114300" distR="114300" simplePos="0" relativeHeight="251663360" behindDoc="0" locked="0" layoutInCell="1" allowOverlap="1" wp14:anchorId="600442E4" wp14:editId="1E870B42">
+          <wp:anchor distT="0" distB="0" distL="114300" distR="114300" simplePos="0" relativeHeight="251653120" behindDoc="0" locked="0" layoutInCell="1" allowOverlap="1" wp14:anchorId="600442E4" wp14:editId="5D027582">
             <wp:simplePos x="0" y="0"/>
             <wp:positionH relativeFrom="column">
               <wp:posOffset>-805180</wp:posOffset>
@@ -27749,7 +27966,7 @@
                     <pic:cNvPicPr/>
                   </pic:nvPicPr>
                   <pic:blipFill>
-                    <a:blip r:embed="rId22"/>
+                    <a:blip r:embed="rId25"/>
                     <a:stretch>
                       <a:fillRect/>
                     </a:stretch>
@@ -27780,7 +27997,7 @@
           <w:noProof/>
         </w:rPr>
         <w:drawing>
-          <wp:anchor distT="0" distB="0" distL="114300" distR="114300" simplePos="0" relativeHeight="251664384" behindDoc="0" locked="0" layoutInCell="1" allowOverlap="1" wp14:anchorId="3DC7A211" wp14:editId="2EA13DC5">
+          <wp:anchor distT="0" distB="0" distL="114300" distR="114300" simplePos="0" relativeHeight="251654144" behindDoc="0" locked="0" layoutInCell="1" allowOverlap="1" wp14:anchorId="3DC7A211" wp14:editId="4262E50D">
             <wp:simplePos x="0" y="0"/>
             <wp:positionH relativeFrom="column">
               <wp:posOffset>2833370</wp:posOffset>
@@ -27811,7 +28028,7 @@
                     <pic:cNvPicPr/>
                   </pic:nvPicPr>
                   <pic:blipFill>
-                    <a:blip r:embed="rId23"/>
+                    <a:blip r:embed="rId26"/>
                     <a:stretch>
                       <a:fillRect/>
                     </a:stretch>
@@ -27845,9 +28062,8 @@
         <w:rPr>
           <w:noProof/>
         </w:rPr>
-        <w:lastRenderedPageBreak/>
         <w:drawing>
-          <wp:anchor distT="0" distB="0" distL="114300" distR="114300" simplePos="0" relativeHeight="251672576" behindDoc="0" locked="0" layoutInCell="1" allowOverlap="1" wp14:anchorId="7ACB6F00" wp14:editId="696E5B4B">
+          <wp:anchor distT="0" distB="0" distL="114300" distR="114300" simplePos="0" relativeHeight="251662336" behindDoc="0" locked="0" layoutInCell="1" allowOverlap="1" wp14:anchorId="7ACB6F00" wp14:editId="66FA01FB">
             <wp:simplePos x="0" y="0"/>
             <wp:positionH relativeFrom="column">
               <wp:posOffset>2998470</wp:posOffset>
@@ -27878,7 +28094,7 @@
                     <pic:cNvPicPr/>
                   </pic:nvPicPr>
                   <pic:blipFill>
-                    <a:blip r:embed="rId24"/>
+                    <a:blip r:embed="rId27"/>
                     <a:stretch>
                       <a:fillRect/>
                     </a:stretch>
@@ -27909,7 +28125,7 @@
           <w:noProof/>
         </w:rPr>
         <w:drawing>
-          <wp:anchor distT="0" distB="0" distL="114300" distR="114300" simplePos="0" relativeHeight="251671552" behindDoc="0" locked="0" layoutInCell="1" allowOverlap="1" wp14:anchorId="49B135AC" wp14:editId="2E64D0C4">
+          <wp:anchor distT="0" distB="0" distL="114300" distR="114300" simplePos="0" relativeHeight="251661312" behindDoc="0" locked="0" layoutInCell="1" allowOverlap="1" wp14:anchorId="49B135AC" wp14:editId="202AE75B">
             <wp:simplePos x="0" y="0"/>
             <wp:positionH relativeFrom="column">
               <wp:posOffset>-805180</wp:posOffset>
@@ -27940,7 +28156,7 @@
                     <pic:cNvPicPr/>
                   </pic:nvPicPr>
                   <pic:blipFill>
-                    <a:blip r:embed="rId25"/>
+                    <a:blip r:embed="rId28"/>
                     <a:stretch>
                       <a:fillRect/>
                     </a:stretch>
@@ -27971,7 +28187,7 @@
           <w:noProof/>
         </w:rPr>
         <w:drawing>
-          <wp:anchor distT="0" distB="0" distL="114300" distR="114300" simplePos="0" relativeHeight="251670528" behindDoc="0" locked="0" layoutInCell="1" allowOverlap="1" wp14:anchorId="6CA9BB67" wp14:editId="46875435">
+          <wp:anchor distT="0" distB="0" distL="114300" distR="114300" simplePos="0" relativeHeight="251660288" behindDoc="0" locked="0" layoutInCell="1" allowOverlap="1" wp14:anchorId="6CA9BB67" wp14:editId="28FA5A7D">
             <wp:simplePos x="0" y="0"/>
             <wp:positionH relativeFrom="column">
               <wp:posOffset>3037205</wp:posOffset>
@@ -28002,7 +28218,7 @@
                     <pic:cNvPicPr/>
                   </pic:nvPicPr>
                   <pic:blipFill>
-                    <a:blip r:embed="rId26"/>
+                    <a:blip r:embed="rId29"/>
                     <a:stretch>
                       <a:fillRect/>
                     </a:stretch>
@@ -28033,7 +28249,7 @@
           <w:noProof/>
         </w:rPr>
         <w:drawing>
-          <wp:anchor distT="0" distB="0" distL="114300" distR="114300" simplePos="0" relativeHeight="251669504" behindDoc="0" locked="0" layoutInCell="1" allowOverlap="1" wp14:anchorId="50B63D69" wp14:editId="7A5EBBE9">
+          <wp:anchor distT="0" distB="0" distL="114300" distR="114300" simplePos="0" relativeHeight="251659264" behindDoc="0" locked="0" layoutInCell="1" allowOverlap="1" wp14:anchorId="50B63D69" wp14:editId="276E2B61">
             <wp:simplePos x="0" y="0"/>
             <wp:positionH relativeFrom="column">
               <wp:posOffset>-786130</wp:posOffset>
@@ -28064,7 +28280,7 @@
                     <pic:cNvPicPr/>
                   </pic:nvPicPr>
                   <pic:blipFill>
-                    <a:blip r:embed="rId27"/>
+                    <a:blip r:embed="rId30"/>
                     <a:stretch>
                       <a:fillRect/>
                     </a:stretch>
@@ -28108,7 +28324,7 @@
           <w:noProof/>
         </w:rPr>
         <w:drawing>
-          <wp:anchor distT="0" distB="0" distL="114300" distR="114300" simplePos="0" relativeHeight="251674624" behindDoc="0" locked="0" layoutInCell="1" allowOverlap="1" wp14:anchorId="1F5BC086" wp14:editId="1DF5974B">
+          <wp:anchor distT="0" distB="0" distL="114300" distR="114300" simplePos="0" relativeHeight="251664384" behindDoc="0" locked="0" layoutInCell="1" allowOverlap="1" wp14:anchorId="1F5BC086" wp14:editId="4882E408">
             <wp:simplePos x="0" y="0"/>
             <wp:positionH relativeFrom="column">
               <wp:posOffset>3054985</wp:posOffset>
@@ -28139,7 +28355,7 @@
                     <pic:cNvPicPr/>
                   </pic:nvPicPr>
                   <pic:blipFill>
-                    <a:blip r:embed="rId28"/>
+                    <a:blip r:embed="rId31"/>
                     <a:stretch>
                       <a:fillRect/>
                     </a:stretch>
@@ -28170,7 +28386,7 @@
           <w:noProof/>
         </w:rPr>
         <w:drawing>
-          <wp:anchor distT="0" distB="0" distL="114300" distR="114300" simplePos="0" relativeHeight="251673600" behindDoc="0" locked="0" layoutInCell="1" allowOverlap="1" wp14:anchorId="71B9DE14" wp14:editId="02898A33">
+          <wp:anchor distT="0" distB="0" distL="114300" distR="114300" simplePos="0" relativeHeight="251663360" behindDoc="0" locked="0" layoutInCell="1" allowOverlap="1" wp14:anchorId="71B9DE14" wp14:editId="6072DECC">
             <wp:simplePos x="0" y="0"/>
             <wp:positionH relativeFrom="column">
               <wp:posOffset>-830580</wp:posOffset>
@@ -28201,7 +28417,7 @@
                     <pic:cNvPicPr/>
                   </pic:nvPicPr>
                   <pic:blipFill>
-                    <a:blip r:embed="rId29"/>
+                    <a:blip r:embed="rId32"/>
                     <a:stretch>
                       <a:fillRect/>
                     </a:stretch>
@@ -28266,9 +28482,8 @@
         <w:rPr>
           <w:noProof/>
         </w:rPr>
-        <w:lastRenderedPageBreak/>
         <w:drawing>
-          <wp:anchor distT="0" distB="0" distL="114300" distR="114300" simplePos="0" relativeHeight="251677696" behindDoc="0" locked="0" layoutInCell="1" allowOverlap="1" wp14:anchorId="71876D6A" wp14:editId="737D5FC3">
+          <wp:anchor distT="0" distB="0" distL="114300" distR="114300" simplePos="0" relativeHeight="251667456" behindDoc="0" locked="0" layoutInCell="1" allowOverlap="1" wp14:anchorId="71876D6A" wp14:editId="31DA146C">
             <wp:simplePos x="0" y="0"/>
             <wp:positionH relativeFrom="column">
               <wp:posOffset>-659765</wp:posOffset>
@@ -28299,7 +28514,7 @@
                     <pic:cNvPicPr/>
                   </pic:nvPicPr>
                   <pic:blipFill>
-                    <a:blip r:embed="rId30"/>
+                    <a:blip r:embed="rId33"/>
                     <a:stretch>
                       <a:fillRect/>
                     </a:stretch>
@@ -28330,7 +28545,7 @@
           <w:noProof/>
         </w:rPr>
         <w:drawing>
-          <wp:anchor distT="0" distB="0" distL="114300" distR="114300" simplePos="0" relativeHeight="251676672" behindDoc="0" locked="0" layoutInCell="1" allowOverlap="1" wp14:anchorId="2BCFAE1B" wp14:editId="59571BCC">
+          <wp:anchor distT="0" distB="0" distL="114300" distR="114300" simplePos="0" relativeHeight="251666432" behindDoc="0" locked="0" layoutInCell="1" allowOverlap="1" wp14:anchorId="2BCFAE1B" wp14:editId="164E44AF">
             <wp:simplePos x="0" y="0"/>
             <wp:positionH relativeFrom="column">
               <wp:posOffset>2954020</wp:posOffset>
@@ -28361,7 +28576,7 @@
                     <pic:cNvPicPr/>
                   </pic:nvPicPr>
                   <pic:blipFill>
-                    <a:blip r:embed="rId31"/>
+                    <a:blip r:embed="rId34"/>
                     <a:stretch>
                       <a:fillRect/>
                     </a:stretch>
@@ -28392,7 +28607,7 @@
           <w:noProof/>
         </w:rPr>
         <w:drawing>
-          <wp:anchor distT="0" distB="0" distL="114300" distR="114300" simplePos="0" relativeHeight="251675648" behindDoc="0" locked="0" layoutInCell="1" allowOverlap="1" wp14:anchorId="7DD240B7" wp14:editId="0609A3FF">
+          <wp:anchor distT="0" distB="0" distL="114300" distR="114300" simplePos="0" relativeHeight="251665408" behindDoc="0" locked="0" layoutInCell="1" allowOverlap="1" wp14:anchorId="7DD240B7" wp14:editId="53ADB20F">
             <wp:simplePos x="0" y="0"/>
             <wp:positionH relativeFrom="column">
               <wp:posOffset>-735330</wp:posOffset>
@@ -28423,7 +28638,7 @@
                     <pic:cNvPicPr/>
                   </pic:nvPicPr>
                   <pic:blipFill>
-                    <a:blip r:embed="rId32"/>
+                    <a:blip r:embed="rId35"/>
                     <a:stretch>
                       <a:fillRect/>
                     </a:stretch>
@@ -28488,12 +28703,21 @@
     <w:p>
       <w:pPr>
         <w:pStyle w:val="Titolo1"/>
+        <w:rPr>
+          <w:color w:val="1F4E79"/>
+        </w:rPr>
       </w:pPr>
       <w:bookmarkStart w:id="13" w:name="_Toc433975266"/>
       <w:r>
+        <w:rPr>
+          <w:color w:val="1F4E79"/>
+        </w:rPr>
         <w:t>4. Glossar</w:t>
       </w:r>
       <w:r>
+        <w:rPr>
+          <w:color w:val="1F4E79"/>
+        </w:rPr>
         <w:t>io</w:t>
       </w:r>
       <w:bookmarkEnd w:id="13"/>
@@ -28511,7 +28735,7 @@
       </w:r>
     </w:p>
     <w:sectPr>
-      <w:footerReference w:type="default" r:id="rId33"/>
+      <w:footerReference w:type="default" r:id="rId36"/>
       <w:pgSz w:w="11907" w:h="16839" w:code="1"/>
       <w:pgMar w:top="1148" w:right="1418" w:bottom="1148" w:left="1418" w:header="709" w:footer="709" w:gutter="0"/>
       <w:cols w:space="720"/>
@@ -28548,6 +28772,307 @@
 
 <file path=word/footer1.xml><?xml version="1.0" encoding="utf-8"?>
 <w:ftr xmlns:wpc="http://schemas.microsoft.com/office/word/2010/wordprocessingCanvas" xmlns:cx="http://schemas.microsoft.com/office/drawing/2014/chartex" xmlns:cx1="http://schemas.microsoft.com/office/drawing/2015/9/8/chartex" xmlns:cx2="http://schemas.microsoft.com/office/drawing/2015/10/21/chartex" xmlns:cx3="http://schemas.microsoft.com/office/drawing/2016/5/9/chartex" xmlns:cx4="http://schemas.microsoft.com/office/drawing/2016/5/10/chartex" xmlns:cx5="http://schemas.microsoft.com/office/drawing/2016/5/11/chartex" xmlns:cx6="http://schemas.microsoft.com/office/drawing/2016/5/12/chartex" xmlns:cx7="http://schemas.microsoft.com/office/drawing/2016/5/13/chartex" xmlns:cx8="http://schemas.microsoft.com/office/drawing/2016/5/14/chartex" xmlns:mc="http://schemas.openxmlformats.org/markup-compatibility/2006" xmlns:aink="http://schemas.microsoft.com/office/drawing/2016/ink" xmlns:am3d="http://schemas.microsoft.com/office/drawing/2017/model3d" xmlns:o="urn:schemas-microsoft-com:office:office" xmlns:r="http://schemas.openxmlformats.org/officeDocument/2006/relationships" xmlns:m="http://schemas.openxmlformats.org/officeDocument/2006/math" xmlns:v="urn:schemas-microsoft-com:vml" xmlns:wp14="http://schemas.microsoft.com/office/word/2010/wordprocessingDrawing" xmlns:wp="http://schemas.openxmlformats.org/drawingml/2006/wordprocessingDrawing" xmlns:w10="urn:schemas-microsoft-com:office:word" xmlns:w="http://schemas.openxmlformats.org/wordprocessingml/2006/main" xmlns:w14="http://schemas.microsoft.com/office/word/2010/wordml" xmlns:w15="http://schemas.microsoft.com/office/word/2012/wordml" xmlns:w16cex="http://schemas.microsoft.com/office/word/2018/wordml/cex" xmlns:w16cid="http://schemas.microsoft.com/office/word/2016/wordml/cid" xmlns:w16="http://schemas.microsoft.com/office/word/2018/wordml" xmlns:w16se="http://schemas.microsoft.com/office/word/2015/wordml/symex" xmlns:wpg="http://schemas.microsoft.com/office/word/2010/wordprocessingGroup" xmlns:wpi="http://schemas.microsoft.com/office/word/2010/wordprocessingInk" xmlns:wne="http://schemas.microsoft.com/office/word/2006/wordml" xmlns:wps="http://schemas.microsoft.com/office/word/2010/wordprocessingShape" mc:Ignorable="w14 w15 w16se w16cid w16 w16cex wp14">
+  <w:sdt>
+    <w:sdtPr>
+      <w:id w:val="-1102651135"/>
+      <w:docPartObj>
+        <w:docPartGallery w:val="Page Numbers (Bottom of Page)"/>
+        <w:docPartUnique/>
+      </w:docPartObj>
+    </w:sdtPr>
+    <w:sdtEndPr>
+      <w:rPr>
+        <w:color w:val="0070C0"/>
+      </w:rPr>
+    </w:sdtEndPr>
+    <w:sdtContent>
+      <w:sdt>
+        <w:sdtPr>
+          <w:id w:val="-1769616900"/>
+          <w:docPartObj>
+            <w:docPartGallery w:val="Page Numbers (Top of Page)"/>
+            <w:docPartUnique/>
+          </w:docPartObj>
+        </w:sdtPr>
+        <w:sdtEndPr>
+          <w:rPr>
+            <w:color w:val="0070C0"/>
+          </w:rPr>
+        </w:sdtEndPr>
+        <w:sdtContent>
+          <w:p>
+            <w:pPr>
+              <w:pStyle w:val="Pidipagina"/>
+              <w:jc w:val="right"/>
+              <w:rPr>
+                <w:color w:val="0070C0"/>
+              </w:rPr>
+            </w:pPr>
+            <w:r>
+              <w:rPr>
+                <w:color w:val="0070C0"/>
+              </w:rPr>
+              <w:t xml:space="preserve">Pag. </w:t>
+            </w:r>
+            <w:r>
+              <w:rPr>
+                <w:b/>
+                <w:bCs/>
+                <w:color w:val="0070C0"/>
+                <w:sz w:val="24"/>
+                <w:szCs w:val="24"/>
+              </w:rPr>
+              <w:fldChar w:fldCharType="begin"/>
+            </w:r>
+            <w:r>
+              <w:rPr>
+                <w:b/>
+                <w:bCs/>
+                <w:color w:val="0070C0"/>
+              </w:rPr>
+              <w:instrText>PAGE</w:instrText>
+            </w:r>
+            <w:r>
+              <w:rPr>
+                <w:b/>
+                <w:bCs/>
+                <w:color w:val="0070C0"/>
+                <w:sz w:val="24"/>
+                <w:szCs w:val="24"/>
+              </w:rPr>
+              <w:fldChar w:fldCharType="separate"/>
+            </w:r>
+            <w:r>
+              <w:rPr>
+                <w:b/>
+                <w:bCs/>
+                <w:color w:val="0070C0"/>
+              </w:rPr>
+              <w:t>2</w:t>
+            </w:r>
+            <w:r>
+              <w:rPr>
+                <w:b/>
+                <w:bCs/>
+                <w:color w:val="0070C0"/>
+                <w:sz w:val="24"/>
+                <w:szCs w:val="24"/>
+              </w:rPr>
+              <w:fldChar w:fldCharType="end"/>
+            </w:r>
+            <w:r>
+              <w:rPr>
+                <w:color w:val="0070C0"/>
+              </w:rPr>
+              <w:t xml:space="preserve"> a </w:t>
+            </w:r>
+            <w:r>
+              <w:rPr>
+                <w:b/>
+                <w:bCs/>
+                <w:color w:val="0070C0"/>
+                <w:sz w:val="24"/>
+                <w:szCs w:val="24"/>
+              </w:rPr>
+              <w:fldChar w:fldCharType="begin"/>
+            </w:r>
+            <w:r>
+              <w:rPr>
+                <w:b/>
+                <w:bCs/>
+                <w:color w:val="0070C0"/>
+              </w:rPr>
+              <w:instrText>NUMPAGES</w:instrText>
+            </w:r>
+            <w:r>
+              <w:rPr>
+                <w:b/>
+                <w:bCs/>
+                <w:color w:val="0070C0"/>
+                <w:sz w:val="24"/>
+                <w:szCs w:val="24"/>
+              </w:rPr>
+              <w:fldChar w:fldCharType="separate"/>
+            </w:r>
+            <w:r>
+              <w:rPr>
+                <w:b/>
+                <w:bCs/>
+                <w:color w:val="0070C0"/>
+              </w:rPr>
+              <w:t>2</w:t>
+            </w:r>
+            <w:r>
+              <w:rPr>
+                <w:b/>
+                <w:bCs/>
+                <w:color w:val="0070C0"/>
+                <w:sz w:val="24"/>
+                <w:szCs w:val="24"/>
+              </w:rPr>
+              <w:fldChar w:fldCharType="end"/>
+            </w:r>
+          </w:p>
+        </w:sdtContent>
+      </w:sdt>
+    </w:sdtContent>
+  </w:sdt>
+  <w:p>
+    <w:pPr>
+      <w:pStyle w:val="Pidipagina"/>
+      <w:rPr>
+        <w:color w:val="0070C0"/>
+      </w:rPr>
+    </w:pPr>
+    <w:r>
+      <w:rPr>
+        <w:color w:val="0070C0"/>
+      </w:rPr>
+      <w:t>rad - Requirements analysis document</w:t>
+    </w:r>
+  </w:p>
+  <w:p>
+    <w:pPr>
+      <w:pStyle w:val="Pidipagina"/>
+    </w:pPr>
+  </w:p>
+</w:ftr>
+</file>
+
+<file path=word/footer2.xml><?xml version="1.0" encoding="utf-8"?>
+<w:ftr xmlns:wpc="http://schemas.microsoft.com/office/word/2010/wordprocessingCanvas" xmlns:cx="http://schemas.microsoft.com/office/drawing/2014/chartex" xmlns:cx1="http://schemas.microsoft.com/office/drawing/2015/9/8/chartex" xmlns:cx2="http://schemas.microsoft.com/office/drawing/2015/10/21/chartex" xmlns:cx3="http://schemas.microsoft.com/office/drawing/2016/5/9/chartex" xmlns:cx4="http://schemas.microsoft.com/office/drawing/2016/5/10/chartex" xmlns:cx5="http://schemas.microsoft.com/office/drawing/2016/5/11/chartex" xmlns:cx6="http://schemas.microsoft.com/office/drawing/2016/5/12/chartex" xmlns:cx7="http://schemas.microsoft.com/office/drawing/2016/5/13/chartex" xmlns:cx8="http://schemas.microsoft.com/office/drawing/2016/5/14/chartex" xmlns:mc="http://schemas.openxmlformats.org/markup-compatibility/2006" xmlns:aink="http://schemas.microsoft.com/office/drawing/2016/ink" xmlns:am3d="http://schemas.microsoft.com/office/drawing/2017/model3d" xmlns:o="urn:schemas-microsoft-com:office:office" xmlns:r="http://schemas.openxmlformats.org/officeDocument/2006/relationships" xmlns:m="http://schemas.openxmlformats.org/officeDocument/2006/math" xmlns:v="urn:schemas-microsoft-com:vml" xmlns:wp14="http://schemas.microsoft.com/office/word/2010/wordprocessingDrawing" xmlns:wp="http://schemas.openxmlformats.org/drawingml/2006/wordprocessingDrawing" xmlns:w10="urn:schemas-microsoft-com:office:word" xmlns:w="http://schemas.openxmlformats.org/wordprocessingml/2006/main" xmlns:w14="http://schemas.microsoft.com/office/word/2010/wordml" xmlns:w15="http://schemas.microsoft.com/office/word/2012/wordml" xmlns:w16cex="http://schemas.microsoft.com/office/word/2018/wordml/cex" xmlns:w16cid="http://schemas.microsoft.com/office/word/2016/wordml/cid" xmlns:w16="http://schemas.microsoft.com/office/word/2018/wordml" xmlns:w16se="http://schemas.microsoft.com/office/word/2015/wordml/symex" xmlns:wpg="http://schemas.microsoft.com/office/word/2010/wordprocessingGroup" xmlns:wpi="http://schemas.microsoft.com/office/word/2010/wordprocessingInk" xmlns:wne="http://schemas.microsoft.com/office/word/2006/wordml" xmlns:wps="http://schemas.microsoft.com/office/word/2010/wordprocessingShape" mc:Ignorable="w14 w15 w16se w16cid w16 w16cex wp14">
+  <w:sdt>
+    <w:sdtPr>
+      <w:id w:val="844517022"/>
+      <w:docPartObj>
+        <w:docPartGallery w:val="Page Numbers (Bottom of Page)"/>
+        <w:docPartUnique/>
+      </w:docPartObj>
+    </w:sdtPr>
+    <w:sdtContent>
+      <w:sdt>
+        <w:sdtPr>
+          <w:id w:val="-2069109644"/>
+          <w:docPartObj>
+            <w:docPartGallery w:val="Page Numbers (Top of Page)"/>
+            <w:docPartUnique/>
+          </w:docPartObj>
+        </w:sdtPr>
+        <w:sdtContent>
+          <w:p>
+            <w:pPr>
+              <w:pStyle w:val="Pidipagina"/>
+              <w:jc w:val="right"/>
+            </w:pPr>
+            <w:r>
+              <w:rPr>
+                <w:color w:val="0070C0"/>
+              </w:rPr>
+              <w:t xml:space="preserve">Pag. </w:t>
+            </w:r>
+            <w:r>
+              <w:rPr>
+                <w:b/>
+                <w:bCs/>
+                <w:color w:val="0070C0"/>
+                <w:sz w:val="24"/>
+                <w:szCs w:val="24"/>
+              </w:rPr>
+              <w:fldChar w:fldCharType="begin"/>
+            </w:r>
+            <w:r>
+              <w:rPr>
+                <w:b/>
+                <w:bCs/>
+                <w:color w:val="0070C0"/>
+              </w:rPr>
+              <w:instrText>PAGE</w:instrText>
+            </w:r>
+            <w:r>
+              <w:rPr>
+                <w:b/>
+                <w:bCs/>
+                <w:color w:val="0070C0"/>
+                <w:sz w:val="24"/>
+                <w:szCs w:val="24"/>
+              </w:rPr>
+              <w:fldChar w:fldCharType="separate"/>
+            </w:r>
+            <w:r>
+              <w:rPr>
+                <w:b/>
+                <w:bCs/>
+                <w:color w:val="0070C0"/>
+              </w:rPr>
+              <w:t>2</w:t>
+            </w:r>
+            <w:r>
+              <w:rPr>
+                <w:b/>
+                <w:bCs/>
+                <w:color w:val="0070C0"/>
+                <w:sz w:val="24"/>
+                <w:szCs w:val="24"/>
+              </w:rPr>
+              <w:fldChar w:fldCharType="end"/>
+            </w:r>
+            <w:r>
+              <w:rPr>
+                <w:color w:val="0070C0"/>
+              </w:rPr>
+              <w:t xml:space="preserve"> a </w:t>
+            </w:r>
+            <w:r>
+              <w:rPr>
+                <w:b/>
+                <w:bCs/>
+                <w:color w:val="0070C0"/>
+                <w:sz w:val="24"/>
+                <w:szCs w:val="24"/>
+              </w:rPr>
+              <w:fldChar w:fldCharType="begin"/>
+            </w:r>
+            <w:r>
+              <w:rPr>
+                <w:b/>
+                <w:bCs/>
+                <w:color w:val="0070C0"/>
+              </w:rPr>
+              <w:instrText>NUMPAGES</w:instrText>
+            </w:r>
+            <w:r>
+              <w:rPr>
+                <w:b/>
+                <w:bCs/>
+                <w:color w:val="0070C0"/>
+                <w:sz w:val="24"/>
+                <w:szCs w:val="24"/>
+              </w:rPr>
+              <w:fldChar w:fldCharType="separate"/>
+            </w:r>
+            <w:r>
+              <w:rPr>
+                <w:b/>
+                <w:bCs/>
+                <w:color w:val="0070C0"/>
+              </w:rPr>
+              <w:t>2</w:t>
+            </w:r>
+            <w:r>
+              <w:rPr>
+                <w:b/>
+                <w:bCs/>
+                <w:color w:val="0070C0"/>
+                <w:sz w:val="24"/>
+                <w:szCs w:val="24"/>
+              </w:rPr>
+              <w:fldChar w:fldCharType="end"/>
+            </w:r>
+          </w:p>
+        </w:sdtContent>
+      </w:sdt>
+    </w:sdtContent>
+  </w:sdt>
   <w:p>
     <w:pPr>
       <w:pStyle w:val="Pidipagina"/>
@@ -28588,6 +29113,391 @@
     </w:p>
   </w:footnote>
 </w:footnotes>
+</file>
+
+<file path=word/header1.xml><?xml version="1.0" encoding="utf-8"?>
+<w:hdr xmlns:wpc="http://schemas.microsoft.com/office/word/2010/wordprocessingCanvas" xmlns:cx="http://schemas.microsoft.com/office/drawing/2014/chartex" xmlns:cx1="http://schemas.microsoft.com/office/drawing/2015/9/8/chartex" xmlns:cx2="http://schemas.microsoft.com/office/drawing/2015/10/21/chartex" xmlns:cx3="http://schemas.microsoft.com/office/drawing/2016/5/9/chartex" xmlns:cx4="http://schemas.microsoft.com/office/drawing/2016/5/10/chartex" xmlns:cx5="http://schemas.microsoft.com/office/drawing/2016/5/11/chartex" xmlns:cx6="http://schemas.microsoft.com/office/drawing/2016/5/12/chartex" xmlns:cx7="http://schemas.microsoft.com/office/drawing/2016/5/13/chartex" xmlns:cx8="http://schemas.microsoft.com/office/drawing/2016/5/14/chartex" xmlns:mc="http://schemas.openxmlformats.org/markup-compatibility/2006" xmlns:aink="http://schemas.microsoft.com/office/drawing/2016/ink" xmlns:am3d="http://schemas.microsoft.com/office/drawing/2017/model3d" xmlns:o="urn:schemas-microsoft-com:office:office" xmlns:r="http://schemas.openxmlformats.org/officeDocument/2006/relationships" xmlns:m="http://schemas.openxmlformats.org/officeDocument/2006/math" xmlns:v="urn:schemas-microsoft-com:vml" xmlns:wp14="http://schemas.microsoft.com/office/word/2010/wordprocessingDrawing" xmlns:wp="http://schemas.openxmlformats.org/drawingml/2006/wordprocessingDrawing" xmlns:w10="urn:schemas-microsoft-com:office:word" xmlns:w="http://schemas.openxmlformats.org/wordprocessingml/2006/main" xmlns:w14="http://schemas.microsoft.com/office/word/2010/wordml" xmlns:w15="http://schemas.microsoft.com/office/word/2012/wordml" xmlns:w16cex="http://schemas.microsoft.com/office/word/2018/wordml/cex" xmlns:w16cid="http://schemas.microsoft.com/office/word/2016/wordml/cid" xmlns:w16="http://schemas.microsoft.com/office/word/2018/wordml" xmlns:w16se="http://schemas.microsoft.com/office/word/2015/wordml/symex" xmlns:wpg="http://schemas.microsoft.com/office/word/2010/wordprocessingGroup" xmlns:wpi="http://schemas.microsoft.com/office/word/2010/wordprocessingInk" xmlns:wne="http://schemas.microsoft.com/office/word/2006/wordml" xmlns:wps="http://schemas.microsoft.com/office/word/2010/wordprocessingShape" mc:Ignorable="w14 w15 w16se w16cid w16 w16cex wp14">
+  <w:p>
+    <w:pPr>
+      <w:tabs>
+        <w:tab w:val="center" w:pos="4819"/>
+        <w:tab w:val="right" w:pos="9638"/>
+      </w:tabs>
+      <w:spacing w:after="0" w:line="240" w:lineRule="auto"/>
+      <w:rPr>
+        <w:rFonts w:ascii="Calibri" w:eastAsia="Calibri" w:hAnsi="Calibri" w:cs="Times New Roman"/>
+        <w:color w:val="auto"/>
+        <w:sz w:val="22"/>
+        <w:szCs w:val="22"/>
+        <w:lang w:eastAsia="en-US"/>
+      </w:rPr>
+    </w:pPr>
+    <w:r>
+      <w:rPr>
+        <w:rFonts w:ascii="Garamond" w:eastAsia="Calibri" w:hAnsi="Garamond" w:cs="Times New Roman"/>
+        <w:noProof/>
+        <w:color w:val="auto"/>
+        <w:sz w:val="22"/>
+        <w:szCs w:val="22"/>
+        <w:lang w:eastAsia="it-IT"/>
+      </w:rPr>
+      <w:drawing>
+        <wp:anchor distT="0" distB="0" distL="180340" distR="180340" simplePos="0" relativeHeight="251658240" behindDoc="0" locked="0" layoutInCell="1" allowOverlap="0" wp14:anchorId="41F089FA" wp14:editId="43EA1702">
+          <wp:simplePos x="0" y="0"/>
+          <wp:positionH relativeFrom="column">
+            <wp:posOffset>-293370</wp:posOffset>
+          </wp:positionH>
+          <wp:positionV relativeFrom="page">
+            <wp:posOffset>251460</wp:posOffset>
+          </wp:positionV>
+          <wp:extent cx="867600" cy="867600"/>
+          <wp:effectExtent l="0" t="0" r="8890" b="8890"/>
+          <wp:wrapSquare wrapText="right"/>
+          <wp:docPr id="5" name="Immagine 5"/>
+          <wp:cNvGraphicFramePr>
+            <a:graphicFrameLocks xmlns:a="http://schemas.openxmlformats.org/drawingml/2006/main" noChangeAspect="1"/>
+          </wp:cNvGraphicFramePr>
+          <a:graphic xmlns:a="http://schemas.openxmlformats.org/drawingml/2006/main">
+            <a:graphicData uri="http://schemas.openxmlformats.org/drawingml/2006/picture">
+              <pic:pic xmlns:pic="http://schemas.openxmlformats.org/drawingml/2006/picture">
+                <pic:nvPicPr>
+                  <pic:cNvPr id="0" name="Picture 1"/>
+                  <pic:cNvPicPr>
+                    <a:picLocks noChangeAspect="1" noChangeArrowheads="1"/>
+                  </pic:cNvPicPr>
+                </pic:nvPicPr>
+                <pic:blipFill>
+                  <a:blip r:embed="rId1">
+                    <a:extLst>
+                      <a:ext uri="{28A0092B-C50C-407E-A947-70E740481C1C}">
+                        <a14:useLocalDpi xmlns:a14="http://schemas.microsoft.com/office/drawing/2010/main" val="0"/>
+                      </a:ext>
+                    </a:extLst>
+                  </a:blip>
+                  <a:srcRect/>
+                  <a:stretch>
+                    <a:fillRect/>
+                  </a:stretch>
+                </pic:blipFill>
+                <pic:spPr bwMode="auto">
+                  <a:xfrm>
+                    <a:off x="0" y="0"/>
+                    <a:ext cx="867600" cy="867600"/>
+                  </a:xfrm>
+                  <a:prstGeom prst="rect">
+                    <a:avLst/>
+                  </a:prstGeom>
+                  <a:noFill/>
+                </pic:spPr>
+              </pic:pic>
+            </a:graphicData>
+          </a:graphic>
+          <wp14:sizeRelH relativeFrom="margin">
+            <wp14:pctWidth>0</wp14:pctWidth>
+          </wp14:sizeRelH>
+          <wp14:sizeRelV relativeFrom="margin">
+            <wp14:pctHeight>0</wp14:pctHeight>
+          </wp14:sizeRelV>
+        </wp:anchor>
+      </w:drawing>
+    </w:r>
+  </w:p>
+  <w:p>
+    <w:pPr>
+      <w:tabs>
+        <w:tab w:val="center" w:pos="4819"/>
+        <w:tab w:val="right" w:pos="9638"/>
+      </w:tabs>
+      <w:spacing w:after="0" w:line="240" w:lineRule="auto"/>
+      <w:rPr>
+        <w:rFonts w:ascii="Garamond" w:eastAsia="Calibri" w:hAnsi="Garamond" w:cs="Times New Roman"/>
+        <w:color w:val="auto"/>
+        <w:sz w:val="22"/>
+        <w:szCs w:val="22"/>
+        <w:lang w:eastAsia="en-US"/>
+      </w:rPr>
+    </w:pPr>
+  </w:p>
+  <w:p>
+    <w:pPr>
+      <w:tabs>
+        <w:tab w:val="center" w:pos="4819"/>
+        <w:tab w:val="right" w:pos="9638"/>
+      </w:tabs>
+      <w:spacing w:after="0" w:line="240" w:lineRule="auto"/>
+      <w:jc w:val="center"/>
+      <w:rPr>
+        <w:rFonts w:asciiTheme="majorHAnsi" w:eastAsia="Calibri" w:hAnsiTheme="majorHAnsi" w:cs="Times New Roman"/>
+        <w:color w:val="auto"/>
+        <w:sz w:val="24"/>
+        <w:szCs w:val="24"/>
+        <w:lang w:eastAsia="en-US"/>
+      </w:rPr>
+    </w:pPr>
+    <w:r>
+      <w:rPr>
+        <w:rFonts w:asciiTheme="majorHAnsi" w:eastAsia="Calibri" w:hAnsiTheme="majorHAnsi" w:cs="Times New Roman"/>
+        <w:color w:val="auto"/>
+        <w:sz w:val="24"/>
+        <w:szCs w:val="24"/>
+        <w:lang w:eastAsia="en-US"/>
+      </w:rPr>
+      <w:t>Laurea Magistrale in informatica-Università di Salerno</w:t>
+    </w:r>
+  </w:p>
+  <w:p>
+    <w:pPr>
+      <w:pStyle w:val="Intestazione"/>
+      <w:jc w:val="center"/>
+    </w:pPr>
+    <w:r>
+      <w:rPr>
+        <w:rFonts w:asciiTheme="majorHAnsi" w:eastAsia="Calibri" w:hAnsiTheme="majorHAnsi" w:cs="Times New Roman"/>
+        <w:color w:val="auto"/>
+        <w:sz w:val="24"/>
+        <w:szCs w:val="24"/>
+        <w:lang w:eastAsia="en-US"/>
+      </w:rPr>
+      <w:t xml:space="preserve">Corso di </w:t>
+    </w:r>
+    <w:r>
+      <w:rPr>
+        <w:rFonts w:asciiTheme="majorHAnsi" w:eastAsia="Calibri" w:hAnsiTheme="majorHAnsi" w:cs="Times New Roman"/>
+        <w:i/>
+        <w:color w:val="auto"/>
+        <w:sz w:val="24"/>
+        <w:szCs w:val="24"/>
+        <w:lang w:eastAsia="en-US"/>
+      </w:rPr>
+      <w:t>Ingegneria del Software</w:t>
+    </w:r>
+    <w:r>
+      <w:rPr>
+        <w:rFonts w:asciiTheme="majorHAnsi" w:eastAsia="Calibri" w:hAnsiTheme="majorHAnsi" w:cs="Times New Roman"/>
+        <w:color w:val="auto"/>
+        <w:sz w:val="24"/>
+        <w:szCs w:val="24"/>
+        <w:lang w:eastAsia="en-US"/>
+      </w:rPr>
+      <w:t xml:space="preserve">- Prof.ssa </w:t>
+    </w:r>
+    <w:proofErr w:type="spellStart"/>
+    <w:r>
+      <w:rPr>
+        <w:rFonts w:asciiTheme="majorHAnsi" w:eastAsia="Calibri" w:hAnsiTheme="majorHAnsi" w:cs="Times New Roman"/>
+        <w:color w:val="auto"/>
+        <w:sz w:val="24"/>
+        <w:szCs w:val="24"/>
+        <w:lang w:eastAsia="en-US"/>
+      </w:rPr>
+      <w:t>F.Ferrucci</w:t>
+    </w:r>
+    <w:proofErr w:type="spellEnd"/>
+  </w:p>
+  <w:p>
+    <w:pPr>
+      <w:pStyle w:val="Intestazione"/>
+    </w:pPr>
+  </w:p>
+</w:hdr>
+</file>
+
+<file path=word/header2.xml><?xml version="1.0" encoding="utf-8"?>
+<w:hdr xmlns:wpc="http://schemas.microsoft.com/office/word/2010/wordprocessingCanvas" xmlns:cx="http://schemas.microsoft.com/office/drawing/2014/chartex" xmlns:cx1="http://schemas.microsoft.com/office/drawing/2015/9/8/chartex" xmlns:cx2="http://schemas.microsoft.com/office/drawing/2015/10/21/chartex" xmlns:cx3="http://schemas.microsoft.com/office/drawing/2016/5/9/chartex" xmlns:cx4="http://schemas.microsoft.com/office/drawing/2016/5/10/chartex" xmlns:cx5="http://schemas.microsoft.com/office/drawing/2016/5/11/chartex" xmlns:cx6="http://schemas.microsoft.com/office/drawing/2016/5/12/chartex" xmlns:cx7="http://schemas.microsoft.com/office/drawing/2016/5/13/chartex" xmlns:cx8="http://schemas.microsoft.com/office/drawing/2016/5/14/chartex" xmlns:mc="http://schemas.openxmlformats.org/markup-compatibility/2006" xmlns:aink="http://schemas.microsoft.com/office/drawing/2016/ink" xmlns:am3d="http://schemas.microsoft.com/office/drawing/2017/model3d" xmlns:o="urn:schemas-microsoft-com:office:office" xmlns:r="http://schemas.openxmlformats.org/officeDocument/2006/relationships" xmlns:m="http://schemas.openxmlformats.org/officeDocument/2006/math" xmlns:v="urn:schemas-microsoft-com:vml" xmlns:wp14="http://schemas.microsoft.com/office/word/2010/wordprocessingDrawing" xmlns:wp="http://schemas.openxmlformats.org/drawingml/2006/wordprocessingDrawing" xmlns:w10="urn:schemas-microsoft-com:office:word" xmlns:w="http://schemas.openxmlformats.org/wordprocessingml/2006/main" xmlns:w14="http://schemas.microsoft.com/office/word/2010/wordml" xmlns:w15="http://schemas.microsoft.com/office/word/2012/wordml" xmlns:w16cex="http://schemas.microsoft.com/office/word/2018/wordml/cex" xmlns:w16cid="http://schemas.microsoft.com/office/word/2016/wordml/cid" xmlns:w16="http://schemas.microsoft.com/office/word/2018/wordml" xmlns:w16se="http://schemas.microsoft.com/office/word/2015/wordml/symex" xmlns:wpg="http://schemas.microsoft.com/office/word/2010/wordprocessingGroup" xmlns:wpi="http://schemas.microsoft.com/office/word/2010/wordprocessingInk" xmlns:wne="http://schemas.microsoft.com/office/word/2006/wordml" xmlns:wps="http://schemas.microsoft.com/office/word/2010/wordprocessingShape" mc:Ignorable="w14 w15 w16se w16cid w16 w16cex wp14">
+  <w:p>
+    <w:pPr>
+      <w:tabs>
+        <w:tab w:val="center" w:pos="4819"/>
+        <w:tab w:val="right" w:pos="9638"/>
+      </w:tabs>
+      <w:spacing w:after="0" w:line="240" w:lineRule="auto"/>
+      <w:rPr>
+        <w:rFonts w:ascii="Calibri" w:eastAsia="Calibri" w:hAnsi="Calibri" w:cs="Times New Roman"/>
+        <w:color w:val="auto"/>
+        <w:sz w:val="22"/>
+        <w:szCs w:val="22"/>
+        <w:lang w:eastAsia="en-US"/>
+      </w:rPr>
+    </w:pPr>
+    <w:r>
+      <w:rPr>
+        <w:rFonts w:ascii="Garamond" w:eastAsia="Calibri" w:hAnsi="Garamond" w:cs="Times New Roman"/>
+        <w:noProof/>
+        <w:color w:val="auto"/>
+        <w:sz w:val="22"/>
+        <w:szCs w:val="22"/>
+        <w:lang w:eastAsia="it-IT"/>
+      </w:rPr>
+      <w:drawing>
+        <wp:anchor distT="0" distB="0" distL="180340" distR="180340" simplePos="0" relativeHeight="251661824" behindDoc="0" locked="0" layoutInCell="1" allowOverlap="0" wp14:anchorId="0B59E0FF" wp14:editId="545D1A4C">
+          <wp:simplePos x="0" y="0"/>
+          <wp:positionH relativeFrom="column">
+            <wp:posOffset>-293370</wp:posOffset>
+          </wp:positionH>
+          <wp:positionV relativeFrom="page">
+            <wp:posOffset>251460</wp:posOffset>
+          </wp:positionV>
+          <wp:extent cx="867600" cy="867600"/>
+          <wp:effectExtent l="0" t="0" r="8890" b="8890"/>
+          <wp:wrapSquare wrapText="right"/>
+          <wp:docPr id="4" name="Immagine 4"/>
+          <wp:cNvGraphicFramePr>
+            <a:graphicFrameLocks xmlns:a="http://schemas.openxmlformats.org/drawingml/2006/main" noChangeAspect="1"/>
+          </wp:cNvGraphicFramePr>
+          <a:graphic xmlns:a="http://schemas.openxmlformats.org/drawingml/2006/main">
+            <a:graphicData uri="http://schemas.openxmlformats.org/drawingml/2006/picture">
+              <pic:pic xmlns:pic="http://schemas.openxmlformats.org/drawingml/2006/picture">
+                <pic:nvPicPr>
+                  <pic:cNvPr id="0" name="Picture 1"/>
+                  <pic:cNvPicPr>
+                    <a:picLocks noChangeAspect="1" noChangeArrowheads="1"/>
+                  </pic:cNvPicPr>
+                </pic:nvPicPr>
+                <pic:blipFill>
+                  <a:blip r:embed="rId1">
+                    <a:extLst>
+                      <a:ext uri="{28A0092B-C50C-407E-A947-70E740481C1C}">
+                        <a14:useLocalDpi xmlns:a14="http://schemas.microsoft.com/office/drawing/2010/main" val="0"/>
+                      </a:ext>
+                    </a:extLst>
+                  </a:blip>
+                  <a:srcRect/>
+                  <a:stretch>
+                    <a:fillRect/>
+                  </a:stretch>
+                </pic:blipFill>
+                <pic:spPr bwMode="auto">
+                  <a:xfrm>
+                    <a:off x="0" y="0"/>
+                    <a:ext cx="867600" cy="867600"/>
+                  </a:xfrm>
+                  <a:prstGeom prst="rect">
+                    <a:avLst/>
+                  </a:prstGeom>
+                  <a:noFill/>
+                </pic:spPr>
+              </pic:pic>
+            </a:graphicData>
+          </a:graphic>
+          <wp14:sizeRelH relativeFrom="margin">
+            <wp14:pctWidth>0</wp14:pctWidth>
+          </wp14:sizeRelH>
+          <wp14:sizeRelV relativeFrom="margin">
+            <wp14:pctHeight>0</wp14:pctHeight>
+          </wp14:sizeRelV>
+        </wp:anchor>
+      </w:drawing>
+    </w:r>
+  </w:p>
+  <w:p>
+    <w:pPr>
+      <w:tabs>
+        <w:tab w:val="center" w:pos="4819"/>
+        <w:tab w:val="right" w:pos="9638"/>
+      </w:tabs>
+      <w:spacing w:after="0" w:line="240" w:lineRule="auto"/>
+      <w:rPr>
+        <w:rFonts w:ascii="Garamond" w:eastAsia="Calibri" w:hAnsi="Garamond" w:cs="Times New Roman"/>
+        <w:color w:val="auto"/>
+        <w:sz w:val="22"/>
+        <w:szCs w:val="22"/>
+        <w:lang w:eastAsia="en-US"/>
+      </w:rPr>
+    </w:pPr>
+  </w:p>
+  <w:p>
+    <w:pPr>
+      <w:tabs>
+        <w:tab w:val="center" w:pos="4819"/>
+        <w:tab w:val="right" w:pos="9638"/>
+      </w:tabs>
+      <w:spacing w:after="0" w:line="240" w:lineRule="auto"/>
+      <w:jc w:val="center"/>
+      <w:rPr>
+        <w:rFonts w:asciiTheme="majorHAnsi" w:eastAsia="Calibri" w:hAnsiTheme="majorHAnsi" w:cs="Times New Roman"/>
+        <w:color w:val="auto"/>
+        <w:sz w:val="24"/>
+        <w:szCs w:val="24"/>
+        <w:lang w:eastAsia="en-US"/>
+      </w:rPr>
+    </w:pPr>
+    <w:r>
+      <w:rPr>
+        <w:rFonts w:asciiTheme="majorHAnsi" w:eastAsia="Calibri" w:hAnsiTheme="majorHAnsi" w:cs="Times New Roman"/>
+        <w:color w:val="auto"/>
+        <w:sz w:val="24"/>
+        <w:szCs w:val="24"/>
+        <w:lang w:eastAsia="en-US"/>
+      </w:rPr>
+      <w:t>Laurea Magistrale in informatica-Università di Salerno</w:t>
+    </w:r>
+  </w:p>
+  <w:p>
+    <w:pPr>
+      <w:pStyle w:val="Intestazione"/>
+      <w:jc w:val="center"/>
+      <w:rPr>
+        <w:rFonts w:asciiTheme="majorHAnsi" w:eastAsia="Calibri" w:hAnsiTheme="majorHAnsi" w:cs="Times New Roman"/>
+        <w:color w:val="auto"/>
+        <w:sz w:val="24"/>
+        <w:szCs w:val="24"/>
+        <w:lang w:eastAsia="en-US"/>
+      </w:rPr>
+    </w:pPr>
+    <w:r>
+      <w:rPr>
+        <w:rFonts w:asciiTheme="majorHAnsi" w:eastAsia="Calibri" w:hAnsiTheme="majorHAnsi" w:cs="Times New Roman"/>
+        <w:color w:val="auto"/>
+        <w:sz w:val="24"/>
+        <w:szCs w:val="24"/>
+        <w:lang w:eastAsia="en-US"/>
+      </w:rPr>
+      <w:t xml:space="preserve">Corso di </w:t>
+    </w:r>
+    <w:r>
+      <w:rPr>
+        <w:rFonts w:asciiTheme="majorHAnsi" w:eastAsia="Calibri" w:hAnsiTheme="majorHAnsi" w:cs="Times New Roman"/>
+        <w:i/>
+        <w:color w:val="auto"/>
+        <w:sz w:val="24"/>
+        <w:szCs w:val="24"/>
+        <w:lang w:eastAsia="en-US"/>
+      </w:rPr>
+      <w:t>Ingegneria del Software</w:t>
+    </w:r>
+    <w:r>
+      <w:rPr>
+        <w:rFonts w:asciiTheme="majorHAnsi" w:eastAsia="Calibri" w:hAnsiTheme="majorHAnsi" w:cs="Times New Roman"/>
+        <w:color w:val="auto"/>
+        <w:sz w:val="24"/>
+        <w:szCs w:val="24"/>
+        <w:lang w:eastAsia="en-US"/>
+      </w:rPr>
+      <w:t xml:space="preserve">- Prof.ssa </w:t>
+    </w:r>
+    <w:proofErr w:type="spellStart"/>
+    <w:r>
+      <w:rPr>
+        <w:rFonts w:asciiTheme="majorHAnsi" w:eastAsia="Calibri" w:hAnsiTheme="majorHAnsi" w:cs="Times New Roman"/>
+        <w:color w:val="auto"/>
+        <w:sz w:val="24"/>
+        <w:szCs w:val="24"/>
+        <w:lang w:eastAsia="en-US"/>
+      </w:rPr>
+      <w:t>F.Ferrucci</w:t>
+    </w:r>
+    <w:proofErr w:type="spellEnd"/>
+  </w:p>
+  <w:p>
+    <w:pPr>
+      <w:pStyle w:val="Intestazione"/>
+      <w:jc w:val="center"/>
+      <w:rPr>
+        <w:rFonts w:asciiTheme="majorHAnsi" w:hAnsiTheme="majorHAnsi"/>
+      </w:rPr>
+    </w:pPr>
+  </w:p>
+</w:hdr>
 </file>
 
 <file path=word/numbering.xml><?xml version="1.0" encoding="utf-8"?>
@@ -30587,6 +31497,7 @@
   <w:style w:type="paragraph" w:default="1" w:styleId="Normale">
     <w:name w:val="Normal"/>
     <w:qFormat/>
+    <w:rsid w:val="00251814"/>
     <w:rPr>
       <w:lang w:val="it-IT"/>
     </w:rPr>
@@ -31505,9 +32416,7 @@
 </file>
 
 <file path=customXml/item2.xml><?xml version="1.0" encoding="utf-8"?>
-<p:properties xmlns:p="http://schemas.microsoft.com/office/2006/metadata/properties" xmlns:xsi="http://www.w3.org/2001/XMLSchema-instance" xmlns:pc="http://schemas.microsoft.com/office/infopath/2007/PartnerControls">
-  <documentManagement/>
-</p:properties>
+<b:Sources xmlns:b="http://schemas.openxmlformats.org/officeDocument/2006/bibliography" SelectedStyle="\apasixtheditionofficeonline.xsl" StyleName="APA" Version="6"/>
 </file>
 
 <file path=customXml/item3.xml><?xml version="1.0" encoding="utf-8"?>
@@ -31669,7 +32578,9 @@
 </file>
 
 <file path=customXml/item4.xml><?xml version="1.0" encoding="utf-8"?>
-<b:Sources xmlns:b="http://schemas.openxmlformats.org/officeDocument/2006/bibliography" SelectedStyle="\apasixtheditionofficeonline.xsl" StyleName="APA" Version="6"/>
+<p:properties xmlns:p="http://schemas.microsoft.com/office/2006/metadata/properties" xmlns:xsi="http://www.w3.org/2001/XMLSchema-instance" xmlns:pc="http://schemas.microsoft.com/office/infopath/2007/PartnerControls">
+  <documentManagement/>
+</p:properties>
 </file>
 
 <file path=customXml/item5.xml><?xml version="1.0" encoding="utf-8"?>
@@ -31690,10 +32601,9 @@
 </file>
 
 <file path=customXml/itemProps2.xml><?xml version="1.0" encoding="utf-8"?>
-<ds:datastoreItem xmlns:ds="http://schemas.openxmlformats.org/officeDocument/2006/customXml" ds:itemID="{F5E16F7D-B6E2-4FD1-9F73-053F941DA89E}">
+<ds:datastoreItem xmlns:ds="http://schemas.openxmlformats.org/officeDocument/2006/customXml" ds:itemID="{106745A0-09F1-4AA9-AFF0-06A09A42E428}">
   <ds:schemaRefs>
-    <ds:schemaRef ds:uri="http://schemas.microsoft.com/office/2006/metadata/properties"/>
-    <ds:schemaRef ds:uri="http://schemas.microsoft.com/office/infopath/2007/PartnerControls"/>
+    <ds:schemaRef ds:uri="http://schemas.openxmlformats.org/officeDocument/2006/bibliography"/>
   </ds:schemaRefs>
 </ds:datastoreItem>
 </file>
@@ -31717,9 +32627,10 @@
 </file>
 
 <file path=customXml/itemProps4.xml><?xml version="1.0" encoding="utf-8"?>
-<ds:datastoreItem xmlns:ds="http://schemas.openxmlformats.org/officeDocument/2006/customXml" ds:itemID="{106745A0-09F1-4AA9-AFF0-06A09A42E428}">
+<ds:datastoreItem xmlns:ds="http://schemas.openxmlformats.org/officeDocument/2006/customXml" ds:itemID="{F5E16F7D-B6E2-4FD1-9F73-053F941DA89E}">
   <ds:schemaRefs>
-    <ds:schemaRef ds:uri="http://schemas.openxmlformats.org/officeDocument/2006/bibliography"/>
+    <ds:schemaRef ds:uri="http://schemas.microsoft.com/office/2006/metadata/properties"/>
+    <ds:schemaRef ds:uri="http://schemas.microsoft.com/office/infopath/2007/PartnerControls"/>
   </ds:schemaRefs>
 </ds:datastoreItem>
 </file>

</xml_diff>